<commit_message>
Added functionality of the GameModel and implemented parts of the user interface
</commit_message>
<xml_diff>
--- a/journal/Journal.docx
+++ b/journal/Journal.docx
@@ -123,21 +123,12 @@
             <w:tcW w:w="1322" w:type="pct"/>
           </w:tcPr>
           <w:p>
-            <w:proofErr w:type="spellStart"/>
-            <w:r>
-              <w:rPr>
-                <w:b/>
-                <w:bCs/>
-              </w:rPr>
-              <w:t>GameModel</w:t>
-            </w:r>
-            <w:proofErr w:type="spellEnd"/>
-            <w:r>
-              <w:rPr>
-                <w:b/>
-                <w:bCs/>
-              </w:rPr>
-              <w:t xml:space="preserve"> </w:t>
+            <w:r>
+              <w:rPr>
+                <w:b/>
+                <w:bCs/>
+              </w:rPr>
+              <w:t xml:space="preserve">GameModel </w:t>
             </w:r>
             <w:r>
               <w:rPr>
@@ -201,11 +192,13 @@
           </w:p>
           <w:p/>
           <w:p>
-            <w:proofErr w:type="spellStart"/>
-            <w:r>
+            <w:r>
+              <w:rPr>
+                <w:b/>
+                <w:bCs/>
+              </w:rPr>
               <w:t>MainActivity</w:t>
             </w:r>
-            <w:proofErr w:type="spellEnd"/>
             <w:r>
               <w:t xml:space="preserve"> </w:t>
             </w:r>
@@ -215,13 +208,8 @@
             <w:r>
               <w:t xml:space="preserve"> </w:t>
             </w:r>
-            <w:proofErr w:type="spellStart"/>
-            <w:r>
-              <w:t>implementes</w:t>
-            </w:r>
-            <w:proofErr w:type="spellEnd"/>
-            <w:r>
-              <w:t xml:space="preserve"> the view of the game.</w:t>
+            <w:r>
+              <w:t>implementes the view of the game.</w:t>
             </w:r>
           </w:p>
         </w:tc>
@@ -230,7 +218,6 @@
             <w:tcW w:w="1713" w:type="pct"/>
           </w:tcPr>
           <w:p>
-            <w:proofErr w:type="spellStart"/>
             <w:r>
               <w:rPr>
                 <w:b/>
@@ -238,496 +225,410 @@
               </w:rPr>
               <w:t>initializeTiles</w:t>
             </w:r>
-            <w:proofErr w:type="spellEnd"/>
-            <w:r>
-              <w:t xml:space="preserve"> – initializes the “tiles” </w:t>
-            </w:r>
-            <w:proofErr w:type="spellStart"/>
+            <w:r>
+              <w:t xml:space="preserve"> – initializes the “tiles” arrayList which represents the total number f tiles players will draw from.</w:t>
+            </w:r>
+          </w:p>
+          <w:p/>
+          <w:p>
+            <w:r>
+              <w:rPr>
+                <w:b/>
+                <w:bCs/>
+              </w:rPr>
+              <w:t>initializePlayers</w:t>
+            </w:r>
+            <w:r>
+              <w:rPr>
+                <w:b/>
+                <w:bCs/>
+              </w:rPr>
+              <w:t xml:space="preserve"> </w:t>
+            </w:r>
+            <w:r>
+              <w:t>– initializes the “players” arrayList which represents the total number of players that will be playing the game.</w:t>
+            </w:r>
+          </w:p>
+          <w:p/>
+          <w:p>
+            <w:r>
+              <w:rPr>
+                <w:b/>
+                <w:bCs/>
+              </w:rPr>
+              <w:t>initialDraw</w:t>
+            </w:r>
+            <w:r>
+              <w:rPr>
+                <w:b/>
+                <w:bCs/>
+              </w:rPr>
+              <w:t xml:space="preserve"> </w:t>
+            </w:r>
+            <w:r>
+              <w:t>– performs the initial draw of each player</w:t>
+            </w:r>
+            <w:r>
+              <w:t xml:space="preserve"> </w:t>
+            </w:r>
+            <w:r>
+              <w:t>i.e</w:t>
+            </w:r>
+            <w:r>
+              <w:t xml:space="preserve"> inserting tiles</w:t>
+            </w:r>
+            <w:r>
+              <w:t xml:space="preserve"> in</w:t>
+            </w:r>
+            <w:r>
+              <w:t xml:space="preserve"> the players’ array</w:t>
+            </w:r>
+            <w:r>
+              <w:t>List</w:t>
+            </w:r>
+            <w:r>
+              <w:t>.</w:t>
+            </w:r>
+          </w:p>
+          <w:p/>
+          <w:p>
+            <w:r>
+              <w:rPr>
+                <w:b/>
+                <w:bCs/>
+              </w:rPr>
+              <w:t>initialPlayer</w:t>
+            </w:r>
+            <w:r>
+              <w:rPr>
+                <w:b/>
+                <w:bCs/>
+              </w:rPr>
+              <w:t xml:space="preserve"> </w:t>
+            </w:r>
+            <w:r>
+              <w:t xml:space="preserve">– determines the initial player depending on the result of </w:t>
+            </w:r>
+            <w:r>
+              <w:rPr>
+                <w:b/>
+                <w:bCs/>
+              </w:rPr>
+              <w:t xml:space="preserve">initialDraw </w:t>
+            </w:r>
+            <w:r>
+              <w:t>i.e</w:t>
+            </w:r>
+            <w:r>
+              <w:t xml:space="preserve"> the player with</w:t>
+            </w:r>
+            <w:r>
+              <w:t xml:space="preserve"> the</w:t>
+            </w:r>
+            <w:r>
+              <w:t xml:space="preserve"> most playable tiles</w:t>
+            </w:r>
+            <w:r>
+              <w:t xml:space="preserve"> is the initial player</w:t>
+            </w:r>
+            <w:r>
+              <w:t>.</w:t>
+            </w:r>
+          </w:p>
+          <w:p/>
+          <w:p>
+            <w:r>
+              <w:rPr>
+                <w:b/>
+                <w:bCs/>
+              </w:rPr>
+              <w:t>getPlayerHighestCCount</w:t>
+            </w:r>
+            <w:r>
+              <w:t xml:space="preserve"> </w:t>
+            </w:r>
+            <w:r>
+              <w:t>–</w:t>
+            </w:r>
+            <w:r>
+              <w:t xml:space="preserve"> </w:t>
+            </w:r>
+            <w:r>
+              <w:t xml:space="preserve">helper method to the </w:t>
+            </w:r>
+            <w:r>
+              <w:rPr>
+                <w:b/>
+                <w:bCs/>
+              </w:rPr>
+              <w:t xml:space="preserve">initialPlayer </w:t>
+            </w:r>
+            <w:r>
+              <w:t>method that determines</w:t>
+            </w:r>
+            <w:r>
+              <w:t xml:space="preserve"> the player with the highest number of</w:t>
+            </w:r>
+            <w:r>
+              <w:t xml:space="preserve"> tiles with the same </w:t>
+            </w:r>
+            <w:r>
+              <w:t>colour</w:t>
+            </w:r>
+            <w:r>
+              <w:t>.</w:t>
+            </w:r>
+          </w:p>
+          <w:p/>
+          <w:p>
+            <w:r>
+              <w:rPr>
+                <w:b/>
+                <w:bCs/>
+              </w:rPr>
+              <w:t>getPlayerHighestSCount</w:t>
+            </w:r>
+            <w:r>
+              <w:t xml:space="preserve"> - </w:t>
+            </w:r>
+            <w:r>
+              <w:t xml:space="preserve">helper method to the </w:t>
+            </w:r>
+            <w:r>
+              <w:rPr>
+                <w:b/>
+                <w:bCs/>
+              </w:rPr>
+              <w:t xml:space="preserve">initialPlayer </w:t>
+            </w:r>
+            <w:r>
+              <w:t xml:space="preserve">method that determines the player with the highest number of tiles with the same </w:t>
+            </w:r>
+            <w:r>
+              <w:t>shape</w:t>
+            </w:r>
+            <w:r>
+              <w:t>.</w:t>
+            </w:r>
+          </w:p>
+          <w:p/>
+          <w:p>
+            <w:r>
+              <w:rPr>
+                <w:b/>
+                <w:bCs/>
+              </w:rPr>
+              <w:t>draw</w:t>
+            </w:r>
+            <w:r>
+              <w:rPr>
+                <w:b/>
+                <w:bCs/>
+              </w:rPr>
+              <w:t xml:space="preserve"> </w:t>
+            </w:r>
+            <w:r>
+              <w:rPr>
+                <w:b/>
+                <w:bCs/>
+              </w:rPr>
+              <w:t>–</w:t>
+            </w:r>
+            <w:r>
+              <w:rPr>
+                <w:b/>
+                <w:bCs/>
+              </w:rPr>
+              <w:t xml:space="preserve"> </w:t>
+            </w:r>
+            <w:r>
+              <w:t xml:space="preserve">draws tiles from the tiles arrayList into each </w:t>
+            </w:r>
+            <w:r>
+              <w:t>player’s</w:t>
+            </w:r>
+            <w:r>
+              <w:t xml:space="preserve"> </w:t>
+            </w:r>
             <w:r>
               <w:t>arrayList</w:t>
             </w:r>
-            <w:proofErr w:type="spellEnd"/>
-            <w:r>
-              <w:t xml:space="preserve"> which represents the total number </w:t>
-            </w:r>
-            <w:proofErr w:type="spellStart"/>
-            <w:r>
-              <w:t>f</w:t>
-            </w:r>
-            <w:proofErr w:type="spellEnd"/>
-            <w:r>
-              <w:t xml:space="preserve"> tiles players will draw from.</w:t>
-            </w:r>
-          </w:p>
-          <w:p/>
-          <w:p>
-            <w:proofErr w:type="spellStart"/>
-            <w:r>
-              <w:rPr>
-                <w:b/>
-                <w:bCs/>
-              </w:rPr>
-              <w:t>initializePlayers</w:t>
-            </w:r>
-            <w:proofErr w:type="spellEnd"/>
-            <w:r>
-              <w:rPr>
-                <w:b/>
-                <w:bCs/>
-              </w:rPr>
-              <w:t xml:space="preserve"> </w:t>
-            </w:r>
-            <w:r>
-              <w:t xml:space="preserve">– initializes the “players” </w:t>
-            </w:r>
-            <w:proofErr w:type="spellStart"/>
-            <w:r>
-              <w:t>arrayList</w:t>
-            </w:r>
-            <w:proofErr w:type="spellEnd"/>
-            <w:r>
-              <w:t xml:space="preserve"> which represents the total number of players that will be playing the game.</w:t>
-            </w:r>
-          </w:p>
-          <w:p/>
-          <w:p>
-            <w:proofErr w:type="spellStart"/>
-            <w:r>
-              <w:rPr>
-                <w:b/>
-                <w:bCs/>
-              </w:rPr>
-              <w:t>initialDraw</w:t>
-            </w:r>
-            <w:proofErr w:type="spellEnd"/>
-            <w:r>
-              <w:rPr>
-                <w:b/>
-                <w:bCs/>
-              </w:rPr>
-              <w:t xml:space="preserve"> </w:t>
-            </w:r>
-            <w:r>
-              <w:t>– performs the initial draw of each player</w:t>
-            </w:r>
-            <w:r>
-              <w:t xml:space="preserve"> </w:t>
-            </w:r>
-            <w:proofErr w:type="spellStart"/>
-            <w:r>
-              <w:t>i.e</w:t>
-            </w:r>
-            <w:proofErr w:type="spellEnd"/>
-            <w:r>
-              <w:t xml:space="preserve"> inserting tiles</w:t>
-            </w:r>
-            <w:r>
-              <w:t xml:space="preserve"> in</w:t>
-            </w:r>
-            <w:r>
-              <w:t xml:space="preserve"> the players’ </w:t>
-            </w:r>
-            <w:proofErr w:type="spellStart"/>
-            <w:r>
-              <w:t>array</w:t>
-            </w:r>
-            <w:r>
-              <w:t>List</w:t>
-            </w:r>
-            <w:proofErr w:type="spellEnd"/>
             <w:r>
               <w:t>.</w:t>
             </w:r>
           </w:p>
           <w:p/>
           <w:p>
-            <w:proofErr w:type="spellStart"/>
-            <w:r>
-              <w:rPr>
-                <w:b/>
-                <w:bCs/>
-              </w:rPr>
-              <w:t>initialPlayer</w:t>
-            </w:r>
-            <w:proofErr w:type="spellEnd"/>
-            <w:r>
-              <w:rPr>
-                <w:b/>
-                <w:bCs/>
-              </w:rPr>
-              <w:t xml:space="preserve"> </w:t>
-            </w:r>
-            <w:r>
-              <w:t xml:space="preserve">– determines the initial player depending on the result of </w:t>
-            </w:r>
-            <w:proofErr w:type="spellStart"/>
-            <w:r>
-              <w:rPr>
-                <w:b/>
-                <w:bCs/>
-              </w:rPr>
-              <w:t>initialDraw</w:t>
-            </w:r>
-            <w:proofErr w:type="spellEnd"/>
-            <w:r>
-              <w:rPr>
-                <w:b/>
-                <w:bCs/>
-              </w:rPr>
-              <w:t xml:space="preserve"> </w:t>
-            </w:r>
-            <w:proofErr w:type="spellStart"/>
-            <w:r>
-              <w:t>i.e</w:t>
-            </w:r>
-            <w:proofErr w:type="spellEnd"/>
-            <w:r>
-              <w:t xml:space="preserve"> the player with</w:t>
+            <w:r>
+              <w:rPr>
+                <w:b/>
+                <w:bCs/>
+              </w:rPr>
+              <w:t>play</w:t>
+            </w:r>
+            <w:r>
+              <w:rPr>
+                <w:b/>
+                <w:bCs/>
+              </w:rPr>
+              <w:t xml:space="preserve"> </w:t>
+            </w:r>
+            <w:r>
+              <w:rPr>
+                <w:b/>
+                <w:bCs/>
+              </w:rPr>
+              <w:t>–</w:t>
+            </w:r>
+            <w:r>
+              <w:rPr>
+                <w:b/>
+                <w:bCs/>
+              </w:rPr>
+              <w:t xml:space="preserve"> </w:t>
+            </w:r>
+            <w:r>
+              <w:t>plays a particular player’s move after determining</w:t>
+            </w:r>
+            <w:r>
+              <w:t xml:space="preserve"> whether the move is legal.</w:t>
+            </w:r>
+          </w:p>
+          <w:p/>
+          <w:p>
+            <w:r>
+              <w:rPr>
+                <w:b/>
+                <w:bCs/>
+              </w:rPr>
+              <w:t>turn</w:t>
+            </w:r>
+            <w:r>
+              <w:rPr>
+                <w:b/>
+                <w:bCs/>
+              </w:rPr>
+              <w:t xml:space="preserve"> </w:t>
+            </w:r>
+            <w:r>
+              <w:rPr>
+                <w:b/>
+                <w:bCs/>
+              </w:rPr>
+              <w:t>–</w:t>
+            </w:r>
+            <w:r>
+              <w:rPr>
+                <w:b/>
+                <w:bCs/>
+              </w:rPr>
+              <w:t xml:space="preserve"> </w:t>
+            </w:r>
+            <w:r>
+              <w:t>changes the current player after</w:t>
+            </w:r>
+            <w:r>
+              <w:t xml:space="preserve"> a player makes a valid move.</w:t>
+            </w:r>
+          </w:p>
+          <w:p/>
+          <w:p>
+            <w:r>
+              <w:rPr>
+                <w:b/>
+                <w:bCs/>
+              </w:rPr>
+              <w:t>legal</w:t>
+            </w:r>
+            <w:r>
+              <w:rPr>
+                <w:b/>
+                <w:bCs/>
+              </w:rPr>
+              <w:t xml:space="preserve"> </w:t>
+            </w:r>
+            <w:r>
+              <w:rPr>
+                <w:b/>
+                <w:bCs/>
+              </w:rPr>
+              <w:t>–</w:t>
+            </w:r>
+            <w:r>
+              <w:rPr>
+                <w:b/>
+                <w:bCs/>
+              </w:rPr>
+              <w:t xml:space="preserve"> </w:t>
+            </w:r>
+            <w:r>
+              <w:t>determines whether a player’s move is valid.</w:t>
+            </w:r>
+          </w:p>
+          <w:p/>
+          <w:p>
+            <w:r>
+              <w:rPr>
+                <w:b/>
+                <w:bCs/>
+              </w:rPr>
+              <w:t xml:space="preserve">equivalent </w:t>
+            </w:r>
+            <w:r>
+              <w:t>–</w:t>
+            </w:r>
+            <w:r>
+              <w:t xml:space="preserve"> </w:t>
+            </w:r>
+            <w:r>
+              <w:t xml:space="preserve">determines if </w:t>
+            </w:r>
+            <w:r>
+              <w:t>a tile a player is about to play is equivalent in</w:t>
             </w:r>
             <w:r>
               <w:t xml:space="preserve"> the</w:t>
             </w:r>
             <w:r>
-              <w:t xml:space="preserve"> most playable tiles</w:t>
-            </w:r>
-            <w:r>
-              <w:t xml:space="preserve"> is the initial player</w:t>
-            </w:r>
-            <w:r>
-              <w:t>.</w:t>
-            </w:r>
-          </w:p>
-          <w:p/>
-          <w:p>
-            <w:proofErr w:type="spellStart"/>
-            <w:r>
-              <w:rPr>
-                <w:b/>
-                <w:bCs/>
-              </w:rPr>
-              <w:t>getPlayerHighestCCount</w:t>
-            </w:r>
-            <w:proofErr w:type="spellEnd"/>
-            <w:r>
-              <w:t xml:space="preserve"> </w:t>
-            </w:r>
-            <w:r>
-              <w:t>–</w:t>
-            </w:r>
-            <w:r>
-              <w:t xml:space="preserve"> </w:t>
-            </w:r>
-            <w:r>
-              <w:t xml:space="preserve">helper method to the </w:t>
-            </w:r>
-            <w:proofErr w:type="spellStart"/>
-            <w:r>
-              <w:rPr>
-                <w:b/>
-                <w:bCs/>
-              </w:rPr>
-              <w:t>initialPlayer</w:t>
-            </w:r>
-            <w:proofErr w:type="spellEnd"/>
-            <w:r>
-              <w:rPr>
-                <w:b/>
-                <w:bCs/>
-              </w:rPr>
-              <w:t xml:space="preserve"> </w:t>
-            </w:r>
-            <w:r>
-              <w:t>method that determines</w:t>
-            </w:r>
-            <w:r>
-              <w:t xml:space="preserve"> the player with the highest number of</w:t>
-            </w:r>
-            <w:r>
-              <w:t xml:space="preserve"> tiles with the same </w:t>
+              <w:t xml:space="preserve"> sense of the game</w:t>
+            </w:r>
+            <w:r>
+              <w:t xml:space="preserve"> i.e</w:t>
+            </w:r>
+            <w:r>
+              <w:t xml:space="preserve"> the tile</w:t>
+            </w:r>
+            <w:r>
+              <w:t xml:space="preserve"> has the necessary characteristics</w:t>
+            </w:r>
+            <w:r>
+              <w:t>,</w:t>
+            </w:r>
+            <w:r>
+              <w:t xml:space="preserve"> </w:t>
+            </w:r>
+            <w:r>
+              <w:t>such as</w:t>
+            </w:r>
+            <w:r>
+              <w:t xml:space="preserve"> the sequence of</w:t>
+            </w:r>
+            <w:r>
+              <w:t xml:space="preserve"> </w:t>
+            </w:r>
+            <w:r>
+              <w:t>equivalent</w:t>
+            </w:r>
+            <w:r>
+              <w:t xml:space="preserve"> </w:t>
+            </w:r>
+            <w:r>
+              <w:t xml:space="preserve">characteristics (for instance </w:t>
             </w:r>
             <w:r>
               <w:t>colour</w:t>
             </w:r>
             <w:r>
-              <w:t>.</w:t>
-            </w:r>
-          </w:p>
-          <w:p/>
-          <w:p>
-            <w:proofErr w:type="spellStart"/>
-            <w:r>
-              <w:rPr>
-                <w:b/>
-                <w:bCs/>
-              </w:rPr>
-              <w:t>getPlayerHighestSCount</w:t>
-            </w:r>
-            <w:proofErr w:type="spellEnd"/>
-            <w:r>
-              <w:t xml:space="preserve"> - </w:t>
-            </w:r>
-            <w:r>
-              <w:t xml:space="preserve">helper method to the </w:t>
-            </w:r>
-            <w:proofErr w:type="spellStart"/>
-            <w:r>
-              <w:rPr>
-                <w:b/>
-                <w:bCs/>
-              </w:rPr>
-              <w:t>initialPlayer</w:t>
-            </w:r>
-            <w:proofErr w:type="spellEnd"/>
-            <w:r>
-              <w:rPr>
-                <w:b/>
-                <w:bCs/>
-              </w:rPr>
-              <w:t xml:space="preserve"> </w:t>
-            </w:r>
-            <w:r>
-              <w:t xml:space="preserve">method that determines the player with the highest number of tiles with the same </w:t>
-            </w:r>
-            <w:r>
-              <w:t>shape</w:t>
-            </w:r>
-            <w:r>
-              <w:t>.</w:t>
-            </w:r>
-          </w:p>
-          <w:p/>
-          <w:p>
-            <w:r>
-              <w:rPr>
-                <w:b/>
-                <w:bCs/>
-              </w:rPr>
-              <w:t>draw</w:t>
-            </w:r>
-            <w:r>
-              <w:rPr>
-                <w:b/>
-                <w:bCs/>
-              </w:rPr>
-              <w:t xml:space="preserve"> </w:t>
-            </w:r>
-            <w:r>
-              <w:rPr>
-                <w:b/>
-                <w:bCs/>
-              </w:rPr>
-              <w:t>–</w:t>
-            </w:r>
-            <w:r>
-              <w:rPr>
-                <w:b/>
-                <w:bCs/>
-              </w:rPr>
-              <w:t xml:space="preserve"> </w:t>
-            </w:r>
-            <w:r>
-              <w:t xml:space="preserve">draws tiles from the tiles </w:t>
-            </w:r>
-            <w:proofErr w:type="spellStart"/>
-            <w:r>
-              <w:t>arrayList</w:t>
-            </w:r>
-            <w:proofErr w:type="spellEnd"/>
-            <w:r>
-              <w:t xml:space="preserve"> into each </w:t>
-            </w:r>
-            <w:r>
-              <w:t>player’s</w:t>
-            </w:r>
-            <w:r>
-              <w:t xml:space="preserve"> </w:t>
-            </w:r>
-            <w:proofErr w:type="spellStart"/>
-            <w:r>
-              <w:t>arrayList</w:t>
-            </w:r>
-            <w:proofErr w:type="spellEnd"/>
-            <w:r>
-              <w:t>.</w:t>
-            </w:r>
-          </w:p>
-          <w:p/>
-          <w:p>
-            <w:r>
-              <w:rPr>
-                <w:b/>
-                <w:bCs/>
-              </w:rPr>
-              <w:t>play</w:t>
-            </w:r>
-            <w:r>
-              <w:rPr>
-                <w:b/>
-                <w:bCs/>
-              </w:rPr>
-              <w:t xml:space="preserve"> </w:t>
-            </w:r>
-            <w:r>
-              <w:rPr>
-                <w:b/>
-                <w:bCs/>
-              </w:rPr>
-              <w:t>–</w:t>
-            </w:r>
-            <w:r>
-              <w:rPr>
-                <w:b/>
-                <w:bCs/>
-              </w:rPr>
-              <w:t xml:space="preserve"> </w:t>
-            </w:r>
-            <w:r>
-              <w:t>plays a particular player’s move after determining</w:t>
-            </w:r>
-            <w:r>
-              <w:t xml:space="preserve"> whether the move is legal.</w:t>
-            </w:r>
-          </w:p>
-          <w:p/>
-          <w:p>
-            <w:r>
-              <w:rPr>
-                <w:b/>
-                <w:bCs/>
-              </w:rPr>
-              <w:t>turn</w:t>
-            </w:r>
-            <w:r>
-              <w:rPr>
-                <w:b/>
-                <w:bCs/>
-              </w:rPr>
-              <w:t xml:space="preserve"> </w:t>
-            </w:r>
-            <w:r>
-              <w:rPr>
-                <w:b/>
-                <w:bCs/>
-              </w:rPr>
-              <w:t>–</w:t>
-            </w:r>
-            <w:r>
-              <w:rPr>
-                <w:b/>
-                <w:bCs/>
-              </w:rPr>
-              <w:t xml:space="preserve"> </w:t>
-            </w:r>
-            <w:r>
-              <w:t>changes the current player after</w:t>
-            </w:r>
-            <w:r>
-              <w:t xml:space="preserve"> a player makes a valid move.</w:t>
-            </w:r>
-          </w:p>
-          <w:p/>
-          <w:p>
-            <w:r>
-              <w:rPr>
-                <w:b/>
-                <w:bCs/>
-              </w:rPr>
-              <w:t>legal</w:t>
-            </w:r>
-            <w:r>
-              <w:rPr>
-                <w:b/>
-                <w:bCs/>
-              </w:rPr>
-              <w:t xml:space="preserve"> </w:t>
-            </w:r>
-            <w:r>
-              <w:rPr>
-                <w:b/>
-                <w:bCs/>
-              </w:rPr>
-              <w:t>–</w:t>
-            </w:r>
-            <w:r>
-              <w:rPr>
-                <w:b/>
-                <w:bCs/>
-              </w:rPr>
-              <w:t xml:space="preserve"> </w:t>
-            </w:r>
-            <w:r>
-              <w:t>determines whether a player’s move is valid.</w:t>
-            </w:r>
-          </w:p>
-          <w:p/>
-          <w:p>
-            <w:r>
-              <w:rPr>
-                <w:b/>
-                <w:bCs/>
-              </w:rPr>
-              <w:t xml:space="preserve">equivalent </w:t>
-            </w:r>
-            <w:r>
-              <w:t>–</w:t>
-            </w:r>
-            <w:r>
-              <w:t xml:space="preserve"> </w:t>
-            </w:r>
-            <w:r>
-              <w:t xml:space="preserve">determines if </w:t>
-            </w:r>
-            <w:r>
-              <w:t>a tile a player is about to play is equivalent in</w:t>
-            </w:r>
-            <w:r>
-              <w:t xml:space="preserve"> the</w:t>
-            </w:r>
-            <w:r>
-              <w:t xml:space="preserve"> sense of the game</w:t>
-            </w:r>
-            <w:r>
-              <w:t xml:space="preserve"> </w:t>
-            </w:r>
-            <w:proofErr w:type="spellStart"/>
-            <w:r>
-              <w:t>i.e</w:t>
-            </w:r>
-            <w:proofErr w:type="spellEnd"/>
-            <w:r>
-              <w:t xml:space="preserve"> the tile</w:t>
-            </w:r>
-            <w:r>
-              <w:t xml:space="preserve"> has the necessary characteristics</w:t>
-            </w:r>
-            <w:r>
-              <w:t>,</w:t>
-            </w:r>
-            <w:r>
-              <w:t xml:space="preserve"> </w:t>
-            </w:r>
-            <w:r>
-              <w:t>such as</w:t>
-            </w:r>
-            <w:r>
-              <w:t xml:space="preserve"> the sequence of</w:t>
-            </w:r>
-            <w:r>
-              <w:t xml:space="preserve"> </w:t>
-            </w:r>
-            <w:r>
-              <w:t>equivalent</w:t>
-            </w:r>
-            <w:r>
-              <w:t xml:space="preserve"> </w:t>
-            </w:r>
-            <w:r>
-              <w:t xml:space="preserve">characteristics (for instance </w:t>
-            </w:r>
-            <w:r>
-              <w:t>colour</w:t>
-            </w:r>
-            <w:r>
               <w:t>),</w:t>
             </w:r>
             <w:r>
@@ -736,21 +637,12 @@
           </w:p>
           <w:p/>
           <w:p>
-            <w:proofErr w:type="spellStart"/>
-            <w:r>
-              <w:rPr>
-                <w:b/>
-                <w:bCs/>
-              </w:rPr>
-              <w:t>nul</w:t>
-            </w:r>
-            <w:proofErr w:type="spellEnd"/>
-            <w:r>
-              <w:rPr>
-                <w:b/>
-                <w:bCs/>
-              </w:rPr>
-              <w:t xml:space="preserve"> </w:t>
+            <w:r>
+              <w:rPr>
+                <w:b/>
+                <w:bCs/>
+              </w:rPr>
+              <w:t xml:space="preserve">nul </w:t>
             </w:r>
             <w:r>
               <w:rPr>
@@ -836,13 +728,8 @@
             <w:tcW w:w="1322" w:type="pct"/>
           </w:tcPr>
           <w:p>
-            <w:proofErr w:type="spellStart"/>
-            <w:r>
-              <w:t>GameModel</w:t>
-            </w:r>
-            <w:proofErr w:type="spellEnd"/>
-            <w:r>
-              <w:t xml:space="preserve"> – modified the game model</w:t>
+            <w:r>
+              <w:t>GameModel – modified the game model</w:t>
             </w:r>
             <w:r>
               <w:t xml:space="preserve"> to</w:t>
@@ -903,21 +790,12 @@
           </w:p>
           <w:p/>
           <w:p>
-            <w:proofErr w:type="spellStart"/>
-            <w:r>
-              <w:rPr>
-                <w:b/>
-                <w:bCs/>
-              </w:rPr>
-              <w:t>nul</w:t>
-            </w:r>
-            <w:proofErr w:type="spellEnd"/>
-            <w:r>
-              <w:rPr>
-                <w:b/>
-                <w:bCs/>
-              </w:rPr>
-              <w:t xml:space="preserve"> </w:t>
+            <w:r>
+              <w:rPr>
+                <w:b/>
+                <w:bCs/>
+              </w:rPr>
+              <w:t xml:space="preserve">nul </w:t>
             </w:r>
             <w:r>
               <w:rPr>
@@ -1043,13 +921,8 @@
             <w:tcW w:w="1322" w:type="pct"/>
           </w:tcPr>
           <w:p>
-            <w:proofErr w:type="spellStart"/>
-            <w:r>
-              <w:t>GameModel</w:t>
-            </w:r>
-            <w:proofErr w:type="spellEnd"/>
-            <w:r>
-              <w:t xml:space="preserve"> – modified the game model to determine parts of the code responsible.</w:t>
+            <w:r>
+              <w:t>GameModel – modified the game model to determine parts of the code responsible.</w:t>
             </w:r>
           </w:p>
         </w:tc>
@@ -1079,13 +952,8 @@
               <w:t xml:space="preserve"> main</w:t>
             </w:r>
             <w:r>
-              <w:t xml:space="preserve"> tiles </w:t>
-            </w:r>
-            <w:proofErr w:type="spellStart"/>
-            <w:r>
-              <w:t>arrayList</w:t>
-            </w:r>
-            <w:proofErr w:type="spellEnd"/>
+              <w:t xml:space="preserve"> tiles arrayList</w:t>
+            </w:r>
             <w:r>
               <w:t>.</w:t>
             </w:r>
@@ -1126,13 +994,8 @@
             <w:r>
               <w:t xml:space="preserve">to added missing conditions to determine the legality of a player’s move </w:t>
             </w:r>
-            <w:proofErr w:type="spellStart"/>
-            <w:r>
-              <w:t>e.g</w:t>
-            </w:r>
-            <w:proofErr w:type="spellEnd"/>
-            <w:r>
-              <w:t xml:space="preserve"> prevent</w:t>
+            <w:r>
+              <w:t>e.g prevent</w:t>
             </w:r>
             <w:r>
               <w:t xml:space="preserve"> inserting a tile where</w:t>
@@ -1192,15 +1055,7 @@
               <w:t xml:space="preserve"> continue</w:t>
             </w:r>
             <w:r>
-              <w:t xml:space="preserve"> with their move </w:t>
-            </w:r>
-            <w:proofErr w:type="spellStart"/>
-            <w:r>
-              <w:t>i.e</w:t>
-            </w:r>
-            <w:proofErr w:type="spellEnd"/>
-            <w:r>
-              <w:t xml:space="preserve"> to draw mid play.</w:t>
+              <w:t xml:space="preserve"> with their move i.e to draw mid play.</w:t>
             </w:r>
           </w:p>
           <w:p/>
@@ -1243,7 +1098,6 @@
           </w:p>
           <w:p/>
           <w:p>
-            <w:proofErr w:type="spellStart"/>
             <w:r>
               <w:rPr>
                 <w:b/>
@@ -1251,7 +1105,6 @@
               </w:rPr>
               <w:t>withinBounds</w:t>
             </w:r>
-            <w:proofErr w:type="spellEnd"/>
             <w:r>
               <w:rPr>
                 <w:b/>
@@ -1312,13 +1165,8 @@
             <w:tcW w:w="1322" w:type="pct"/>
           </w:tcPr>
           <w:p>
-            <w:proofErr w:type="spellStart"/>
-            <w:r>
-              <w:t>GameModel</w:t>
-            </w:r>
-            <w:proofErr w:type="spellEnd"/>
-            <w:r>
-              <w:t xml:space="preserve"> –</w:t>
+            <w:r>
+              <w:t>GameModel –</w:t>
             </w:r>
             <w:r>
               <w:t xml:space="preserve"> made major</w:t>
@@ -1465,7 +1313,6 @@
             </w:pPr>
           </w:p>
           <w:p>
-            <w:proofErr w:type="spellStart"/>
             <w:r>
               <w:rPr>
                 <w:b/>
@@ -1473,7 +1320,6 @@
               </w:rPr>
               <w:t>adjcEquivalent</w:t>
             </w:r>
-            <w:proofErr w:type="spellEnd"/>
             <w:r>
               <w:rPr>
                 <w:b/>
@@ -1519,12 +1365,421 @@
             </w:r>
             <w:r>
               <w:t>.</w:t>
+            </w:r>
+          </w:p>
+        </w:tc>
+      </w:tr>
+      <w:tr>
+        <w:tc>
+          <w:tcPr>
+            <w:tcW w:w="949" w:type="pct"/>
+          </w:tcPr>
+          <w:p>
+            <w:r>
+              <w:t>Sep 08, 2022</w:t>
+            </w:r>
+          </w:p>
+        </w:tc>
+        <w:tc>
+          <w:tcPr>
+            <w:tcW w:w="1016" w:type="pct"/>
+          </w:tcPr>
+          <w:p>
+            <w:r>
+              <w:t>Added functionality to the game model and parts of the user interface</w:t>
+            </w:r>
+          </w:p>
+        </w:tc>
+        <w:tc>
+          <w:tcPr>
+            <w:tcW w:w="1322" w:type="pct"/>
+          </w:tcPr>
+          <w:p>
+            <w:r>
+              <w:t xml:space="preserve">GameModel </w:t>
+            </w:r>
+            <w:r>
+              <w:t>–</w:t>
+            </w:r>
+            <w:r>
+              <w:t xml:space="preserve"> </w:t>
+            </w:r>
+            <w:r>
+              <w:t>added addional methods.</w:t>
+            </w:r>
+          </w:p>
+          <w:p/>
+          <w:p>
+            <w:r>
+              <w:t xml:space="preserve">ImageAdapter </w:t>
+            </w:r>
+            <w:r>
+              <w:t>–</w:t>
+            </w:r>
+            <w:r>
+              <w:t xml:space="preserve"> </w:t>
+            </w:r>
+            <w:r>
+              <w:t>adapter that connects the</w:t>
+            </w:r>
+            <w:r>
+              <w:t xml:space="preserve"> arraylist of a player’s tiles and</w:t>
+            </w:r>
+            <w:r>
+              <w:t xml:space="preserve"> the recyclerview.</w:t>
+            </w:r>
+          </w:p>
+        </w:tc>
+        <w:tc>
+          <w:tcPr>
+            <w:tcW w:w="1713" w:type="pct"/>
+          </w:tcPr>
+          <w:p>
+            <w:r>
+              <w:rPr>
+                <w:b/>
+                <w:bCs/>
+              </w:rPr>
+              <w:t>c</w:t>
+            </w:r>
+            <w:r>
+              <w:rPr>
+                <w:b/>
+                <w:bCs/>
+              </w:rPr>
+              <w:t>alculate</w:t>
+            </w:r>
+            <w:r>
+              <w:rPr>
+                <w:b/>
+                <w:bCs/>
+              </w:rPr>
+              <w:t xml:space="preserve"> </w:t>
+            </w:r>
+            <w:r>
+              <w:rPr>
+                <w:b/>
+                <w:bCs/>
+              </w:rPr>
+              <w:t>–</w:t>
+            </w:r>
+            <w:r>
+              <w:rPr>
+                <w:b/>
+                <w:bCs/>
+              </w:rPr>
+              <w:t xml:space="preserve"> </w:t>
+            </w:r>
+            <w:r>
+              <w:t>implemented method to calculate a player’s points.</w:t>
+            </w:r>
+          </w:p>
+          <w:p/>
+          <w:p>
+            <w:r>
+              <w:rPr>
+                <w:b/>
+                <w:bCs/>
+              </w:rPr>
+              <w:t>p</w:t>
+            </w:r>
+            <w:r>
+              <w:rPr>
+                <w:b/>
+                <w:bCs/>
+              </w:rPr>
+              <w:t>aths</w:t>
+            </w:r>
+            <w:r>
+              <w:rPr>
+                <w:b/>
+                <w:bCs/>
+              </w:rPr>
+              <w:t xml:space="preserve"> – </w:t>
+            </w:r>
+            <w:r>
+              <w:t xml:space="preserve">helper method to determine </w:t>
+            </w:r>
+            <w:r>
+              <w:t>whether</w:t>
+            </w:r>
+            <w:r>
+              <w:t xml:space="preserve"> the current tile of the </w:t>
+            </w:r>
+            <w:r>
+              <w:rPr>
+                <w:b/>
+                <w:bCs/>
+              </w:rPr>
+              <w:t xml:space="preserve">calculate </w:t>
+            </w:r>
+            <w:r>
+              <w:t xml:space="preserve">method </w:t>
+            </w:r>
+            <w:r>
+              <w:t>has</w:t>
+            </w:r>
+            <w:r>
+              <w:t xml:space="preserve"> </w:t>
+            </w:r>
+            <w:r>
+              <w:t xml:space="preserve">paths in a different direction to the direction </w:t>
+            </w:r>
+            <w:r>
+              <w:t xml:space="preserve">in </w:t>
+            </w:r>
+            <w:r>
+              <w:rPr>
+                <w:b/>
+                <w:bCs/>
+              </w:rPr>
+              <w:t>calculate</w:t>
+            </w:r>
+            <w:r>
+              <w:t>.</w:t>
+            </w:r>
+            <w:r>
+              <w:t xml:space="preserve"> For instance, if in </w:t>
+            </w:r>
+            <w:r>
+              <w:rPr>
+                <w:b/>
+                <w:bCs/>
+              </w:rPr>
+              <w:t xml:space="preserve">calculate </w:t>
+            </w:r>
+            <w:r>
+              <w:t xml:space="preserve">we are moving in the </w:t>
+            </w:r>
+            <w:r>
+              <w:lastRenderedPageBreak/>
+              <w:t>horizontal or x direction than</w:t>
+            </w:r>
+            <w:r>
+              <w:t xml:space="preserve"> </w:t>
+            </w:r>
+            <w:r>
+              <w:rPr>
+                <w:b/>
+                <w:bCs/>
+              </w:rPr>
+              <w:t>paths</w:t>
+            </w:r>
+            <w:r>
+              <w:t xml:space="preserve"> determines if the current tile</w:t>
+            </w:r>
+            <w:r>
+              <w:t xml:space="preserve"> has alternative paths in</w:t>
+            </w:r>
+            <w:r>
+              <w:t xml:space="preserve"> the vertical direction.</w:t>
+            </w:r>
+          </w:p>
+          <w:p/>
+          <w:p>
+            <w:r>
+              <w:rPr>
+                <w:b/>
+                <w:bCs/>
+              </w:rPr>
+              <w:t xml:space="preserve">orientation </w:t>
+            </w:r>
+            <w:r>
+              <w:t>–</w:t>
+            </w:r>
+            <w:r>
+              <w:t xml:space="preserve"> </w:t>
+            </w:r>
+            <w:r>
+              <w:t>implemented helper method to determine the orientation of a player’s plays. In other words, whether they have placed their tiles horizontally or vertically.</w:t>
+            </w:r>
+          </w:p>
+          <w:p/>
+          <w:p>
+            <w:r>
+              <w:rPr>
+                <w:b/>
+                <w:bCs/>
+              </w:rPr>
+              <w:t xml:space="preserve">nullTile </w:t>
+            </w:r>
+            <w:r>
+              <w:t>– implemented helper method to determine a tile of a player’s play t</w:t>
+            </w:r>
+            <w:r>
+              <w:t xml:space="preserve">hat is at the very end </w:t>
+            </w:r>
+            <w:r>
+              <w:t>in the sequence.</w:t>
+            </w:r>
+            <w:r>
+              <w:t xml:space="preserve"> (Allows for counting from the null tile</w:t>
+            </w:r>
+            <w:r>
+              <w:t xml:space="preserve"> in the direction</w:t>
+            </w:r>
+            <w:r>
+              <w:t xml:space="preserve"> determined by </w:t>
+            </w:r>
+            <w:r>
+              <w:rPr>
+                <w:b/>
+                <w:bCs/>
+              </w:rPr>
+              <w:t>orientation</w:t>
+            </w:r>
+            <w:r>
+              <w:t>)</w:t>
+            </w:r>
+          </w:p>
+          <w:p/>
+          <w:p>
+            <w:r>
+              <w:rPr>
+                <w:b/>
+                <w:bCs/>
+              </w:rPr>
+              <w:t>assignPoints</w:t>
+            </w:r>
+            <w:r>
+              <w:t xml:space="preserve"> </w:t>
+            </w:r>
+            <w:r>
+              <w:t>–</w:t>
+            </w:r>
+            <w:r>
+              <w:t xml:space="preserve"> </w:t>
+            </w:r>
+            <w:r>
+              <w:t xml:space="preserve">uses the helper methods to assign points to the current </w:t>
+            </w:r>
+            <w:r>
+              <w:t>player.</w:t>
+            </w:r>
+          </w:p>
+          <w:p/>
+          <w:p>
+            <w:r>
+              <w:rPr>
+                <w:b/>
+                <w:bCs/>
+              </w:rPr>
+              <w:t>getBagCount</w:t>
+            </w:r>
+            <w:r>
+              <w:t xml:space="preserve"> – implemented method to determine total number of tiles in the bag.</w:t>
+            </w:r>
+          </w:p>
+          <w:p/>
+          <w:p>
+            <w:r>
+              <w:rPr>
+                <w:b/>
+                <w:bCs/>
+              </w:rPr>
+              <w:t>setupRecyclerView</w:t>
+            </w:r>
+            <w:r>
+              <w:t xml:space="preserve"> </w:t>
+            </w:r>
+            <w:r>
+              <w:t>–</w:t>
+            </w:r>
+            <w:r>
+              <w:t xml:space="preserve"> </w:t>
+            </w:r>
+            <w:r>
+              <w:t xml:space="preserve">implemented method to </w:t>
+            </w:r>
+            <w:r>
+              <w:t>connect the arraylist of a player’s tiles and the recyclerview</w:t>
+            </w:r>
+            <w:r>
+              <w:t>.</w:t>
+            </w:r>
+          </w:p>
+          <w:p/>
+          <w:p>
+            <w:r>
+              <w:rPr>
+                <w:b/>
+                <w:bCs/>
+              </w:rPr>
+              <w:t>resetWidthExcept</w:t>
+            </w:r>
+            <w:r>
+              <w:rPr>
+                <w:b/>
+                <w:bCs/>
+              </w:rPr>
+              <w:t xml:space="preserve"> </w:t>
+            </w:r>
+            <w:r>
+              <w:t>– implemented</w:t>
+            </w:r>
+            <w:r>
+              <w:t xml:space="preserve"> helper</w:t>
+            </w:r>
+            <w:r>
+              <w:t xml:space="preserve"> method to</w:t>
+            </w:r>
+            <w:r>
+              <w:t xml:space="preserve"> </w:t>
+            </w:r>
+            <w:r>
+              <w:t>enlarge</w:t>
+            </w:r>
+            <w:r>
+              <w:t xml:space="preserve"> </w:t>
+            </w:r>
+            <w:r>
+              <w:t>a</w:t>
+            </w:r>
+            <w:r>
+              <w:t xml:space="preserve"> tile represented by an image when a player clicks on it.</w:t>
+            </w:r>
+          </w:p>
+          <w:p/>
+          <w:p>
+            <w:r>
+              <w:rPr>
+                <w:b/>
+                <w:bCs/>
+              </w:rPr>
+              <w:t>setupBagCount</w:t>
+            </w:r>
+            <w:r>
+              <w:rPr>
+                <w:b/>
+                <w:bCs/>
+              </w:rPr>
+              <w:t xml:space="preserve"> </w:t>
+            </w:r>
+            <w:r>
+              <w:t>–</w:t>
+            </w:r>
+            <w:r>
+              <w:t xml:space="preserve"> </w:t>
+            </w:r>
+            <w:r>
+              <w:t>implemented method to</w:t>
+            </w:r>
+            <w:r>
+              <w:t xml:space="preserve"> display the total number of tiles in the bag</w:t>
+            </w:r>
+            <w:r>
+              <w:t xml:space="preserve"> on the user interface.</w:t>
             </w:r>
           </w:p>
         </w:tc>
       </w:tr>
     </w:tbl>
-    <w:p/>
+    <w:p>
+      <w:r>
+        <w:lastRenderedPageBreak/>
+        <w:t xml:space="preserve"> </w:t>
+      </w:r>
+    </w:p>
     <w:sectPr>
       <w:pgSz w:w="11906" w:h="16838"/>
       <w:pgMar w:top="1440" w:right="1440" w:bottom="1440" w:left="1440" w:header="708" w:footer="708" w:gutter="0"/>

</xml_diff>

<commit_message>
Added some functionality and also made some modifications
</commit_message>
<xml_diff>
--- a/journal/Journal.docx
+++ b/journal/Journal.docx
@@ -123,12 +123,21 @@
             <w:tcW w:w="1322" w:type="pct"/>
           </w:tcPr>
           <w:p>
-            <w:r>
-              <w:rPr>
-                <w:b/>
-                <w:bCs/>
-              </w:rPr>
-              <w:t xml:space="preserve">GameModel </w:t>
+            <w:proofErr w:type="spellStart"/>
+            <w:r>
+              <w:rPr>
+                <w:b/>
+                <w:bCs/>
+              </w:rPr>
+              <w:t>GameModel</w:t>
+            </w:r>
+            <w:proofErr w:type="spellEnd"/>
+            <w:r>
+              <w:rPr>
+                <w:b/>
+                <w:bCs/>
+              </w:rPr>
+              <w:t xml:space="preserve"> </w:t>
             </w:r>
             <w:r>
               <w:rPr>
@@ -192,6 +201,7 @@
           </w:p>
           <w:p/>
           <w:p>
+            <w:proofErr w:type="spellStart"/>
             <w:r>
               <w:rPr>
                 <w:b/>
@@ -199,6 +209,7 @@
               </w:rPr>
               <w:t>MainActivity</w:t>
             </w:r>
+            <w:proofErr w:type="spellEnd"/>
             <w:r>
               <w:t xml:space="preserve"> </w:t>
             </w:r>
@@ -209,7 +220,10 @@
               <w:t xml:space="preserve"> </w:t>
             </w:r>
             <w:r>
-              <w:t>implementes the view of the game.</w:t>
+              <w:t>implements</w:t>
+            </w:r>
+            <w:r>
+              <w:t xml:space="preserve"> the view of the game.</w:t>
             </w:r>
           </w:p>
         </w:tc>
@@ -218,6 +232,7 @@
             <w:tcW w:w="1713" w:type="pct"/>
           </w:tcPr>
           <w:p>
+            <w:proofErr w:type="spellStart"/>
             <w:r>
               <w:rPr>
                 <w:b/>
@@ -225,12 +240,30 @@
               </w:rPr>
               <w:t>initializeTiles</w:t>
             </w:r>
-            <w:r>
-              <w:t xml:space="preserve"> – initializes the “tiles” arrayList which represents the total number f tiles players will draw from.</w:t>
-            </w:r>
-          </w:p>
-          <w:p/>
-          <w:p>
+            <w:proofErr w:type="spellEnd"/>
+            <w:r>
+              <w:t xml:space="preserve"> – initializes the “tiles” </w:t>
+            </w:r>
+            <w:proofErr w:type="spellStart"/>
+            <w:r>
+              <w:t>arrayList</w:t>
+            </w:r>
+            <w:proofErr w:type="spellEnd"/>
+            <w:r>
+              <w:t xml:space="preserve"> which represents the total number </w:t>
+            </w:r>
+            <w:proofErr w:type="spellStart"/>
+            <w:r>
+              <w:t>f</w:t>
+            </w:r>
+            <w:proofErr w:type="spellEnd"/>
+            <w:r>
+              <w:t xml:space="preserve"> tiles players will draw from.</w:t>
+            </w:r>
+          </w:p>
+          <w:p/>
+          <w:p>
+            <w:proofErr w:type="spellStart"/>
             <w:r>
               <w:rPr>
                 <w:b/>
@@ -238,19 +271,29 @@
               </w:rPr>
               <w:t>initializePlayers</w:t>
             </w:r>
-            <w:r>
-              <w:rPr>
-                <w:b/>
-                <w:bCs/>
-              </w:rPr>
-              <w:t xml:space="preserve"> </w:t>
-            </w:r>
-            <w:r>
-              <w:t>– initializes the “players” arrayList which represents the total number of players that will be playing the game.</w:t>
-            </w:r>
-          </w:p>
-          <w:p/>
-          <w:p>
+            <w:proofErr w:type="spellEnd"/>
+            <w:r>
+              <w:rPr>
+                <w:b/>
+                <w:bCs/>
+              </w:rPr>
+              <w:t xml:space="preserve"> </w:t>
+            </w:r>
+            <w:r>
+              <w:t xml:space="preserve">– initializes the “players” </w:t>
+            </w:r>
+            <w:proofErr w:type="spellStart"/>
+            <w:r>
+              <w:t>arrayList</w:t>
+            </w:r>
+            <w:proofErr w:type="spellEnd"/>
+            <w:r>
+              <w:t xml:space="preserve"> which represents the total number of players that will be playing the game.</w:t>
+            </w:r>
+          </w:p>
+          <w:p/>
+          <w:p>
+            <w:proofErr w:type="spellStart"/>
             <w:r>
               <w:rPr>
                 <w:b/>
@@ -258,6 +301,7 @@
               </w:rPr>
               <w:t>initialDraw</w:t>
             </w:r>
+            <w:proofErr w:type="spellEnd"/>
             <w:r>
               <w:rPr>
                 <w:b/>
@@ -271,9 +315,11 @@
             <w:r>
               <w:t xml:space="preserve"> </w:t>
             </w:r>
+            <w:proofErr w:type="spellStart"/>
             <w:r>
               <w:t>i.e</w:t>
             </w:r>
+            <w:proofErr w:type="spellEnd"/>
             <w:r>
               <w:t xml:space="preserve"> inserting tiles</w:t>
             </w:r>
@@ -281,17 +327,23 @@
               <w:t xml:space="preserve"> in</w:t>
             </w:r>
             <w:r>
-              <w:t xml:space="preserve"> the players’ array</w:t>
+              <w:t xml:space="preserve"> the players’ </w:t>
+            </w:r>
+            <w:proofErr w:type="spellStart"/>
+            <w:r>
+              <w:t>array</w:t>
             </w:r>
             <w:r>
               <w:t>List</w:t>
             </w:r>
+            <w:proofErr w:type="spellEnd"/>
             <w:r>
               <w:t>.</w:t>
             </w:r>
           </w:p>
           <w:p/>
           <w:p>
+            <w:proofErr w:type="spellStart"/>
             <w:r>
               <w:rPr>
                 <w:b/>
@@ -299,6 +351,7 @@
               </w:rPr>
               <w:t>initialPlayer</w:t>
             </w:r>
+            <w:proofErr w:type="spellEnd"/>
             <w:r>
               <w:rPr>
                 <w:b/>
@@ -309,16 +362,27 @@
             <w:r>
               <w:t xml:space="preserve">– determines the initial player depending on the result of </w:t>
             </w:r>
-            <w:r>
-              <w:rPr>
-                <w:b/>
-                <w:bCs/>
-              </w:rPr>
-              <w:t xml:space="preserve">initialDraw </w:t>
-            </w:r>
+            <w:proofErr w:type="spellStart"/>
+            <w:r>
+              <w:rPr>
+                <w:b/>
+                <w:bCs/>
+              </w:rPr>
+              <w:t>initialDraw</w:t>
+            </w:r>
+            <w:proofErr w:type="spellEnd"/>
+            <w:r>
+              <w:rPr>
+                <w:b/>
+                <w:bCs/>
+              </w:rPr>
+              <w:t xml:space="preserve"> </w:t>
+            </w:r>
+            <w:proofErr w:type="spellStart"/>
             <w:r>
               <w:t>i.e</w:t>
             </w:r>
+            <w:proofErr w:type="spellEnd"/>
             <w:r>
               <w:t xml:space="preserve"> the player with</w:t>
             </w:r>
@@ -337,6 +401,7 @@
           </w:p>
           <w:p/>
           <w:p>
+            <w:proofErr w:type="spellStart"/>
             <w:r>
               <w:rPr>
                 <w:b/>
@@ -344,6 +409,7 @@
               </w:rPr>
               <w:t>getPlayerHighestCCount</w:t>
             </w:r>
+            <w:proofErr w:type="spellEnd"/>
             <w:r>
               <w:t xml:space="preserve"> </w:t>
             </w:r>
@@ -356,12 +422,21 @@
             <w:r>
               <w:t xml:space="preserve">helper method to the </w:t>
             </w:r>
-            <w:r>
-              <w:rPr>
-                <w:b/>
-                <w:bCs/>
-              </w:rPr>
-              <w:t xml:space="preserve">initialPlayer </w:t>
+            <w:proofErr w:type="spellStart"/>
+            <w:r>
+              <w:rPr>
+                <w:b/>
+                <w:bCs/>
+              </w:rPr>
+              <w:t>initialPlayer</w:t>
+            </w:r>
+            <w:proofErr w:type="spellEnd"/>
+            <w:r>
+              <w:rPr>
+                <w:b/>
+                <w:bCs/>
+              </w:rPr>
+              <w:t xml:space="preserve"> </w:t>
             </w:r>
             <w:r>
               <w:t>method that determines</w:t>
@@ -381,6 +456,7 @@
           </w:p>
           <w:p/>
           <w:p>
+            <w:proofErr w:type="spellStart"/>
             <w:r>
               <w:rPr>
                 <w:b/>
@@ -388,18 +464,28 @@
               </w:rPr>
               <w:t>getPlayerHighestSCount</w:t>
             </w:r>
+            <w:proofErr w:type="spellEnd"/>
             <w:r>
               <w:t xml:space="preserve"> - </w:t>
             </w:r>
             <w:r>
               <w:t xml:space="preserve">helper method to the </w:t>
             </w:r>
-            <w:r>
-              <w:rPr>
-                <w:b/>
-                <w:bCs/>
-              </w:rPr>
-              <w:t xml:space="preserve">initialPlayer </w:t>
+            <w:proofErr w:type="spellStart"/>
+            <w:r>
+              <w:rPr>
+                <w:b/>
+                <w:bCs/>
+              </w:rPr>
+              <w:t>initialPlayer</w:t>
+            </w:r>
+            <w:proofErr w:type="spellEnd"/>
+            <w:r>
+              <w:rPr>
+                <w:b/>
+                <w:bCs/>
+              </w:rPr>
+              <w:t xml:space="preserve"> </w:t>
             </w:r>
             <w:r>
               <w:t xml:space="preserve">method that determines the player with the highest number of tiles with the same </w:t>
@@ -442,7 +528,15 @@
               <w:t xml:space="preserve"> </w:t>
             </w:r>
             <w:r>
-              <w:t xml:space="preserve">draws tiles from the tiles arrayList into each </w:t>
+              <w:t xml:space="preserve">draws tiles from the tiles </w:t>
+            </w:r>
+            <w:proofErr w:type="spellStart"/>
+            <w:r>
+              <w:t>arrayList</w:t>
+            </w:r>
+            <w:proofErr w:type="spellEnd"/>
+            <w:r>
+              <w:t xml:space="preserve"> into each </w:t>
             </w:r>
             <w:r>
               <w:t>player’s</w:t>
@@ -450,9 +544,11 @@
             <w:r>
               <w:t xml:space="preserve"> </w:t>
             </w:r>
+            <w:proofErr w:type="spellStart"/>
             <w:r>
               <w:t>arrayList</w:t>
             </w:r>
+            <w:proofErr w:type="spellEnd"/>
             <w:r>
               <w:t>.</w:t>
             </w:r>
@@ -593,8 +689,13 @@
               <w:t xml:space="preserve"> sense of the game</w:t>
             </w:r>
             <w:r>
-              <w:t xml:space="preserve"> i.e</w:t>
-            </w:r>
+              <w:t xml:space="preserve"> </w:t>
+            </w:r>
+            <w:proofErr w:type="spellStart"/>
+            <w:r>
+              <w:t>i.e</w:t>
+            </w:r>
+            <w:proofErr w:type="spellEnd"/>
             <w:r>
               <w:t xml:space="preserve"> the tile</w:t>
             </w:r>
@@ -637,12 +738,21 @@
           </w:p>
           <w:p/>
           <w:p>
-            <w:r>
-              <w:rPr>
-                <w:b/>
-                <w:bCs/>
-              </w:rPr>
-              <w:t xml:space="preserve">nul </w:t>
+            <w:proofErr w:type="spellStart"/>
+            <w:r>
+              <w:rPr>
+                <w:b/>
+                <w:bCs/>
+              </w:rPr>
+              <w:t>nul</w:t>
+            </w:r>
+            <w:proofErr w:type="spellEnd"/>
+            <w:r>
+              <w:rPr>
+                <w:b/>
+                <w:bCs/>
+              </w:rPr>
+              <w:t xml:space="preserve"> </w:t>
             </w:r>
             <w:r>
               <w:rPr>
@@ -728,8 +838,13 @@
             <w:tcW w:w="1322" w:type="pct"/>
           </w:tcPr>
           <w:p>
-            <w:r>
-              <w:t>GameModel – modified the game model</w:t>
+            <w:proofErr w:type="spellStart"/>
+            <w:r>
+              <w:t>GameModel</w:t>
+            </w:r>
+            <w:proofErr w:type="spellEnd"/>
+            <w:r>
+              <w:t xml:space="preserve"> – modified the game model</w:t>
             </w:r>
             <w:r>
               <w:t xml:space="preserve"> to</w:t>
@@ -790,12 +905,21 @@
           </w:p>
           <w:p/>
           <w:p>
-            <w:r>
-              <w:rPr>
-                <w:b/>
-                <w:bCs/>
-              </w:rPr>
-              <w:t xml:space="preserve">nul </w:t>
+            <w:proofErr w:type="spellStart"/>
+            <w:r>
+              <w:rPr>
+                <w:b/>
+                <w:bCs/>
+              </w:rPr>
+              <w:t>nul</w:t>
+            </w:r>
+            <w:proofErr w:type="spellEnd"/>
+            <w:r>
+              <w:rPr>
+                <w:b/>
+                <w:bCs/>
+              </w:rPr>
+              <w:t xml:space="preserve"> </w:t>
             </w:r>
             <w:r>
               <w:rPr>
@@ -921,8 +1045,13 @@
             <w:tcW w:w="1322" w:type="pct"/>
           </w:tcPr>
           <w:p>
-            <w:r>
-              <w:t>GameModel – modified the game model to determine parts of the code responsible.</w:t>
+            <w:proofErr w:type="spellStart"/>
+            <w:r>
+              <w:t>GameModel</w:t>
+            </w:r>
+            <w:proofErr w:type="spellEnd"/>
+            <w:r>
+              <w:t xml:space="preserve"> – modified the game model to determine parts of the code responsible.</w:t>
             </w:r>
           </w:p>
         </w:tc>
@@ -952,8 +1081,13 @@
               <w:t xml:space="preserve"> main</w:t>
             </w:r>
             <w:r>
-              <w:t xml:space="preserve"> tiles arrayList</w:t>
-            </w:r>
+              <w:t xml:space="preserve"> tiles </w:t>
+            </w:r>
+            <w:proofErr w:type="spellStart"/>
+            <w:r>
+              <w:t>arrayList</w:t>
+            </w:r>
+            <w:proofErr w:type="spellEnd"/>
             <w:r>
               <w:t>.</w:t>
             </w:r>
@@ -994,8 +1128,13 @@
             <w:r>
               <w:t xml:space="preserve">to added missing conditions to determine the legality of a player’s move </w:t>
             </w:r>
-            <w:r>
-              <w:t>e.g prevent</w:t>
+            <w:proofErr w:type="spellStart"/>
+            <w:r>
+              <w:t>e.g</w:t>
+            </w:r>
+            <w:proofErr w:type="spellEnd"/>
+            <w:r>
+              <w:t xml:space="preserve"> prevent</w:t>
             </w:r>
             <w:r>
               <w:t xml:space="preserve"> inserting a tile where</w:t>
@@ -1055,7 +1194,15 @@
               <w:t xml:space="preserve"> continue</w:t>
             </w:r>
             <w:r>
-              <w:t xml:space="preserve"> with their move i.e to draw mid play.</w:t>
+              <w:t xml:space="preserve"> with their move </w:t>
+            </w:r>
+            <w:proofErr w:type="spellStart"/>
+            <w:r>
+              <w:t>i.e</w:t>
+            </w:r>
+            <w:proofErr w:type="spellEnd"/>
+            <w:r>
+              <w:t xml:space="preserve"> to draw mid play.</w:t>
             </w:r>
           </w:p>
           <w:p/>
@@ -1098,6 +1245,7 @@
           </w:p>
           <w:p/>
           <w:p>
+            <w:proofErr w:type="spellStart"/>
             <w:r>
               <w:rPr>
                 <w:b/>
@@ -1105,6 +1253,7 @@
               </w:rPr>
               <w:t>withinBounds</w:t>
             </w:r>
+            <w:proofErr w:type="spellEnd"/>
             <w:r>
               <w:rPr>
                 <w:b/>
@@ -1165,8 +1314,13 @@
             <w:tcW w:w="1322" w:type="pct"/>
           </w:tcPr>
           <w:p>
-            <w:r>
-              <w:t>GameModel –</w:t>
+            <w:proofErr w:type="spellStart"/>
+            <w:r>
+              <w:t>GameModel</w:t>
+            </w:r>
+            <w:proofErr w:type="spellEnd"/>
+            <w:r>
+              <w:t xml:space="preserve"> –</w:t>
             </w:r>
             <w:r>
               <w:t xml:space="preserve"> made major</w:t>
@@ -1313,6 +1467,7 @@
             </w:pPr>
           </w:p>
           <w:p>
+            <w:proofErr w:type="spellStart"/>
             <w:r>
               <w:rPr>
                 <w:b/>
@@ -1320,6 +1475,7 @@
               </w:rPr>
               <w:t>adjcEquivalent</w:t>
             </w:r>
+            <w:proofErr w:type="spellEnd"/>
             <w:r>
               <w:rPr>
                 <w:b/>
@@ -1395,8 +1551,13 @@
             <w:tcW w:w="1322" w:type="pct"/>
           </w:tcPr>
           <w:p>
-            <w:r>
-              <w:t xml:space="preserve">GameModel </w:t>
+            <w:proofErr w:type="spellStart"/>
+            <w:r>
+              <w:t>GameModel</w:t>
+            </w:r>
+            <w:proofErr w:type="spellEnd"/>
+            <w:r>
+              <w:t xml:space="preserve"> </w:t>
             </w:r>
             <w:r>
               <w:t>–</w:t>
@@ -1405,13 +1566,49 @@
               <w:t xml:space="preserve"> </w:t>
             </w:r>
             <w:r>
-              <w:t>added addional methods.</w:t>
-            </w:r>
-          </w:p>
-          <w:p/>
-          <w:p>
-            <w:r>
-              <w:t xml:space="preserve">ImageAdapter </w:t>
+              <w:t>added addi</w:t>
+            </w:r>
+            <w:r>
+              <w:t>ti</w:t>
+            </w:r>
+            <w:r>
+              <w:t>onal methods.</w:t>
+            </w:r>
+          </w:p>
+          <w:p/>
+          <w:p>
+            <w:proofErr w:type="spellStart"/>
+            <w:r>
+              <w:rPr>
+                <w:b/>
+                <w:bCs/>
+              </w:rPr>
+              <w:t>MainActivity</w:t>
+            </w:r>
+            <w:proofErr w:type="spellEnd"/>
+            <w:r>
+              <w:rPr>
+                <w:b/>
+                <w:bCs/>
+              </w:rPr>
+              <w:t xml:space="preserve"> </w:t>
+            </w:r>
+            <w:r>
+              <w:t>– added parts of the UI</w:t>
+            </w:r>
+            <w:r>
+              <w:t>.</w:t>
+            </w:r>
+          </w:p>
+          <w:p/>
+          <w:p>
+            <w:proofErr w:type="spellStart"/>
+            <w:r>
+              <w:t>ImageAdapter</w:t>
+            </w:r>
+            <w:proofErr w:type="spellEnd"/>
+            <w:r>
+              <w:t xml:space="preserve"> </w:t>
             </w:r>
             <w:r>
               <w:t>–</w:t>
@@ -1423,10 +1620,30 @@
               <w:t>adapter that connects the</w:t>
             </w:r>
             <w:r>
-              <w:t xml:space="preserve"> arraylist of a player’s tiles and</w:t>
-            </w:r>
-            <w:r>
-              <w:t xml:space="preserve"> the recyclerview.</w:t>
+              <w:t xml:space="preserve"> </w:t>
+            </w:r>
+            <w:proofErr w:type="spellStart"/>
+            <w:r>
+              <w:t>arraylist</w:t>
+            </w:r>
+            <w:proofErr w:type="spellEnd"/>
+            <w:r>
+              <w:t xml:space="preserve"> of a </w:t>
+            </w:r>
+            <w:r>
+              <w:lastRenderedPageBreak/>
+              <w:t>player’s tiles and</w:t>
+            </w:r>
+            <w:r>
+              <w:t xml:space="preserve"> the </w:t>
+            </w:r>
+            <w:proofErr w:type="spellStart"/>
+            <w:r>
+              <w:t>recyclerview</w:t>
+            </w:r>
+            <w:proofErr w:type="spellEnd"/>
+            <w:r>
+              <w:t>.</w:t>
             </w:r>
           </w:p>
         </w:tc>
@@ -1440,6 +1657,7 @@
                 <w:b/>
                 <w:bCs/>
               </w:rPr>
+              <w:lastRenderedPageBreak/>
               <w:t>c</w:t>
             </w:r>
             <w:r>
@@ -1596,12 +1814,21 @@
           </w:p>
           <w:p/>
           <w:p>
-            <w:r>
-              <w:rPr>
-                <w:b/>
-                <w:bCs/>
-              </w:rPr>
-              <w:t xml:space="preserve">nullTile </w:t>
+            <w:proofErr w:type="spellStart"/>
+            <w:r>
+              <w:rPr>
+                <w:b/>
+                <w:bCs/>
+              </w:rPr>
+              <w:t>nullTile</w:t>
+            </w:r>
+            <w:proofErr w:type="spellEnd"/>
+            <w:r>
+              <w:rPr>
+                <w:b/>
+                <w:bCs/>
+              </w:rPr>
+              <w:t xml:space="preserve"> </w:t>
             </w:r>
             <w:r>
               <w:t>– implemented helper method to determine a tile of a player’s play t</w:t>
@@ -1634,6 +1861,7 @@
           </w:p>
           <w:p/>
           <w:p>
+            <w:proofErr w:type="spellStart"/>
             <w:r>
               <w:rPr>
                 <w:b/>
@@ -1641,6 +1869,7 @@
               </w:rPr>
               <w:t>assignPoints</w:t>
             </w:r>
+            <w:proofErr w:type="spellEnd"/>
             <w:r>
               <w:t xml:space="preserve"> </w:t>
             </w:r>
@@ -1659,6 +1888,7 @@
           </w:p>
           <w:p/>
           <w:p>
+            <w:proofErr w:type="spellStart"/>
             <w:r>
               <w:rPr>
                 <w:b/>
@@ -1666,12 +1896,14 @@
               </w:rPr>
               <w:t>getBagCount</w:t>
             </w:r>
+            <w:proofErr w:type="spellEnd"/>
             <w:r>
               <w:t xml:space="preserve"> – implemented method to determine total number of tiles in the bag.</w:t>
             </w:r>
           </w:p>
           <w:p/>
           <w:p>
+            <w:proofErr w:type="spellStart"/>
             <w:r>
               <w:rPr>
                 <w:b/>
@@ -1679,6 +1911,7 @@
               </w:rPr>
               <w:t>setupRecyclerView</w:t>
             </w:r>
+            <w:proofErr w:type="spellEnd"/>
             <w:r>
               <w:t xml:space="preserve"> </w:t>
             </w:r>
@@ -1689,17 +1922,28 @@
               <w:t xml:space="preserve"> </w:t>
             </w:r>
             <w:r>
-              <w:t xml:space="preserve">implemented method to </w:t>
-            </w:r>
-            <w:r>
-              <w:t>connect the arraylist of a player’s tiles and the recyclerview</w:t>
-            </w:r>
+              <w:t xml:space="preserve">implemented method to connect the </w:t>
+            </w:r>
+            <w:proofErr w:type="spellStart"/>
+            <w:r>
+              <w:t>arraylist</w:t>
+            </w:r>
+            <w:proofErr w:type="spellEnd"/>
+            <w:r>
+              <w:t xml:space="preserve"> of a player’s tiles and the </w:t>
+            </w:r>
+            <w:proofErr w:type="spellStart"/>
+            <w:r>
+              <w:t>recyclerview</w:t>
+            </w:r>
+            <w:proofErr w:type="spellEnd"/>
             <w:r>
               <w:t>.</w:t>
             </w:r>
           </w:p>
           <w:p/>
           <w:p>
+            <w:proofErr w:type="spellStart"/>
             <w:r>
               <w:rPr>
                 <w:b/>
@@ -1707,6 +1951,7 @@
               </w:rPr>
               <w:t>resetWidthExcept</w:t>
             </w:r>
+            <w:proofErr w:type="spellEnd"/>
             <w:r>
               <w:rPr>
                 <w:b/>
@@ -1741,6 +1986,7 @@
           </w:p>
           <w:p/>
           <w:p>
+            <w:proofErr w:type="spellStart"/>
             <w:r>
               <w:rPr>
                 <w:b/>
@@ -1748,6 +1994,7 @@
               </w:rPr>
               <w:t>setupBagCount</w:t>
             </w:r>
+            <w:proofErr w:type="spellEnd"/>
             <w:r>
               <w:rPr>
                 <w:b/>
@@ -1769,6 +2016,539 @@
             </w:r>
             <w:r>
               <w:t xml:space="preserve"> on the user interface.</w:t>
+            </w:r>
+          </w:p>
+        </w:tc>
+      </w:tr>
+      <w:tr>
+        <w:tc>
+          <w:tcPr>
+            <w:tcW w:w="949" w:type="pct"/>
+          </w:tcPr>
+          <w:p>
+            <w:r>
+              <w:lastRenderedPageBreak/>
+              <w:t>Sep 0</w:t>
+            </w:r>
+            <w:r>
+              <w:t>9</w:t>
+            </w:r>
+            <w:r>
+              <w:t>, 2022</w:t>
+            </w:r>
+          </w:p>
+        </w:tc>
+        <w:tc>
+          <w:tcPr>
+            <w:tcW w:w="1016" w:type="pct"/>
+          </w:tcPr>
+          <w:p>
+            <w:r>
+              <w:t>Added functionality to the game model and parts of the user interface</w:t>
+            </w:r>
+          </w:p>
+        </w:tc>
+        <w:tc>
+          <w:tcPr>
+            <w:tcW w:w="1322" w:type="pct"/>
+          </w:tcPr>
+          <w:p>
+            <w:proofErr w:type="spellStart"/>
+            <w:r>
+              <w:t>GameModel</w:t>
+            </w:r>
+            <w:proofErr w:type="spellEnd"/>
+            <w:r>
+              <w:t xml:space="preserve"> – added additional methods.</w:t>
+            </w:r>
+          </w:p>
+          <w:p/>
+          <w:p>
+            <w:proofErr w:type="spellStart"/>
+            <w:r>
+              <w:rPr>
+                <w:b/>
+                <w:bCs/>
+              </w:rPr>
+              <w:t>MainActivity</w:t>
+            </w:r>
+            <w:proofErr w:type="spellEnd"/>
+            <w:r>
+              <w:rPr>
+                <w:b/>
+                <w:bCs/>
+              </w:rPr>
+              <w:t xml:space="preserve"> </w:t>
+            </w:r>
+            <w:r>
+              <w:t>– added parts of the UI</w:t>
+            </w:r>
+            <w:r>
+              <w:t>.</w:t>
+            </w:r>
+          </w:p>
+          <w:p/>
+          <w:p>
+            <w:proofErr w:type="spellStart"/>
+            <w:r>
+              <w:rPr>
+                <w:b/>
+                <w:bCs/>
+              </w:rPr>
+              <w:t>StatusAdapter</w:t>
+            </w:r>
+            <w:proofErr w:type="spellEnd"/>
+            <w:r>
+              <w:t xml:space="preserve"> </w:t>
+            </w:r>
+            <w:r>
+              <w:t>–</w:t>
+            </w:r>
+            <w:r>
+              <w:t xml:space="preserve"> </w:t>
+            </w:r>
+            <w:r>
+              <w:t xml:space="preserve">adapter that connects the </w:t>
+            </w:r>
+            <w:proofErr w:type="spellStart"/>
+            <w:r>
+              <w:t>gridview</w:t>
+            </w:r>
+            <w:proofErr w:type="spellEnd"/>
+            <w:r>
+              <w:t xml:space="preserve"> to each player’s</w:t>
+            </w:r>
+            <w:r>
+              <w:t xml:space="preserve"> status such as scores.</w:t>
+            </w:r>
+          </w:p>
+          <w:p/>
+        </w:tc>
+        <w:tc>
+          <w:tcPr>
+            <w:tcW w:w="1713" w:type="pct"/>
+          </w:tcPr>
+          <w:p>
+            <w:r>
+              <w:rPr>
+                <w:b/>
+                <w:bCs/>
+              </w:rPr>
+              <w:t>draw</w:t>
+            </w:r>
+            <w:r>
+              <w:t xml:space="preserve"> – adapted the method so that it works with the UI.</w:t>
+            </w:r>
+          </w:p>
+          <w:p/>
+          <w:p>
+            <w:r>
+              <w:rPr>
+                <w:b/>
+                <w:bCs/>
+              </w:rPr>
+              <w:t>play</w:t>
+            </w:r>
+            <w:r>
+              <w:t xml:space="preserve"> – removed some redundant code.</w:t>
+            </w:r>
+          </w:p>
+          <w:p/>
+          <w:p>
+            <w:proofErr w:type="spellStart"/>
+            <w:r>
+              <w:rPr>
+                <w:b/>
+                <w:bCs/>
+              </w:rPr>
+              <w:t>setupPlayersStatus</w:t>
+            </w:r>
+            <w:proofErr w:type="spellEnd"/>
+            <w:r>
+              <w:t>–</w:t>
+            </w:r>
+            <w:r>
+              <w:t xml:space="preserve"> implemented method that</w:t>
+            </w:r>
+            <w:r>
+              <w:t xml:space="preserve"> </w:t>
+            </w:r>
+            <w:r>
+              <w:t xml:space="preserve">sets up the </w:t>
+            </w:r>
+            <w:proofErr w:type="spellStart"/>
+            <w:r>
+              <w:rPr>
+                <w:b/>
+                <w:bCs/>
+              </w:rPr>
+              <w:t>StatusAdapter</w:t>
+            </w:r>
+            <w:proofErr w:type="spellEnd"/>
+            <w:r>
+              <w:t>.</w:t>
+            </w:r>
+          </w:p>
+          <w:p/>
+          <w:p>
+            <w:proofErr w:type="spellStart"/>
+            <w:r>
+              <w:rPr>
+                <w:b/>
+                <w:bCs/>
+              </w:rPr>
+              <w:t>setupCurrentPlayer</w:t>
+            </w:r>
+            <w:proofErr w:type="spellEnd"/>
+            <w:r>
+              <w:rPr>
+                <w:b/>
+                <w:bCs/>
+              </w:rPr>
+              <w:t xml:space="preserve"> –</w:t>
+            </w:r>
+            <w:r>
+              <w:t xml:space="preserve"> implemented method that </w:t>
+            </w:r>
+            <w:r>
+              <w:t>sets up the current player so that it reflect</w:t>
+            </w:r>
+            <w:r>
+              <w:t>s on the UI when the current player changes.</w:t>
+            </w:r>
+          </w:p>
+          <w:p/>
+          <w:p>
+            <w:proofErr w:type="spellStart"/>
+            <w:r>
+              <w:rPr>
+                <w:b/>
+                <w:bCs/>
+              </w:rPr>
+              <w:t>setupGridLayout</w:t>
+            </w:r>
+            <w:proofErr w:type="spellEnd"/>
+            <w:r>
+              <w:rPr>
+                <w:b/>
+                <w:bCs/>
+              </w:rPr>
+              <w:t xml:space="preserve"> -</w:t>
+            </w:r>
+            <w:r>
+              <w:t xml:space="preserve"> implemented method that sets</w:t>
+            </w:r>
+            <w:r>
+              <w:t xml:space="preserve"> up the UI board that players will interact with when placing their tiles.</w:t>
+            </w:r>
+          </w:p>
+          <w:p/>
+          <w:p>
+            <w:proofErr w:type="spellStart"/>
+            <w:r>
+              <w:rPr>
+                <w:b/>
+                <w:bCs/>
+              </w:rPr>
+              <w:t>updateTags</w:t>
+            </w:r>
+            <w:proofErr w:type="spellEnd"/>
+            <w:r>
+              <w:t xml:space="preserve"> </w:t>
+            </w:r>
+            <w:r>
+              <w:t>–</w:t>
+            </w:r>
+            <w:r>
+              <w:t xml:space="preserve"> </w:t>
+            </w:r>
+            <w:r>
+              <w:t>implemented method that</w:t>
+            </w:r>
+            <w:r>
+              <w:t xml:space="preserve"> updates the tags embedded within </w:t>
+            </w:r>
+            <w:proofErr w:type="spellStart"/>
+            <w:r>
+              <w:lastRenderedPageBreak/>
+              <w:t>imageviews</w:t>
+            </w:r>
+            <w:proofErr w:type="spellEnd"/>
+            <w:r>
+              <w:t xml:space="preserve"> that represents each player’s tile so that</w:t>
+            </w:r>
+            <w:r>
+              <w:t xml:space="preserve"> if a player for instance</w:t>
+            </w:r>
+            <w:r>
+              <w:t xml:space="preserve"> selects a tile to place on the board</w:t>
+            </w:r>
+            <w:r>
+              <w:t>, the index o</w:t>
+            </w:r>
+            <w:r>
+              <w:t xml:space="preserve">f the remaining tiles </w:t>
+            </w:r>
+            <w:r>
+              <w:t>is</w:t>
+            </w:r>
+            <w:r>
+              <w:t xml:space="preserve"> updated.</w:t>
+            </w:r>
+          </w:p>
+          <w:p/>
+          <w:p>
+            <w:proofErr w:type="spellStart"/>
+            <w:r>
+              <w:rPr>
+                <w:b/>
+                <w:bCs/>
+              </w:rPr>
+              <w:t>onTileClicked</w:t>
+            </w:r>
+            <w:proofErr w:type="spellEnd"/>
+            <w:r>
+              <w:t xml:space="preserve"> –</w:t>
+            </w:r>
+            <w:r>
+              <w:t xml:space="preserve"> implemented</w:t>
+            </w:r>
+            <w:r>
+              <w:t xml:space="preserve"> method that is called whenever the user selects</w:t>
+            </w:r>
+            <w:r>
+              <w:t xml:space="preserve"> the </w:t>
+            </w:r>
+            <w:r>
+              <w:t>board’s cell such as when placing their tile.</w:t>
+            </w:r>
+          </w:p>
+          <w:p/>
+          <w:p>
+            <w:proofErr w:type="spellStart"/>
+            <w:r>
+              <w:rPr>
+                <w:b/>
+                <w:bCs/>
+              </w:rPr>
+              <w:t>getDrawable</w:t>
+            </w:r>
+            <w:proofErr w:type="spellEnd"/>
+            <w:r>
+              <w:rPr>
+                <w:b/>
+                <w:bCs/>
+              </w:rPr>
+              <w:t xml:space="preserve"> </w:t>
+            </w:r>
+            <w:r>
+              <w:t>–</w:t>
+            </w:r>
+            <w:r>
+              <w:t xml:space="preserve"> </w:t>
+            </w:r>
+            <w:r>
+              <w:t>implemented method that returns</w:t>
+            </w:r>
+            <w:r>
+              <w:t xml:space="preserve"> a drawable when given a string.</w:t>
+            </w:r>
+          </w:p>
+          <w:p/>
+          <w:p>
+            <w:proofErr w:type="spellStart"/>
+            <w:r>
+              <w:rPr>
+                <w:b/>
+                <w:bCs/>
+              </w:rPr>
+              <w:t>setupRecyclerView</w:t>
+            </w:r>
+            <w:proofErr w:type="spellEnd"/>
+            <w:r>
+              <w:rPr>
+                <w:b/>
+                <w:bCs/>
+              </w:rPr>
+              <w:t xml:space="preserve"> </w:t>
+            </w:r>
+            <w:r>
+              <w:t>– modified method to add functionality such as</w:t>
+            </w:r>
+            <w:r>
+              <w:t xml:space="preserve"> long pressing a tile</w:t>
+            </w:r>
+            <w:r>
+              <w:t xml:space="preserve"> activates the “multi select feature”.</w:t>
+            </w:r>
+          </w:p>
+          <w:p/>
+          <w:p>
+            <w:proofErr w:type="spellStart"/>
+            <w:r>
+              <w:rPr>
+                <w:b/>
+                <w:bCs/>
+              </w:rPr>
+              <w:t>onPlay</w:t>
+            </w:r>
+            <w:proofErr w:type="spellEnd"/>
+            <w:r>
+              <w:rPr>
+                <w:b/>
+                <w:bCs/>
+              </w:rPr>
+              <w:t xml:space="preserve"> –</w:t>
+            </w:r>
+            <w:r>
+              <w:t xml:space="preserve"> implemented method that is called when a player</w:t>
+            </w:r>
+            <w:r>
+              <w:t xml:space="preserve"> presses the play button.</w:t>
+            </w:r>
+          </w:p>
+          <w:p/>
+          <w:p>
+            <w:proofErr w:type="spellStart"/>
+            <w:r>
+              <w:rPr>
+                <w:b/>
+                <w:bCs/>
+              </w:rPr>
+              <w:t>on</w:t>
+            </w:r>
+            <w:r>
+              <w:rPr>
+                <w:b/>
+                <w:bCs/>
+              </w:rPr>
+              <w:t>Draw</w:t>
+            </w:r>
+            <w:proofErr w:type="spellEnd"/>
+            <w:r>
+              <w:rPr>
+                <w:b/>
+                <w:bCs/>
+              </w:rPr>
+              <w:t xml:space="preserve"> –</w:t>
+            </w:r>
+            <w:r>
+              <w:t xml:space="preserve"> implemented method that is called when a player presses the </w:t>
+            </w:r>
+            <w:r>
+              <w:t>draw</w:t>
+            </w:r>
+            <w:r>
+              <w:t xml:space="preserve"> button</w:t>
+            </w:r>
+            <w:r>
+              <w:t xml:space="preserve"> when drawing tiles from the bag</w:t>
+            </w:r>
+            <w:r>
+              <w:t>.</w:t>
+            </w:r>
+          </w:p>
+          <w:p/>
+          <w:p>
+            <w:proofErr w:type="spellStart"/>
+            <w:r>
+              <w:rPr>
+                <w:b/>
+                <w:bCs/>
+              </w:rPr>
+              <w:t>resetMultiSelect</w:t>
+            </w:r>
+            <w:proofErr w:type="spellEnd"/>
+            <w:r>
+              <w:rPr>
+                <w:b/>
+                <w:bCs/>
+              </w:rPr>
+              <w:t xml:space="preserve"> </w:t>
+            </w:r>
+            <w:r>
+              <w:t>– implemented helper method that</w:t>
+            </w:r>
+            <w:r>
+              <w:t xml:space="preserve"> resets variables of the multi select feature.</w:t>
+            </w:r>
+          </w:p>
+          <w:p/>
+          <w:p>
+            <w:r>
+              <w:rPr>
+                <w:b/>
+                <w:bCs/>
+              </w:rPr>
+              <w:t>vibrate</w:t>
+            </w:r>
+            <w:r>
+              <w:rPr>
+                <w:b/>
+                <w:bCs/>
+              </w:rPr>
+              <w:t xml:space="preserve"> </w:t>
+            </w:r>
+            <w:r>
+              <w:rPr>
+                <w:b/>
+                <w:bCs/>
+              </w:rPr>
+              <w:t xml:space="preserve">– </w:t>
+            </w:r>
+            <w:r>
+              <w:t xml:space="preserve">implemented helper method </w:t>
+            </w:r>
+            <w:r>
+              <w:t>for the multi select feature which vibrates a player’s device when the feature is activated.</w:t>
+            </w:r>
+          </w:p>
+          <w:p/>
+          <w:p>
+            <w:proofErr w:type="spellStart"/>
+            <w:r>
+              <w:rPr>
+                <w:b/>
+                <w:bCs/>
+              </w:rPr>
+              <w:t>updatePlayerTiles</w:t>
+            </w:r>
+            <w:proofErr w:type="spellEnd"/>
+            <w:r>
+              <w:rPr>
+                <w:b/>
+                <w:bCs/>
+              </w:rPr>
+              <w:t xml:space="preserve"> </w:t>
+            </w:r>
+            <w:r>
+              <w:rPr>
+                <w:b/>
+                <w:bCs/>
+              </w:rPr>
+              <w:t>–</w:t>
+            </w:r>
+            <w:r>
+              <w:rPr>
+                <w:b/>
+                <w:bCs/>
+              </w:rPr>
+              <w:t xml:space="preserve"> </w:t>
+            </w:r>
+            <w:r>
+              <w:t xml:space="preserve">updates the UI when something about the tiles </w:t>
+            </w:r>
+            <w:r>
+              <w:t>views</w:t>
+            </w:r>
+            <w:r>
+              <w:t xml:space="preserve"> changes such as when </w:t>
+            </w:r>
+            <w:r>
+              <w:t>the current player changes</w:t>
+            </w:r>
+            <w:r>
+              <w:t xml:space="preserve"> which will change the images used to represent the tiles.</w:t>
             </w:r>
           </w:p>
         </w:tc>

</xml_diff>

<commit_message>
Added functionality and fixed some bugs which brought issues when syncing UI with game model
</commit_message>
<xml_diff>
--- a/journal/Journal.docx
+++ b/journal/Journal.docx
@@ -1542,7 +1542,16 @@
           </w:tcPr>
           <w:p>
             <w:r>
-              <w:t>Added functionality to the game model and parts of the user interface</w:t>
+              <w:t>Added</w:t>
+            </w:r>
+            <w:r>
+              <w:t xml:space="preserve">/ </w:t>
+            </w:r>
+            <w:r>
+              <w:t>modified</w:t>
+            </w:r>
+            <w:r>
+              <w:t xml:space="preserve"> functionality to the game model and parts of the user interface</w:t>
             </w:r>
           </w:p>
         </w:tc>
@@ -2028,13 +2037,7 @@
           <w:p>
             <w:r>
               <w:lastRenderedPageBreak/>
-              <w:t>Sep 0</w:t>
-            </w:r>
-            <w:r>
-              <w:t>9</w:t>
-            </w:r>
-            <w:r>
-              <w:t>, 2022</w:t>
+              <w:t>Sep 09, 2022</w:t>
             </w:r>
           </w:p>
         </w:tc>
@@ -2044,7 +2047,16 @@
           </w:tcPr>
           <w:p>
             <w:r>
-              <w:t>Added functionality to the game model and parts of the user interface</w:t>
+              <w:t>Added</w:t>
+            </w:r>
+            <w:r>
+              <w:t xml:space="preserve">/ </w:t>
+            </w:r>
+            <w:r>
+              <w:t>modified</w:t>
+            </w:r>
+            <w:r>
+              <w:t xml:space="preserve"> functionality to the game model and parts of the user interface</w:t>
             </w:r>
           </w:p>
         </w:tc>
@@ -2059,7 +2071,16 @@
             </w:r>
             <w:proofErr w:type="spellEnd"/>
             <w:r>
-              <w:t xml:space="preserve"> – added additional methods.</w:t>
+              <w:t xml:space="preserve"> – added</w:t>
+            </w:r>
+            <w:r>
+              <w:t xml:space="preserve">/ </w:t>
+            </w:r>
+            <w:r>
+              <w:t>modified</w:t>
+            </w:r>
+            <w:r>
+              <w:t xml:space="preserve"> methods.</w:t>
             </w:r>
           </w:p>
           <w:p/>
@@ -2549,6 +2570,337 @@
             </w:r>
             <w:r>
               <w:t xml:space="preserve"> which will change the images used to represent the tiles.</w:t>
+            </w:r>
+          </w:p>
+        </w:tc>
+      </w:tr>
+      <w:tr>
+        <w:tc>
+          <w:tcPr>
+            <w:tcW w:w="949" w:type="pct"/>
+          </w:tcPr>
+          <w:p>
+            <w:r>
+              <w:lastRenderedPageBreak/>
+              <w:t>Sep 09, 2022</w:t>
+            </w:r>
+          </w:p>
+        </w:tc>
+        <w:tc>
+          <w:tcPr>
+            <w:tcW w:w="1016" w:type="pct"/>
+          </w:tcPr>
+          <w:p>
+            <w:r>
+              <w:t>Added</w:t>
+            </w:r>
+            <w:r>
+              <w:t>/modified</w:t>
+            </w:r>
+            <w:r>
+              <w:t xml:space="preserve"> functionality to the game model and parts of the user interface</w:t>
+            </w:r>
+          </w:p>
+        </w:tc>
+        <w:tc>
+          <w:tcPr>
+            <w:tcW w:w="1322" w:type="pct"/>
+          </w:tcPr>
+          <w:p>
+            <w:proofErr w:type="spellStart"/>
+            <w:r>
+              <w:t>GameModel</w:t>
+            </w:r>
+            <w:proofErr w:type="spellEnd"/>
+            <w:r>
+              <w:t xml:space="preserve"> – added</w:t>
+            </w:r>
+            <w:r>
+              <w:t>/modified</w:t>
+            </w:r>
+            <w:r>
+              <w:t xml:space="preserve"> methods.</w:t>
+            </w:r>
+          </w:p>
+          <w:p/>
+          <w:p>
+            <w:proofErr w:type="spellStart"/>
+            <w:r>
+              <w:rPr>
+                <w:b/>
+                <w:bCs/>
+              </w:rPr>
+              <w:t>MainActivity</w:t>
+            </w:r>
+            <w:proofErr w:type="spellEnd"/>
+            <w:r>
+              <w:rPr>
+                <w:b/>
+                <w:bCs/>
+              </w:rPr>
+              <w:t xml:space="preserve"> </w:t>
+            </w:r>
+            <w:r>
+              <w:t>– added parts of the UI.</w:t>
+            </w:r>
+          </w:p>
+          <w:p/>
+        </w:tc>
+        <w:tc>
+          <w:tcPr>
+            <w:tcW w:w="1713" w:type="pct"/>
+          </w:tcPr>
+          <w:p>
+            <w:proofErr w:type="spellStart"/>
+            <w:r>
+              <w:rPr>
+                <w:b/>
+                <w:bCs/>
+              </w:rPr>
+              <w:t>allSidesNull</w:t>
+            </w:r>
+            <w:proofErr w:type="spellEnd"/>
+            <w:r>
+              <w:t xml:space="preserve"> – implemented method to check if</w:t>
+            </w:r>
+            <w:r>
+              <w:t xml:space="preserve"> a </w:t>
+            </w:r>
+            <w:r>
+              <w:t>tile placed by a player</w:t>
+            </w:r>
+            <w:r>
+              <w:t xml:space="preserve"> has any tiles</w:t>
+            </w:r>
+            <w:r>
+              <w:t xml:space="preserve"> on either side of it</w:t>
+            </w:r>
+            <w:r>
+              <w:t xml:space="preserve"> if there already are any tiles.</w:t>
+            </w:r>
+          </w:p>
+          <w:p/>
+          <w:p>
+            <w:proofErr w:type="spellStart"/>
+            <w:r>
+              <w:rPr>
+                <w:b/>
+                <w:bCs/>
+              </w:rPr>
+              <w:t>assignPoints</w:t>
+            </w:r>
+            <w:proofErr w:type="spellEnd"/>
+            <w:r>
+              <w:t xml:space="preserve"> – completed the method to assign points to</w:t>
+            </w:r>
+            <w:r>
+              <w:t xml:space="preserve"> current player.</w:t>
+            </w:r>
+          </w:p>
+          <w:p/>
+          <w:p>
+            <w:r>
+              <w:rPr>
+                <w:b/>
+                <w:bCs/>
+              </w:rPr>
+              <w:t>c</w:t>
+            </w:r>
+            <w:r>
+              <w:rPr>
+                <w:b/>
+                <w:bCs/>
+              </w:rPr>
+              <w:t>alculate</w:t>
+            </w:r>
+            <w:r>
+              <w:rPr>
+                <w:b/>
+                <w:bCs/>
+              </w:rPr>
+              <w:t xml:space="preserve"> </w:t>
+            </w:r>
+            <w:r>
+              <w:t>–</w:t>
+            </w:r>
+            <w:r>
+              <w:t xml:space="preserve"> </w:t>
+            </w:r>
+            <w:r>
+              <w:t>reimplemented</w:t>
+            </w:r>
+            <w:r>
+              <w:t xml:space="preserve"> the method</w:t>
+            </w:r>
+            <w:r>
+              <w:t xml:space="preserve"> </w:t>
+            </w:r>
+            <w:r>
+              <w:t>to</w:t>
+            </w:r>
+            <w:r>
+              <w:t xml:space="preserve"> fix previous bug.</w:t>
+            </w:r>
+          </w:p>
+          <w:p/>
+          <w:p>
+            <w:proofErr w:type="spellStart"/>
+            <w:r>
+              <w:rPr>
+                <w:b/>
+                <w:bCs/>
+              </w:rPr>
+              <w:t>isQwirkle</w:t>
+            </w:r>
+            <w:proofErr w:type="spellEnd"/>
+            <w:r>
+              <w:t xml:space="preserve"> </w:t>
+            </w:r>
+            <w:r>
+              <w:t>–</w:t>
+            </w:r>
+            <w:r>
+              <w:t xml:space="preserve"> </w:t>
+            </w:r>
+            <w:r>
+              <w:t xml:space="preserve">implemented method to determine if there is a </w:t>
+            </w:r>
+            <w:proofErr w:type="spellStart"/>
+            <w:r>
+              <w:t>qwirkle</w:t>
+            </w:r>
+            <w:proofErr w:type="spellEnd"/>
+            <w:r>
+              <w:t>.</w:t>
+            </w:r>
+          </w:p>
+          <w:p/>
+          <w:p>
+            <w:proofErr w:type="spellStart"/>
+            <w:r>
+              <w:rPr>
+                <w:b/>
+                <w:bCs/>
+              </w:rPr>
+              <w:t>undoTiles</w:t>
+            </w:r>
+            <w:proofErr w:type="spellEnd"/>
+            <w:r>
+              <w:rPr>
+                <w:b/>
+                <w:bCs/>
+              </w:rPr>
+              <w:t xml:space="preserve"> </w:t>
+            </w:r>
+            <w:r>
+              <w:t>–</w:t>
+            </w:r>
+            <w:r>
+              <w:t xml:space="preserve"> </w:t>
+            </w:r>
+            <w:r>
+              <w:t>implemented method to</w:t>
+            </w:r>
+            <w:r>
+              <w:t xml:space="preserve"> undo</w:t>
+            </w:r>
+            <w:r>
+              <w:t xml:space="preserve"> a player’s move</w:t>
+            </w:r>
+            <w:r>
+              <w:t xml:space="preserve"> when</w:t>
+            </w:r>
+            <w:r>
+              <w:t xml:space="preserve"> drawing</w:t>
+            </w:r>
+            <w:r>
+              <w:t xml:space="preserve"> when</w:t>
+            </w:r>
+            <w:r>
+              <w:t xml:space="preserve"> already placed a tile(s) </w:t>
+            </w:r>
+            <w:r>
+              <w:t>on the UI.</w:t>
+            </w:r>
+          </w:p>
+          <w:p/>
+          <w:p>
+            <w:proofErr w:type="spellStart"/>
+            <w:r>
+              <w:rPr>
+                <w:b/>
+                <w:bCs/>
+              </w:rPr>
+              <w:t>isBonus</w:t>
+            </w:r>
+            <w:proofErr w:type="spellEnd"/>
+            <w:r>
+              <w:rPr>
+                <w:b/>
+                <w:bCs/>
+              </w:rPr>
+              <w:t xml:space="preserve"> </w:t>
+            </w:r>
+            <w:r>
+              <w:t>– implemented method to determine</w:t>
+            </w:r>
+            <w:r>
+              <w:t xml:space="preserve"> the last player</w:t>
+            </w:r>
+            <w:r>
+              <w:t xml:space="preserve"> to assign bonus points.</w:t>
+            </w:r>
+          </w:p>
+          <w:p/>
+          <w:p>
+            <w:proofErr w:type="spellStart"/>
+            <w:r>
+              <w:rPr>
+                <w:b/>
+                <w:bCs/>
+              </w:rPr>
+              <w:t>updatePlayerScore</w:t>
+            </w:r>
+            <w:proofErr w:type="spellEnd"/>
+            <w:r>
+              <w:t xml:space="preserve"> – implemented method to update</w:t>
+            </w:r>
+            <w:r>
+              <w:t xml:space="preserve"> player’s score in adapter array.</w:t>
+            </w:r>
+          </w:p>
+          <w:p/>
+          <w:p>
+            <w:proofErr w:type="spellStart"/>
+            <w:r>
+              <w:rPr>
+                <w:b/>
+                <w:bCs/>
+              </w:rPr>
+              <w:t>setOnDraw</w:t>
+            </w:r>
+            <w:proofErr w:type="spellEnd"/>
+            <w:r>
+              <w:rPr>
+                <w:b/>
+                <w:bCs/>
+              </w:rPr>
+              <w:t xml:space="preserve"> </w:t>
+            </w:r>
+            <w:r>
+              <w:t>-</w:t>
+            </w:r>
+            <w:r>
+              <w:t xml:space="preserve"> fixed a bug that</w:t>
+            </w:r>
+            <w:r>
+              <w:t xml:space="preserve"> </w:t>
+            </w:r>
+            <w:r>
+              <w:t>brough issues</w:t>
+            </w:r>
+            <w:r>
+              <w:t xml:space="preserve"> regarding syncing the UI with the model.</w:t>
             </w:r>
           </w:p>
         </w:tc>

</xml_diff>

<commit_message>
Made some minor improvements and moved hardcoded strings to the string resource.
</commit_message>
<xml_diff>
--- a/journal/Journal.docx
+++ b/journal/Journal.docx
@@ -2892,13 +2892,7 @@
           <w:p>
             <w:r>
               <w:lastRenderedPageBreak/>
-              <w:t xml:space="preserve">Sep </w:t>
-            </w:r>
-            <w:r>
-              <w:t>30</w:t>
-            </w:r>
-            <w:r>
-              <w:t>, 2022</w:t>
+              <w:t>Sep 30, 2022</w:t>
             </w:r>
           </w:p>
         </w:tc>
@@ -3371,6 +3365,55 @@
               </w:rPr>
               <w:t>.</w:t>
             </w:r>
+          </w:p>
+        </w:tc>
+      </w:tr>
+      <w:tr>
+        <w:tc>
+          <w:tcPr>
+            <w:tcW w:w="949" w:type="pct"/>
+          </w:tcPr>
+          <w:p>
+            <w:r>
+              <w:t>Oct 01, 2022</w:t>
+            </w:r>
+          </w:p>
+        </w:tc>
+        <w:tc>
+          <w:tcPr>
+            <w:tcW w:w="1016" w:type="pct"/>
+          </w:tcPr>
+          <w:p>
+            <w:r>
+              <w:t>Made some minor improvements and moved hardcoded strings to the string resource.</w:t>
+            </w:r>
+          </w:p>
+        </w:tc>
+        <w:tc>
+          <w:tcPr>
+            <w:tcW w:w="1322" w:type="pct"/>
+          </w:tcPr>
+          <w:p>
+            <w:pPr>
+              <w:rPr>
+                <w:b/>
+                <w:bCs/>
+              </w:rPr>
+            </w:pPr>
+          </w:p>
+        </w:tc>
+        <w:tc>
+          <w:tcPr>
+            <w:tcW w:w="1713" w:type="pct"/>
+          </w:tcPr>
+          <w:p>
+            <w:pPr>
+              <w:ind w:left="720" w:hanging="720"/>
+              <w:rPr>
+                <w:b/>
+                <w:bCs/>
+              </w:rPr>
+            </w:pPr>
           </w:p>
         </w:tc>
       </w:tr>

</xml_diff>

<commit_message>
fixed some issues due to serialization
</commit_message>
<xml_diff>
--- a/journal/Journal.docx
+++ b/journal/Journal.docx
@@ -123,21 +123,12 @@
             <w:tcW w:w="1322" w:type="pct"/>
           </w:tcPr>
           <w:p>
-            <w:proofErr w:type="spellStart"/>
-            <w:r>
-              <w:rPr>
-                <w:b/>
-                <w:bCs/>
-              </w:rPr>
-              <w:t>GameModel</w:t>
-            </w:r>
-            <w:proofErr w:type="spellEnd"/>
-            <w:r>
-              <w:rPr>
-                <w:b/>
-                <w:bCs/>
-              </w:rPr>
-              <w:t xml:space="preserve"> </w:t>
+            <w:r>
+              <w:rPr>
+                <w:b/>
+                <w:bCs/>
+              </w:rPr>
+              <w:t xml:space="preserve">GameModel </w:t>
             </w:r>
             <w:r>
               <w:rPr>
@@ -201,7 +192,6 @@
           </w:p>
           <w:p/>
           <w:p>
-            <w:proofErr w:type="spellStart"/>
             <w:r>
               <w:rPr>
                 <w:b/>
@@ -209,7 +199,6 @@
               </w:rPr>
               <w:t>MainActivity</w:t>
             </w:r>
-            <w:proofErr w:type="spellEnd"/>
             <w:r>
               <w:t xml:space="preserve"> </w:t>
             </w:r>
@@ -232,7 +221,6 @@
             <w:tcW w:w="1713" w:type="pct"/>
           </w:tcPr>
           <w:p>
-            <w:proofErr w:type="spellStart"/>
             <w:r>
               <w:rPr>
                 <w:b/>
@@ -240,496 +228,410 @@
               </w:rPr>
               <w:t>initializeTiles</w:t>
             </w:r>
-            <w:proofErr w:type="spellEnd"/>
-            <w:r>
-              <w:t xml:space="preserve"> – initializes the “tiles” </w:t>
-            </w:r>
-            <w:proofErr w:type="spellStart"/>
+            <w:r>
+              <w:t xml:space="preserve"> – initializes the “tiles” arrayList which represents the total number f tiles players will draw from.</w:t>
+            </w:r>
+          </w:p>
+          <w:p/>
+          <w:p>
+            <w:r>
+              <w:rPr>
+                <w:b/>
+                <w:bCs/>
+              </w:rPr>
+              <w:t>initializePlayers</w:t>
+            </w:r>
+            <w:r>
+              <w:rPr>
+                <w:b/>
+                <w:bCs/>
+              </w:rPr>
+              <w:t xml:space="preserve"> </w:t>
+            </w:r>
+            <w:r>
+              <w:t>– initializes the “players” arrayList which represents the total number of players that will be playing the game.</w:t>
+            </w:r>
+          </w:p>
+          <w:p/>
+          <w:p>
+            <w:r>
+              <w:rPr>
+                <w:b/>
+                <w:bCs/>
+              </w:rPr>
+              <w:t>initialDraw</w:t>
+            </w:r>
+            <w:r>
+              <w:rPr>
+                <w:b/>
+                <w:bCs/>
+              </w:rPr>
+              <w:t xml:space="preserve"> </w:t>
+            </w:r>
+            <w:r>
+              <w:t>– performs the initial draw of each player</w:t>
+            </w:r>
+            <w:r>
+              <w:t xml:space="preserve"> </w:t>
+            </w:r>
+            <w:r>
+              <w:t>i.e</w:t>
+            </w:r>
+            <w:r>
+              <w:t xml:space="preserve"> inserting tiles</w:t>
+            </w:r>
+            <w:r>
+              <w:t xml:space="preserve"> in</w:t>
+            </w:r>
+            <w:r>
+              <w:t xml:space="preserve"> the players’ array</w:t>
+            </w:r>
+            <w:r>
+              <w:t>List</w:t>
+            </w:r>
+            <w:r>
+              <w:t>.</w:t>
+            </w:r>
+          </w:p>
+          <w:p/>
+          <w:p>
+            <w:r>
+              <w:rPr>
+                <w:b/>
+                <w:bCs/>
+              </w:rPr>
+              <w:t>initialPlayer</w:t>
+            </w:r>
+            <w:r>
+              <w:rPr>
+                <w:b/>
+                <w:bCs/>
+              </w:rPr>
+              <w:t xml:space="preserve"> </w:t>
+            </w:r>
+            <w:r>
+              <w:t xml:space="preserve">– determines the initial player depending on the result of </w:t>
+            </w:r>
+            <w:r>
+              <w:rPr>
+                <w:b/>
+                <w:bCs/>
+              </w:rPr>
+              <w:t xml:space="preserve">initialDraw </w:t>
+            </w:r>
+            <w:r>
+              <w:t>i.e</w:t>
+            </w:r>
+            <w:r>
+              <w:t xml:space="preserve"> the player with</w:t>
+            </w:r>
+            <w:r>
+              <w:t xml:space="preserve"> the</w:t>
+            </w:r>
+            <w:r>
+              <w:t xml:space="preserve"> most playable tiles</w:t>
+            </w:r>
+            <w:r>
+              <w:t xml:space="preserve"> is the initial player</w:t>
+            </w:r>
+            <w:r>
+              <w:t>.</w:t>
+            </w:r>
+          </w:p>
+          <w:p/>
+          <w:p>
+            <w:r>
+              <w:rPr>
+                <w:b/>
+                <w:bCs/>
+              </w:rPr>
+              <w:t>getPlayerHighestCCount</w:t>
+            </w:r>
+            <w:r>
+              <w:t xml:space="preserve"> </w:t>
+            </w:r>
+            <w:r>
+              <w:t>–</w:t>
+            </w:r>
+            <w:r>
+              <w:t xml:space="preserve"> </w:t>
+            </w:r>
+            <w:r>
+              <w:t xml:space="preserve">helper method to the </w:t>
+            </w:r>
+            <w:r>
+              <w:rPr>
+                <w:b/>
+                <w:bCs/>
+              </w:rPr>
+              <w:t xml:space="preserve">initialPlayer </w:t>
+            </w:r>
+            <w:r>
+              <w:t>method that determines</w:t>
+            </w:r>
+            <w:r>
+              <w:t xml:space="preserve"> the player with the highest number of</w:t>
+            </w:r>
+            <w:r>
+              <w:t xml:space="preserve"> tiles with the same </w:t>
+            </w:r>
+            <w:r>
+              <w:t>colour</w:t>
+            </w:r>
+            <w:r>
+              <w:t>.</w:t>
+            </w:r>
+          </w:p>
+          <w:p/>
+          <w:p>
+            <w:r>
+              <w:rPr>
+                <w:b/>
+                <w:bCs/>
+              </w:rPr>
+              <w:t>getPlayerHighestSCount</w:t>
+            </w:r>
+            <w:r>
+              <w:t xml:space="preserve"> - </w:t>
+            </w:r>
+            <w:r>
+              <w:t xml:space="preserve">helper method to the </w:t>
+            </w:r>
+            <w:r>
+              <w:rPr>
+                <w:b/>
+                <w:bCs/>
+              </w:rPr>
+              <w:t xml:space="preserve">initialPlayer </w:t>
+            </w:r>
+            <w:r>
+              <w:t xml:space="preserve">method that determines the player with the highest number of tiles with the same </w:t>
+            </w:r>
+            <w:r>
+              <w:t>shape</w:t>
+            </w:r>
+            <w:r>
+              <w:t>.</w:t>
+            </w:r>
+          </w:p>
+          <w:p/>
+          <w:p>
+            <w:r>
+              <w:rPr>
+                <w:b/>
+                <w:bCs/>
+              </w:rPr>
+              <w:t>draw</w:t>
+            </w:r>
+            <w:r>
+              <w:rPr>
+                <w:b/>
+                <w:bCs/>
+              </w:rPr>
+              <w:t xml:space="preserve"> </w:t>
+            </w:r>
+            <w:r>
+              <w:rPr>
+                <w:b/>
+                <w:bCs/>
+              </w:rPr>
+              <w:t>–</w:t>
+            </w:r>
+            <w:r>
+              <w:rPr>
+                <w:b/>
+                <w:bCs/>
+              </w:rPr>
+              <w:t xml:space="preserve"> </w:t>
+            </w:r>
+            <w:r>
+              <w:t xml:space="preserve">draws tiles from the tiles arrayList into each </w:t>
+            </w:r>
+            <w:r>
+              <w:t>player’s</w:t>
+            </w:r>
+            <w:r>
+              <w:t xml:space="preserve"> </w:t>
+            </w:r>
             <w:r>
               <w:t>arrayList</w:t>
             </w:r>
-            <w:proofErr w:type="spellEnd"/>
-            <w:r>
-              <w:t xml:space="preserve"> which represents the total number </w:t>
-            </w:r>
-            <w:proofErr w:type="spellStart"/>
-            <w:r>
-              <w:t>f</w:t>
-            </w:r>
-            <w:proofErr w:type="spellEnd"/>
-            <w:r>
-              <w:t xml:space="preserve"> tiles players will draw from.</w:t>
-            </w:r>
-          </w:p>
-          <w:p/>
-          <w:p>
-            <w:proofErr w:type="spellStart"/>
-            <w:r>
-              <w:rPr>
-                <w:b/>
-                <w:bCs/>
-              </w:rPr>
-              <w:t>initializePlayers</w:t>
-            </w:r>
-            <w:proofErr w:type="spellEnd"/>
-            <w:r>
-              <w:rPr>
-                <w:b/>
-                <w:bCs/>
-              </w:rPr>
-              <w:t xml:space="preserve"> </w:t>
-            </w:r>
-            <w:r>
-              <w:t xml:space="preserve">– initializes the “players” </w:t>
-            </w:r>
-            <w:proofErr w:type="spellStart"/>
-            <w:r>
-              <w:t>arrayList</w:t>
-            </w:r>
-            <w:proofErr w:type="spellEnd"/>
-            <w:r>
-              <w:t xml:space="preserve"> which represents the total number of players that will be playing the game.</w:t>
-            </w:r>
-          </w:p>
-          <w:p/>
-          <w:p>
-            <w:proofErr w:type="spellStart"/>
-            <w:r>
-              <w:rPr>
-                <w:b/>
-                <w:bCs/>
-              </w:rPr>
-              <w:t>initialDraw</w:t>
-            </w:r>
-            <w:proofErr w:type="spellEnd"/>
-            <w:r>
-              <w:rPr>
-                <w:b/>
-                <w:bCs/>
-              </w:rPr>
-              <w:t xml:space="preserve"> </w:t>
-            </w:r>
-            <w:r>
-              <w:t>– performs the initial draw of each player</w:t>
-            </w:r>
-            <w:r>
-              <w:t xml:space="preserve"> </w:t>
-            </w:r>
-            <w:proofErr w:type="spellStart"/>
-            <w:r>
-              <w:t>i.e</w:t>
-            </w:r>
-            <w:proofErr w:type="spellEnd"/>
-            <w:r>
-              <w:t xml:space="preserve"> inserting tiles</w:t>
-            </w:r>
-            <w:r>
-              <w:t xml:space="preserve"> in</w:t>
-            </w:r>
-            <w:r>
-              <w:t xml:space="preserve"> the players’ </w:t>
-            </w:r>
-            <w:proofErr w:type="spellStart"/>
-            <w:r>
-              <w:t>array</w:t>
-            </w:r>
-            <w:r>
-              <w:t>List</w:t>
-            </w:r>
-            <w:proofErr w:type="spellEnd"/>
             <w:r>
               <w:t>.</w:t>
             </w:r>
           </w:p>
           <w:p/>
           <w:p>
-            <w:proofErr w:type="spellStart"/>
-            <w:r>
-              <w:rPr>
-                <w:b/>
-                <w:bCs/>
-              </w:rPr>
-              <w:t>initialPlayer</w:t>
-            </w:r>
-            <w:proofErr w:type="spellEnd"/>
-            <w:r>
-              <w:rPr>
-                <w:b/>
-                <w:bCs/>
-              </w:rPr>
-              <w:t xml:space="preserve"> </w:t>
-            </w:r>
-            <w:r>
-              <w:t xml:space="preserve">– determines the initial player depending on the result of </w:t>
-            </w:r>
-            <w:proofErr w:type="spellStart"/>
-            <w:r>
-              <w:rPr>
-                <w:b/>
-                <w:bCs/>
-              </w:rPr>
-              <w:t>initialDraw</w:t>
-            </w:r>
-            <w:proofErr w:type="spellEnd"/>
-            <w:r>
-              <w:rPr>
-                <w:b/>
-                <w:bCs/>
-              </w:rPr>
-              <w:t xml:space="preserve"> </w:t>
-            </w:r>
-            <w:proofErr w:type="spellStart"/>
-            <w:r>
-              <w:t>i.e</w:t>
-            </w:r>
-            <w:proofErr w:type="spellEnd"/>
-            <w:r>
-              <w:t xml:space="preserve"> the player with</w:t>
+            <w:r>
+              <w:rPr>
+                <w:b/>
+                <w:bCs/>
+              </w:rPr>
+              <w:t>play</w:t>
+            </w:r>
+            <w:r>
+              <w:rPr>
+                <w:b/>
+                <w:bCs/>
+              </w:rPr>
+              <w:t xml:space="preserve"> </w:t>
+            </w:r>
+            <w:r>
+              <w:rPr>
+                <w:b/>
+                <w:bCs/>
+              </w:rPr>
+              <w:t>–</w:t>
+            </w:r>
+            <w:r>
+              <w:rPr>
+                <w:b/>
+                <w:bCs/>
+              </w:rPr>
+              <w:t xml:space="preserve"> </w:t>
+            </w:r>
+            <w:r>
+              <w:t>plays a particular player’s move after determining</w:t>
+            </w:r>
+            <w:r>
+              <w:t xml:space="preserve"> whether the move is legal.</w:t>
+            </w:r>
+          </w:p>
+          <w:p/>
+          <w:p>
+            <w:r>
+              <w:rPr>
+                <w:b/>
+                <w:bCs/>
+              </w:rPr>
+              <w:t>turn</w:t>
+            </w:r>
+            <w:r>
+              <w:rPr>
+                <w:b/>
+                <w:bCs/>
+              </w:rPr>
+              <w:t xml:space="preserve"> </w:t>
+            </w:r>
+            <w:r>
+              <w:rPr>
+                <w:b/>
+                <w:bCs/>
+              </w:rPr>
+              <w:t>–</w:t>
+            </w:r>
+            <w:r>
+              <w:rPr>
+                <w:b/>
+                <w:bCs/>
+              </w:rPr>
+              <w:t xml:space="preserve"> </w:t>
+            </w:r>
+            <w:r>
+              <w:t>changes the current player after</w:t>
+            </w:r>
+            <w:r>
+              <w:t xml:space="preserve"> a player makes a valid move.</w:t>
+            </w:r>
+          </w:p>
+          <w:p/>
+          <w:p>
+            <w:r>
+              <w:rPr>
+                <w:b/>
+                <w:bCs/>
+              </w:rPr>
+              <w:t>legal</w:t>
+            </w:r>
+            <w:r>
+              <w:rPr>
+                <w:b/>
+                <w:bCs/>
+              </w:rPr>
+              <w:t xml:space="preserve"> </w:t>
+            </w:r>
+            <w:r>
+              <w:rPr>
+                <w:b/>
+                <w:bCs/>
+              </w:rPr>
+              <w:t>–</w:t>
+            </w:r>
+            <w:r>
+              <w:rPr>
+                <w:b/>
+                <w:bCs/>
+              </w:rPr>
+              <w:t xml:space="preserve"> </w:t>
+            </w:r>
+            <w:r>
+              <w:t>determines whether a player’s move is valid.</w:t>
+            </w:r>
+          </w:p>
+          <w:p/>
+          <w:p>
+            <w:r>
+              <w:rPr>
+                <w:b/>
+                <w:bCs/>
+              </w:rPr>
+              <w:t xml:space="preserve">equivalent </w:t>
+            </w:r>
+            <w:r>
+              <w:t>–</w:t>
+            </w:r>
+            <w:r>
+              <w:t xml:space="preserve"> </w:t>
+            </w:r>
+            <w:r>
+              <w:t xml:space="preserve">determines if </w:t>
+            </w:r>
+            <w:r>
+              <w:t>a tile a player is about to play is equivalent in</w:t>
             </w:r>
             <w:r>
               <w:t xml:space="preserve"> the</w:t>
             </w:r>
             <w:r>
-              <w:t xml:space="preserve"> most playable tiles</w:t>
-            </w:r>
-            <w:r>
-              <w:t xml:space="preserve"> is the initial player</w:t>
-            </w:r>
-            <w:r>
-              <w:t>.</w:t>
-            </w:r>
-          </w:p>
-          <w:p/>
-          <w:p>
-            <w:proofErr w:type="spellStart"/>
-            <w:r>
-              <w:rPr>
-                <w:b/>
-                <w:bCs/>
-              </w:rPr>
-              <w:t>getPlayerHighestCCount</w:t>
-            </w:r>
-            <w:proofErr w:type="spellEnd"/>
-            <w:r>
-              <w:t xml:space="preserve"> </w:t>
-            </w:r>
-            <w:r>
-              <w:t>–</w:t>
-            </w:r>
-            <w:r>
-              <w:t xml:space="preserve"> </w:t>
-            </w:r>
-            <w:r>
-              <w:t xml:space="preserve">helper method to the </w:t>
-            </w:r>
-            <w:proofErr w:type="spellStart"/>
-            <w:r>
-              <w:rPr>
-                <w:b/>
-                <w:bCs/>
-              </w:rPr>
-              <w:t>initialPlayer</w:t>
-            </w:r>
-            <w:proofErr w:type="spellEnd"/>
-            <w:r>
-              <w:rPr>
-                <w:b/>
-                <w:bCs/>
-              </w:rPr>
-              <w:t xml:space="preserve"> </w:t>
-            </w:r>
-            <w:r>
-              <w:t>method that determines</w:t>
-            </w:r>
-            <w:r>
-              <w:t xml:space="preserve"> the player with the highest number of</w:t>
-            </w:r>
-            <w:r>
-              <w:t xml:space="preserve"> tiles with the same </w:t>
+              <w:t xml:space="preserve"> sense of the game</w:t>
+            </w:r>
+            <w:r>
+              <w:t xml:space="preserve"> i.e</w:t>
+            </w:r>
+            <w:r>
+              <w:t xml:space="preserve"> the tile</w:t>
+            </w:r>
+            <w:r>
+              <w:t xml:space="preserve"> has the necessary characteristics</w:t>
+            </w:r>
+            <w:r>
+              <w:t>,</w:t>
+            </w:r>
+            <w:r>
+              <w:t xml:space="preserve"> </w:t>
+            </w:r>
+            <w:r>
+              <w:t>such as</w:t>
+            </w:r>
+            <w:r>
+              <w:t xml:space="preserve"> the sequence of</w:t>
+            </w:r>
+            <w:r>
+              <w:t xml:space="preserve"> </w:t>
+            </w:r>
+            <w:r>
+              <w:t>equivalent</w:t>
+            </w:r>
+            <w:r>
+              <w:t xml:space="preserve"> </w:t>
+            </w:r>
+            <w:r>
+              <w:t xml:space="preserve">characteristics (for instance </w:t>
             </w:r>
             <w:r>
               <w:t>colour</w:t>
             </w:r>
             <w:r>
-              <w:t>.</w:t>
-            </w:r>
-          </w:p>
-          <w:p/>
-          <w:p>
-            <w:proofErr w:type="spellStart"/>
-            <w:r>
-              <w:rPr>
-                <w:b/>
-                <w:bCs/>
-              </w:rPr>
-              <w:t>getPlayerHighestSCount</w:t>
-            </w:r>
-            <w:proofErr w:type="spellEnd"/>
-            <w:r>
-              <w:t xml:space="preserve"> - </w:t>
-            </w:r>
-            <w:r>
-              <w:t xml:space="preserve">helper method to the </w:t>
-            </w:r>
-            <w:proofErr w:type="spellStart"/>
-            <w:r>
-              <w:rPr>
-                <w:b/>
-                <w:bCs/>
-              </w:rPr>
-              <w:t>initialPlayer</w:t>
-            </w:r>
-            <w:proofErr w:type="spellEnd"/>
-            <w:r>
-              <w:rPr>
-                <w:b/>
-                <w:bCs/>
-              </w:rPr>
-              <w:t xml:space="preserve"> </w:t>
-            </w:r>
-            <w:r>
-              <w:t xml:space="preserve">method that determines the player with the highest number of tiles with the same </w:t>
-            </w:r>
-            <w:r>
-              <w:t>shape</w:t>
-            </w:r>
-            <w:r>
-              <w:t>.</w:t>
-            </w:r>
-          </w:p>
-          <w:p/>
-          <w:p>
-            <w:r>
-              <w:rPr>
-                <w:b/>
-                <w:bCs/>
-              </w:rPr>
-              <w:t>draw</w:t>
-            </w:r>
-            <w:r>
-              <w:rPr>
-                <w:b/>
-                <w:bCs/>
-              </w:rPr>
-              <w:t xml:space="preserve"> </w:t>
-            </w:r>
-            <w:r>
-              <w:rPr>
-                <w:b/>
-                <w:bCs/>
-              </w:rPr>
-              <w:t>–</w:t>
-            </w:r>
-            <w:r>
-              <w:rPr>
-                <w:b/>
-                <w:bCs/>
-              </w:rPr>
-              <w:t xml:space="preserve"> </w:t>
-            </w:r>
-            <w:r>
-              <w:t xml:space="preserve">draws tiles from the tiles </w:t>
-            </w:r>
-            <w:proofErr w:type="spellStart"/>
-            <w:r>
-              <w:t>arrayList</w:t>
-            </w:r>
-            <w:proofErr w:type="spellEnd"/>
-            <w:r>
-              <w:t xml:space="preserve"> into each </w:t>
-            </w:r>
-            <w:r>
-              <w:t>player’s</w:t>
-            </w:r>
-            <w:r>
-              <w:t xml:space="preserve"> </w:t>
-            </w:r>
-            <w:proofErr w:type="spellStart"/>
-            <w:r>
-              <w:t>arrayList</w:t>
-            </w:r>
-            <w:proofErr w:type="spellEnd"/>
-            <w:r>
-              <w:t>.</w:t>
-            </w:r>
-          </w:p>
-          <w:p/>
-          <w:p>
-            <w:r>
-              <w:rPr>
-                <w:b/>
-                <w:bCs/>
-              </w:rPr>
-              <w:t>play</w:t>
-            </w:r>
-            <w:r>
-              <w:rPr>
-                <w:b/>
-                <w:bCs/>
-              </w:rPr>
-              <w:t xml:space="preserve"> </w:t>
-            </w:r>
-            <w:r>
-              <w:rPr>
-                <w:b/>
-                <w:bCs/>
-              </w:rPr>
-              <w:t>–</w:t>
-            </w:r>
-            <w:r>
-              <w:rPr>
-                <w:b/>
-                <w:bCs/>
-              </w:rPr>
-              <w:t xml:space="preserve"> </w:t>
-            </w:r>
-            <w:r>
-              <w:t>plays a particular player’s move after determining</w:t>
-            </w:r>
-            <w:r>
-              <w:t xml:space="preserve"> whether the move is legal.</w:t>
-            </w:r>
-          </w:p>
-          <w:p/>
-          <w:p>
-            <w:r>
-              <w:rPr>
-                <w:b/>
-                <w:bCs/>
-              </w:rPr>
-              <w:t>turn</w:t>
-            </w:r>
-            <w:r>
-              <w:rPr>
-                <w:b/>
-                <w:bCs/>
-              </w:rPr>
-              <w:t xml:space="preserve"> </w:t>
-            </w:r>
-            <w:r>
-              <w:rPr>
-                <w:b/>
-                <w:bCs/>
-              </w:rPr>
-              <w:t>–</w:t>
-            </w:r>
-            <w:r>
-              <w:rPr>
-                <w:b/>
-                <w:bCs/>
-              </w:rPr>
-              <w:t xml:space="preserve"> </w:t>
-            </w:r>
-            <w:r>
-              <w:t>changes the current player after</w:t>
-            </w:r>
-            <w:r>
-              <w:t xml:space="preserve"> a player makes a valid move.</w:t>
-            </w:r>
-          </w:p>
-          <w:p/>
-          <w:p>
-            <w:r>
-              <w:rPr>
-                <w:b/>
-                <w:bCs/>
-              </w:rPr>
-              <w:t>legal</w:t>
-            </w:r>
-            <w:r>
-              <w:rPr>
-                <w:b/>
-                <w:bCs/>
-              </w:rPr>
-              <w:t xml:space="preserve"> </w:t>
-            </w:r>
-            <w:r>
-              <w:rPr>
-                <w:b/>
-                <w:bCs/>
-              </w:rPr>
-              <w:t>–</w:t>
-            </w:r>
-            <w:r>
-              <w:rPr>
-                <w:b/>
-                <w:bCs/>
-              </w:rPr>
-              <w:t xml:space="preserve"> </w:t>
-            </w:r>
-            <w:r>
-              <w:t>determines whether a player’s move is valid.</w:t>
-            </w:r>
-          </w:p>
-          <w:p/>
-          <w:p>
-            <w:r>
-              <w:rPr>
-                <w:b/>
-                <w:bCs/>
-              </w:rPr>
-              <w:t xml:space="preserve">equivalent </w:t>
-            </w:r>
-            <w:r>
-              <w:t>–</w:t>
-            </w:r>
-            <w:r>
-              <w:t xml:space="preserve"> </w:t>
-            </w:r>
-            <w:r>
-              <w:t xml:space="preserve">determines if </w:t>
-            </w:r>
-            <w:r>
-              <w:t>a tile a player is about to play is equivalent in</w:t>
-            </w:r>
-            <w:r>
-              <w:t xml:space="preserve"> the</w:t>
-            </w:r>
-            <w:r>
-              <w:t xml:space="preserve"> sense of the game</w:t>
-            </w:r>
-            <w:r>
-              <w:t xml:space="preserve"> </w:t>
-            </w:r>
-            <w:proofErr w:type="spellStart"/>
-            <w:r>
-              <w:t>i.e</w:t>
-            </w:r>
-            <w:proofErr w:type="spellEnd"/>
-            <w:r>
-              <w:t xml:space="preserve"> the tile</w:t>
-            </w:r>
-            <w:r>
-              <w:t xml:space="preserve"> has the necessary characteristics</w:t>
-            </w:r>
-            <w:r>
-              <w:t>,</w:t>
-            </w:r>
-            <w:r>
-              <w:t xml:space="preserve"> </w:t>
-            </w:r>
-            <w:r>
-              <w:t>such as</w:t>
-            </w:r>
-            <w:r>
-              <w:t xml:space="preserve"> the sequence of</w:t>
-            </w:r>
-            <w:r>
-              <w:t xml:space="preserve"> </w:t>
-            </w:r>
-            <w:r>
-              <w:t>equivalent</w:t>
-            </w:r>
-            <w:r>
-              <w:t xml:space="preserve"> </w:t>
-            </w:r>
-            <w:r>
-              <w:t xml:space="preserve">characteristics (for instance </w:t>
-            </w:r>
-            <w:r>
-              <w:t>colour</w:t>
-            </w:r>
-            <w:r>
               <w:t>),</w:t>
             </w:r>
             <w:r>
@@ -738,21 +640,12 @@
           </w:p>
           <w:p/>
           <w:p>
-            <w:proofErr w:type="spellStart"/>
-            <w:r>
-              <w:rPr>
-                <w:b/>
-                <w:bCs/>
-              </w:rPr>
-              <w:t>nul</w:t>
-            </w:r>
-            <w:proofErr w:type="spellEnd"/>
-            <w:r>
-              <w:rPr>
-                <w:b/>
-                <w:bCs/>
-              </w:rPr>
-              <w:t xml:space="preserve"> </w:t>
+            <w:r>
+              <w:rPr>
+                <w:b/>
+                <w:bCs/>
+              </w:rPr>
+              <w:t xml:space="preserve">nul </w:t>
             </w:r>
             <w:r>
               <w:rPr>
@@ -838,13 +731,8 @@
             <w:tcW w:w="1322" w:type="pct"/>
           </w:tcPr>
           <w:p>
-            <w:proofErr w:type="spellStart"/>
-            <w:r>
-              <w:t>GameModel</w:t>
-            </w:r>
-            <w:proofErr w:type="spellEnd"/>
-            <w:r>
-              <w:t xml:space="preserve"> – modified the game model</w:t>
+            <w:r>
+              <w:t>GameModel – modified the game model</w:t>
             </w:r>
             <w:r>
               <w:t xml:space="preserve"> to</w:t>
@@ -905,21 +793,12 @@
           </w:p>
           <w:p/>
           <w:p>
-            <w:proofErr w:type="spellStart"/>
-            <w:r>
-              <w:rPr>
-                <w:b/>
-                <w:bCs/>
-              </w:rPr>
-              <w:t>nul</w:t>
-            </w:r>
-            <w:proofErr w:type="spellEnd"/>
-            <w:r>
-              <w:rPr>
-                <w:b/>
-                <w:bCs/>
-              </w:rPr>
-              <w:t xml:space="preserve"> </w:t>
+            <w:r>
+              <w:rPr>
+                <w:b/>
+                <w:bCs/>
+              </w:rPr>
+              <w:t xml:space="preserve">nul </w:t>
             </w:r>
             <w:r>
               <w:rPr>
@@ -1045,13 +924,8 @@
             <w:tcW w:w="1322" w:type="pct"/>
           </w:tcPr>
           <w:p>
-            <w:proofErr w:type="spellStart"/>
-            <w:r>
-              <w:t>GameModel</w:t>
-            </w:r>
-            <w:proofErr w:type="spellEnd"/>
-            <w:r>
-              <w:t xml:space="preserve"> – modified the game model to determine parts of the code responsible.</w:t>
+            <w:r>
+              <w:t>GameModel – modified the game model to determine parts of the code responsible.</w:t>
             </w:r>
           </w:p>
         </w:tc>
@@ -1081,13 +955,8 @@
               <w:t xml:space="preserve"> main</w:t>
             </w:r>
             <w:r>
-              <w:t xml:space="preserve"> tiles </w:t>
-            </w:r>
-            <w:proofErr w:type="spellStart"/>
-            <w:r>
-              <w:t>arrayList</w:t>
-            </w:r>
-            <w:proofErr w:type="spellEnd"/>
+              <w:t xml:space="preserve"> tiles arrayList</w:t>
+            </w:r>
             <w:r>
               <w:t>.</w:t>
             </w:r>
@@ -1128,13 +997,8 @@
             <w:r>
               <w:t xml:space="preserve">to added missing conditions to determine the legality of a player’s move </w:t>
             </w:r>
-            <w:proofErr w:type="spellStart"/>
-            <w:r>
-              <w:t>e.g</w:t>
-            </w:r>
-            <w:proofErr w:type="spellEnd"/>
-            <w:r>
-              <w:t xml:space="preserve"> prevent</w:t>
+            <w:r>
+              <w:t>e.g prevent</w:t>
             </w:r>
             <w:r>
               <w:t xml:space="preserve"> inserting a tile where</w:t>
@@ -1194,15 +1058,7 @@
               <w:t xml:space="preserve"> continue</w:t>
             </w:r>
             <w:r>
-              <w:t xml:space="preserve"> with their move </w:t>
-            </w:r>
-            <w:proofErr w:type="spellStart"/>
-            <w:r>
-              <w:t>i.e</w:t>
-            </w:r>
-            <w:proofErr w:type="spellEnd"/>
-            <w:r>
-              <w:t xml:space="preserve"> to draw mid play.</w:t>
+              <w:t xml:space="preserve"> with their move i.e to draw mid play.</w:t>
             </w:r>
           </w:p>
           <w:p/>
@@ -1245,7 +1101,6 @@
           </w:p>
           <w:p/>
           <w:p>
-            <w:proofErr w:type="spellStart"/>
             <w:r>
               <w:rPr>
                 <w:b/>
@@ -1253,7 +1108,6 @@
               </w:rPr>
               <w:t>withinBounds</w:t>
             </w:r>
-            <w:proofErr w:type="spellEnd"/>
             <w:r>
               <w:rPr>
                 <w:b/>
@@ -1314,13 +1168,8 @@
             <w:tcW w:w="1322" w:type="pct"/>
           </w:tcPr>
           <w:p>
-            <w:proofErr w:type="spellStart"/>
-            <w:r>
-              <w:t>GameModel</w:t>
-            </w:r>
-            <w:proofErr w:type="spellEnd"/>
-            <w:r>
-              <w:t xml:space="preserve"> –</w:t>
+            <w:r>
+              <w:t>GameModel –</w:t>
             </w:r>
             <w:r>
               <w:t xml:space="preserve"> made major</w:t>
@@ -1467,7 +1316,6 @@
             </w:pPr>
           </w:p>
           <w:p>
-            <w:proofErr w:type="spellStart"/>
             <w:r>
               <w:rPr>
                 <w:b/>
@@ -1475,7 +1323,6 @@
               </w:rPr>
               <w:t>adjcEquivalent</w:t>
             </w:r>
-            <w:proofErr w:type="spellEnd"/>
             <w:r>
               <w:rPr>
                 <w:b/>
@@ -1557,13 +1404,8 @@
             <w:tcW w:w="1322" w:type="pct"/>
           </w:tcPr>
           <w:p>
-            <w:proofErr w:type="spellStart"/>
-            <w:r>
-              <w:t>GameModel</w:t>
-            </w:r>
-            <w:proofErr w:type="spellEnd"/>
-            <w:r>
-              <w:t xml:space="preserve"> </w:t>
+            <w:r>
+              <w:t xml:space="preserve">GameModel </w:t>
             </w:r>
             <w:r>
               <w:t>–</w:t>
@@ -1583,7 +1425,6 @@
           </w:p>
           <w:p/>
           <w:p>
-            <w:proofErr w:type="spellStart"/>
             <w:r>
               <w:rPr>
                 <w:b/>
@@ -1591,7 +1432,6 @@
               </w:rPr>
               <w:t>MainActivity</w:t>
             </w:r>
-            <w:proofErr w:type="spellEnd"/>
             <w:r>
               <w:rPr>
                 <w:b/>
@@ -1608,13 +1448,8 @@
           </w:p>
           <w:p/>
           <w:p>
-            <w:proofErr w:type="spellStart"/>
-            <w:r>
-              <w:t>ImageAdapter</w:t>
-            </w:r>
-            <w:proofErr w:type="spellEnd"/>
-            <w:r>
-              <w:t xml:space="preserve"> </w:t>
+            <w:r>
+              <w:t xml:space="preserve">ImageAdapter </w:t>
             </w:r>
             <w:r>
               <w:t>–</w:t>
@@ -1626,30 +1461,14 @@
               <w:t>adapter that connects the</w:t>
             </w:r>
             <w:r>
-              <w:t xml:space="preserve"> </w:t>
-            </w:r>
-            <w:proofErr w:type="spellStart"/>
-            <w:r>
-              <w:t>arraylist</w:t>
-            </w:r>
-            <w:proofErr w:type="spellEnd"/>
-            <w:r>
-              <w:t xml:space="preserve"> of a </w:t>
+              <w:t xml:space="preserve"> arraylist of a </w:t>
             </w:r>
             <w:r>
               <w:lastRenderedPageBreak/>
               <w:t>player’s tiles and</w:t>
             </w:r>
             <w:r>
-              <w:t xml:space="preserve"> the </w:t>
-            </w:r>
-            <w:proofErr w:type="spellStart"/>
-            <w:r>
-              <w:t>recyclerview</w:t>
-            </w:r>
-            <w:proofErr w:type="spellEnd"/>
-            <w:r>
-              <w:t>.</w:t>
+              <w:t xml:space="preserve"> the recyclerview.</w:t>
             </w:r>
           </w:p>
         </w:tc>
@@ -1820,21 +1639,12 @@
           </w:p>
           <w:p/>
           <w:p>
-            <w:proofErr w:type="spellStart"/>
-            <w:r>
-              <w:rPr>
-                <w:b/>
-                <w:bCs/>
-              </w:rPr>
-              <w:t>nullTile</w:t>
-            </w:r>
-            <w:proofErr w:type="spellEnd"/>
-            <w:r>
-              <w:rPr>
-                <w:b/>
-                <w:bCs/>
-              </w:rPr>
-              <w:t xml:space="preserve"> </w:t>
+            <w:r>
+              <w:rPr>
+                <w:b/>
+                <w:bCs/>
+              </w:rPr>
+              <w:t xml:space="preserve">nullTile </w:t>
             </w:r>
             <w:r>
               <w:t>– implemented helper method to determine a tile of a player’s play t</w:t>
@@ -1867,7 +1677,6 @@
           </w:p>
           <w:p/>
           <w:p>
-            <w:proofErr w:type="spellStart"/>
             <w:r>
               <w:rPr>
                 <w:b/>
@@ -1875,7 +1684,6 @@
               </w:rPr>
               <w:t>assignPoints</w:t>
             </w:r>
-            <w:proofErr w:type="spellEnd"/>
             <w:r>
               <w:t xml:space="preserve"> </w:t>
             </w:r>
@@ -1894,7 +1702,6 @@
           </w:p>
           <w:p/>
           <w:p>
-            <w:proofErr w:type="spellStart"/>
             <w:r>
               <w:rPr>
                 <w:b/>
@@ -1902,14 +1709,12 @@
               </w:rPr>
               <w:t>getBagCount</w:t>
             </w:r>
-            <w:proofErr w:type="spellEnd"/>
             <w:r>
               <w:t xml:space="preserve"> – implemented method to determine total number of tiles in the bag.</w:t>
             </w:r>
           </w:p>
           <w:p/>
           <w:p>
-            <w:proofErr w:type="spellStart"/>
             <w:r>
               <w:rPr>
                 <w:b/>
@@ -1917,7 +1722,6 @@
               </w:rPr>
               <w:t>setupRecyclerView</w:t>
             </w:r>
-            <w:proofErr w:type="spellEnd"/>
             <w:r>
               <w:t xml:space="preserve"> </w:t>
             </w:r>
@@ -1928,28 +1732,11 @@
               <w:t xml:space="preserve"> </w:t>
             </w:r>
             <w:r>
-              <w:t xml:space="preserve">implemented method to connect the </w:t>
-            </w:r>
-            <w:proofErr w:type="spellStart"/>
-            <w:r>
-              <w:t>arraylist</w:t>
-            </w:r>
-            <w:proofErr w:type="spellEnd"/>
-            <w:r>
-              <w:t xml:space="preserve"> of a player’s tiles and the </w:t>
-            </w:r>
-            <w:proofErr w:type="spellStart"/>
-            <w:r>
-              <w:t>recyclerview</w:t>
-            </w:r>
-            <w:proofErr w:type="spellEnd"/>
-            <w:r>
-              <w:t>.</w:t>
-            </w:r>
-          </w:p>
-          <w:p/>
-          <w:p>
-            <w:proofErr w:type="spellStart"/>
+              <w:t>implemented method to connect the arraylist of a player’s tiles and the recyclerview.</w:t>
+            </w:r>
+          </w:p>
+          <w:p/>
+          <w:p>
             <w:r>
               <w:rPr>
                 <w:b/>
@@ -1957,7 +1744,6 @@
               </w:rPr>
               <w:t>resetWidthExcept</w:t>
             </w:r>
-            <w:proofErr w:type="spellEnd"/>
             <w:r>
               <w:rPr>
                 <w:b/>
@@ -1992,7 +1778,6 @@
           </w:p>
           <w:p/>
           <w:p>
-            <w:proofErr w:type="spellStart"/>
             <w:r>
               <w:rPr>
                 <w:b/>
@@ -2000,7 +1785,6 @@
               </w:rPr>
               <w:t>setupBagCount</w:t>
             </w:r>
-            <w:proofErr w:type="spellEnd"/>
             <w:r>
               <w:rPr>
                 <w:b/>
@@ -2059,13 +1843,8 @@
             <w:tcW w:w="1322" w:type="pct"/>
           </w:tcPr>
           <w:p>
-            <w:proofErr w:type="spellStart"/>
-            <w:r>
-              <w:t>GameModel</w:t>
-            </w:r>
-            <w:proofErr w:type="spellEnd"/>
-            <w:r>
-              <w:t xml:space="preserve"> – added</w:t>
+            <w:r>
+              <w:t>GameModel – added</w:t>
             </w:r>
             <w:r>
               <w:t>/ modified</w:t>
@@ -2076,7 +1855,6 @@
           </w:p>
           <w:p/>
           <w:p>
-            <w:proofErr w:type="spellStart"/>
             <w:r>
               <w:rPr>
                 <w:b/>
@@ -2084,7 +1862,6 @@
               </w:rPr>
               <w:t>MainActivity</w:t>
             </w:r>
-            <w:proofErr w:type="spellEnd"/>
             <w:r>
               <w:rPr>
                 <w:b/>
@@ -2101,7 +1878,6 @@
           </w:p>
           <w:p/>
           <w:p>
-            <w:proofErr w:type="spellStart"/>
             <w:r>
               <w:rPr>
                 <w:b/>
@@ -2109,7 +1885,6 @@
               </w:rPr>
               <w:t>StatusAdapter</w:t>
             </w:r>
-            <w:proofErr w:type="spellEnd"/>
             <w:r>
               <w:t xml:space="preserve"> </w:t>
             </w:r>
@@ -2120,15 +1895,7 @@
               <w:t xml:space="preserve"> </w:t>
             </w:r>
             <w:r>
-              <w:t xml:space="preserve">adapter that connects the </w:t>
-            </w:r>
-            <w:proofErr w:type="spellStart"/>
-            <w:r>
-              <w:t>gridview</w:t>
-            </w:r>
-            <w:proofErr w:type="spellEnd"/>
-            <w:r>
-              <w:t xml:space="preserve"> to each player’s</w:t>
+              <w:t>adapter that connects the gridview to each player’s</w:t>
             </w:r>
             <w:r>
               <w:t xml:space="preserve"> status such as scores.</w:t>
@@ -2167,7 +1934,6 @@
           </w:p>
           <w:p/>
           <w:p>
-            <w:proofErr w:type="spellStart"/>
             <w:r>
               <w:rPr>
                 <w:b/>
@@ -2175,7 +1941,6 @@
               </w:rPr>
               <w:t>setupPlayersStatus</w:t>
             </w:r>
-            <w:proofErr w:type="spellEnd"/>
             <w:r>
               <w:t>–</w:t>
             </w:r>
@@ -2188,7 +1953,6 @@
             <w:r>
               <w:t xml:space="preserve">sets up the </w:t>
             </w:r>
-            <w:proofErr w:type="spellStart"/>
             <w:r>
               <w:rPr>
                 <w:b/>
@@ -2196,14 +1960,12 @@
               </w:rPr>
               <w:t>StatusAdapter</w:t>
             </w:r>
-            <w:proofErr w:type="spellEnd"/>
             <w:r>
               <w:t>.</w:t>
             </w:r>
           </w:p>
           <w:p/>
           <w:p>
-            <w:proofErr w:type="spellStart"/>
             <w:r>
               <w:rPr>
                 <w:b/>
@@ -2211,7 +1973,6 @@
               </w:rPr>
               <w:t>setupCurrentPlayer</w:t>
             </w:r>
-            <w:proofErr w:type="spellEnd"/>
             <w:r>
               <w:rPr>
                 <w:b/>
@@ -2231,7 +1992,6 @@
           </w:p>
           <w:p/>
           <w:p>
-            <w:proofErr w:type="spellStart"/>
             <w:r>
               <w:rPr>
                 <w:b/>
@@ -2239,7 +1999,6 @@
               </w:rPr>
               <w:t>setupGridLayout</w:t>
             </w:r>
-            <w:proofErr w:type="spellEnd"/>
             <w:r>
               <w:rPr>
                 <w:b/>
@@ -2256,7 +2015,6 @@
           </w:p>
           <w:p/>
           <w:p>
-            <w:proofErr w:type="spellStart"/>
             <w:r>
               <w:rPr>
                 <w:b/>
@@ -2264,7 +2022,6 @@
               </w:rPr>
               <w:t>updateTags</w:t>
             </w:r>
-            <w:proofErr w:type="spellEnd"/>
             <w:r>
               <w:t xml:space="preserve"> </w:t>
             </w:r>
@@ -2280,14 +2037,9 @@
             <w:r>
               <w:t xml:space="preserve"> updates the tags embedded within </w:t>
             </w:r>
-            <w:proofErr w:type="spellStart"/>
             <w:r>
               <w:lastRenderedPageBreak/>
-              <w:t>imageviews</w:t>
-            </w:r>
-            <w:proofErr w:type="spellEnd"/>
-            <w:r>
-              <w:t xml:space="preserve"> that represents each player’s tile so that</w:t>
+              <w:t>imageviews that represents each player’s tile so that</w:t>
             </w:r>
             <w:r>
               <w:t xml:space="preserve"> if a player for instance</w:t>
@@ -2310,7 +2062,6 @@
           </w:p>
           <w:p/>
           <w:p>
-            <w:proofErr w:type="spellStart"/>
             <w:r>
               <w:rPr>
                 <w:b/>
@@ -2318,7 +2069,6 @@
               </w:rPr>
               <w:t>onTileClicked</w:t>
             </w:r>
-            <w:proofErr w:type="spellEnd"/>
             <w:r>
               <w:t xml:space="preserve"> –</w:t>
             </w:r>
@@ -2337,7 +2087,6 @@
           </w:p>
           <w:p/>
           <w:p>
-            <w:proofErr w:type="spellStart"/>
             <w:r>
               <w:rPr>
                 <w:b/>
@@ -2345,7 +2094,6 @@
               </w:rPr>
               <w:t>getDrawable</w:t>
             </w:r>
-            <w:proofErr w:type="spellEnd"/>
             <w:r>
               <w:rPr>
                 <w:b/>
@@ -2368,7 +2116,6 @@
           </w:p>
           <w:p/>
           <w:p>
-            <w:proofErr w:type="spellStart"/>
             <w:r>
               <w:rPr>
                 <w:b/>
@@ -2376,7 +2123,6 @@
               </w:rPr>
               <w:t>setupRecyclerView</w:t>
             </w:r>
-            <w:proofErr w:type="spellEnd"/>
             <w:r>
               <w:rPr>
                 <w:b/>
@@ -2396,7 +2142,6 @@
           </w:p>
           <w:p/>
           <w:p>
-            <w:proofErr w:type="spellStart"/>
             <w:r>
               <w:rPr>
                 <w:b/>
@@ -2404,7 +2149,6 @@
               </w:rPr>
               <w:t>onPlay</w:t>
             </w:r>
-            <w:proofErr w:type="spellEnd"/>
             <w:r>
               <w:rPr>
                 <w:b/>
@@ -2421,7 +2165,6 @@
           </w:p>
           <w:p/>
           <w:p>
-            <w:proofErr w:type="spellStart"/>
             <w:r>
               <w:rPr>
                 <w:b/>
@@ -2436,7 +2179,6 @@
               </w:rPr>
               <w:t>Draw</w:t>
             </w:r>
-            <w:proofErr w:type="spellEnd"/>
             <w:r>
               <w:rPr>
                 <w:b/>
@@ -2462,7 +2204,6 @@
           </w:p>
           <w:p/>
           <w:p>
-            <w:proofErr w:type="spellStart"/>
             <w:r>
               <w:rPr>
                 <w:b/>
@@ -2470,7 +2211,6 @@
               </w:rPr>
               <w:t>resetMultiSelect</w:t>
             </w:r>
-            <w:proofErr w:type="spellEnd"/>
             <w:r>
               <w:rPr>
                 <w:b/>
@@ -2517,7 +2257,6 @@
           </w:p>
           <w:p/>
           <w:p>
-            <w:proofErr w:type="spellStart"/>
             <w:r>
               <w:rPr>
                 <w:b/>
@@ -2525,7 +2264,6 @@
               </w:rPr>
               <w:t>updatePlayerTiles</w:t>
             </w:r>
-            <w:proofErr w:type="spellEnd"/>
             <w:r>
               <w:rPr>
                 <w:b/>
@@ -2592,18 +2330,12 @@
             <w:tcW w:w="1322" w:type="pct"/>
           </w:tcPr>
           <w:p>
-            <w:proofErr w:type="spellStart"/>
-            <w:r>
-              <w:t>GameModel</w:t>
-            </w:r>
-            <w:proofErr w:type="spellEnd"/>
-            <w:r>
-              <w:t xml:space="preserve"> – added/modified methods.</w:t>
-            </w:r>
-          </w:p>
-          <w:p/>
-          <w:p>
-            <w:proofErr w:type="spellStart"/>
+            <w:r>
+              <w:t>GameModel – added/modified methods.</w:t>
+            </w:r>
+          </w:p>
+          <w:p/>
+          <w:p>
             <w:r>
               <w:rPr>
                 <w:b/>
@@ -2611,7 +2343,6 @@
               </w:rPr>
               <w:t>MainActivity</w:t>
             </w:r>
-            <w:proofErr w:type="spellEnd"/>
             <w:r>
               <w:rPr>
                 <w:b/>
@@ -2630,7 +2361,6 @@
             <w:tcW w:w="1713" w:type="pct"/>
           </w:tcPr>
           <w:p>
-            <w:proofErr w:type="spellStart"/>
             <w:r>
               <w:rPr>
                 <w:b/>
@@ -2638,7 +2368,6 @@
               </w:rPr>
               <w:t>allSidesNull</w:t>
             </w:r>
-            <w:proofErr w:type="spellEnd"/>
             <w:r>
               <w:t xml:space="preserve"> – implemented method to check if</w:t>
             </w:r>
@@ -2660,7 +2389,6 @@
           </w:p>
           <w:p/>
           <w:p>
-            <w:proofErr w:type="spellStart"/>
             <w:r>
               <w:rPr>
                 <w:b/>
@@ -2668,7 +2396,6 @@
               </w:rPr>
               <w:t>assignPoints</w:t>
             </w:r>
-            <w:proofErr w:type="spellEnd"/>
             <w:r>
               <w:t xml:space="preserve"> – completed the method to assign points to</w:t>
             </w:r>
@@ -2723,7 +2450,6 @@
           </w:p>
           <w:p/>
           <w:p>
-            <w:proofErr w:type="spellStart"/>
             <w:r>
               <w:rPr>
                 <w:b/>
@@ -2731,7 +2457,6 @@
               </w:rPr>
               <w:t>isQwirkle</w:t>
             </w:r>
-            <w:proofErr w:type="spellEnd"/>
             <w:r>
               <w:t xml:space="preserve"> </w:t>
             </w:r>
@@ -2742,20 +2467,11 @@
               <w:t xml:space="preserve"> </w:t>
             </w:r>
             <w:r>
-              <w:t xml:space="preserve">implemented method to determine if there is a </w:t>
-            </w:r>
-            <w:proofErr w:type="spellStart"/>
-            <w:r>
-              <w:t>qwirkle</w:t>
-            </w:r>
-            <w:proofErr w:type="spellEnd"/>
-            <w:r>
-              <w:t>.</w:t>
-            </w:r>
-          </w:p>
-          <w:p/>
-          <w:p>
-            <w:proofErr w:type="spellStart"/>
+              <w:t>implemented method to determine if there is a qwirkle.</w:t>
+            </w:r>
+          </w:p>
+          <w:p/>
+          <w:p>
             <w:r>
               <w:rPr>
                 <w:b/>
@@ -2763,7 +2479,6 @@
               </w:rPr>
               <w:t>undoTiles</w:t>
             </w:r>
-            <w:proofErr w:type="spellEnd"/>
             <w:r>
               <w:rPr>
                 <w:b/>
@@ -2804,7 +2519,6 @@
           </w:p>
           <w:p/>
           <w:p>
-            <w:proofErr w:type="spellStart"/>
             <w:r>
               <w:rPr>
                 <w:b/>
@@ -2812,7 +2526,6 @@
               </w:rPr>
               <w:t>isBonus</w:t>
             </w:r>
-            <w:proofErr w:type="spellEnd"/>
             <w:r>
               <w:rPr>
                 <w:b/>
@@ -2832,7 +2545,6 @@
           </w:p>
           <w:p/>
           <w:p>
-            <w:proofErr w:type="spellStart"/>
             <w:r>
               <w:rPr>
                 <w:b/>
@@ -2840,7 +2552,6 @@
               </w:rPr>
               <w:t>updatePlayerScore</w:t>
             </w:r>
-            <w:proofErr w:type="spellEnd"/>
             <w:r>
               <w:t xml:space="preserve"> – implemented method to update</w:t>
             </w:r>
@@ -2850,7 +2561,6 @@
           </w:p>
           <w:p/>
           <w:p>
-            <w:proofErr w:type="spellStart"/>
             <w:r>
               <w:rPr>
                 <w:b/>
@@ -2858,7 +2568,6 @@
               </w:rPr>
               <w:t>setOnDraw</w:t>
             </w:r>
-            <w:proofErr w:type="spellEnd"/>
             <w:r>
               <w:rPr>
                 <w:b/>
@@ -2920,7 +2629,6 @@
             <w:tcW w:w="1322" w:type="pct"/>
           </w:tcPr>
           <w:p>
-            <w:proofErr w:type="spellStart"/>
             <w:r>
               <w:rPr>
                 <w:b/>
@@ -2928,7 +2636,6 @@
               </w:rPr>
               <w:t>GameFragment</w:t>
             </w:r>
-            <w:proofErr w:type="spellEnd"/>
             <w:r>
               <w:rPr>
                 <w:b/>
@@ -2969,7 +2676,6 @@
             </w:pPr>
           </w:p>
           <w:p>
-            <w:proofErr w:type="spellStart"/>
             <w:r>
               <w:rPr>
                 <w:b/>
@@ -2977,7 +2683,6 @@
               </w:rPr>
               <w:t>MessagesFragment</w:t>
             </w:r>
-            <w:proofErr w:type="spellEnd"/>
             <w:r>
               <w:rPr>
                 <w:b/>
@@ -3001,7 +2706,6 @@
             </w:pPr>
           </w:p>
           <w:p>
-            <w:proofErr w:type="spellStart"/>
             <w:r>
               <w:rPr>
                 <w:b/>
@@ -3009,7 +2713,6 @@
               </w:rPr>
               <w:t>PagerAdapter</w:t>
             </w:r>
-            <w:proofErr w:type="spellEnd"/>
             <w:r>
               <w:rPr>
                 <w:b/>
@@ -3029,7 +2732,6 @@
             <w:r>
               <w:t xml:space="preserve"> the </w:t>
             </w:r>
-            <w:proofErr w:type="spellStart"/>
             <w:r>
               <w:rPr>
                 <w:b/>
@@ -3037,11 +2739,9 @@
               </w:rPr>
               <w:t>GameFragment</w:t>
             </w:r>
-            <w:proofErr w:type="spellEnd"/>
             <w:r>
               <w:t xml:space="preserve"> and </w:t>
             </w:r>
-            <w:proofErr w:type="spellStart"/>
             <w:r>
               <w:rPr>
                 <w:b/>
@@ -3049,7 +2749,6 @@
               </w:rPr>
               <w:t>MessagesFragment</w:t>
             </w:r>
-            <w:proofErr w:type="spellEnd"/>
             <w:r>
               <w:t>.</w:t>
             </w:r>
@@ -3063,7 +2762,6 @@
             </w:pPr>
           </w:p>
           <w:p>
-            <w:proofErr w:type="spellStart"/>
             <w:r>
               <w:rPr>
                 <w:b/>
@@ -3071,7 +2769,6 @@
               </w:rPr>
               <w:t>PlayerMessage</w:t>
             </w:r>
-            <w:proofErr w:type="spellEnd"/>
             <w:r>
               <w:rPr>
                 <w:b/>
@@ -3101,7 +2798,6 @@
             </w:pPr>
           </w:p>
           <w:p>
-            <w:proofErr w:type="spellStart"/>
             <w:r>
               <w:rPr>
                 <w:b/>
@@ -3109,7 +2805,6 @@
               </w:rPr>
               <w:t>PlayerMessageAdapter</w:t>
             </w:r>
-            <w:proofErr w:type="spellEnd"/>
             <w:r>
               <w:rPr>
                 <w:b/>
@@ -3121,15 +2816,7 @@
               <w:t>– An adapter</w:t>
             </w:r>
             <w:r>
-              <w:t xml:space="preserve"> for the </w:t>
-            </w:r>
-            <w:proofErr w:type="spellStart"/>
-            <w:r>
-              <w:t>RecyclerView</w:t>
-            </w:r>
-            <w:proofErr w:type="spellEnd"/>
-            <w:r>
-              <w:t xml:space="preserve"> </w:t>
+              <w:t xml:space="preserve"> for the RecyclerView </w:t>
             </w:r>
             <w:r>
               <w:t>in the</w:t>
@@ -3137,7 +2824,6 @@
             <w:r>
               <w:t xml:space="preserve"> </w:t>
             </w:r>
-            <w:proofErr w:type="spellStart"/>
             <w:r>
               <w:rPr>
                 <w:b/>
@@ -3145,7 +2831,6 @@
               </w:rPr>
               <w:t>MessagesFragment</w:t>
             </w:r>
-            <w:proofErr w:type="spellEnd"/>
             <w:r>
               <w:rPr>
                 <w:b/>
@@ -3166,7 +2851,6 @@
             </w:pPr>
           </w:p>
           <w:p>
-            <w:proofErr w:type="spellStart"/>
             <w:r>
               <w:rPr>
                 <w:b/>
@@ -3174,7 +2858,6 @@
               </w:rPr>
               <w:t>StartActivity</w:t>
             </w:r>
-            <w:proofErr w:type="spellEnd"/>
             <w:r>
               <w:rPr>
                 <w:b/>
@@ -3200,7 +2883,6 @@
             <w:r>
               <w:t xml:space="preserve"> </w:t>
             </w:r>
-            <w:proofErr w:type="spellStart"/>
             <w:r>
               <w:rPr>
                 <w:b/>
@@ -3208,7 +2890,6 @@
               </w:rPr>
               <w:t>MainActivity</w:t>
             </w:r>
-            <w:proofErr w:type="spellEnd"/>
             <w:r>
               <w:t>.</w:t>
             </w:r>
@@ -3238,7 +2919,6 @@
             <w:pPr>
               <w:ind w:left="720" w:hanging="720"/>
             </w:pPr>
-            <w:proofErr w:type="spellStart"/>
             <w:r>
               <w:rPr>
                 <w:b/>
@@ -3246,7 +2926,6 @@
               </w:rPr>
               <w:t>setupListeners</w:t>
             </w:r>
-            <w:proofErr w:type="spellEnd"/>
             <w:r>
               <w:rPr>
                 <w:b/>
@@ -3272,7 +2951,6 @@
             <w:r>
               <w:t xml:space="preserve"> the </w:t>
             </w:r>
-            <w:proofErr w:type="spellStart"/>
             <w:r>
               <w:rPr>
                 <w:b/>
@@ -3280,7 +2958,6 @@
               </w:rPr>
               <w:t>EditText</w:t>
             </w:r>
-            <w:proofErr w:type="spellEnd"/>
             <w:r>
               <w:rPr>
                 <w:b/>
@@ -3298,15 +2975,7 @@
               <w:t>ble a button</w:t>
             </w:r>
             <w:r>
-              <w:t xml:space="preserve"> </w:t>
-            </w:r>
-            <w:proofErr w:type="spellStart"/>
-            <w:r>
-              <w:t>dependeing</w:t>
-            </w:r>
-            <w:proofErr w:type="spellEnd"/>
-            <w:r>
-              <w:t xml:space="preserve"> on whether a user a</w:t>
+              <w:t xml:space="preserve"> dependeing on whether a user a</w:t>
             </w:r>
             <w:r>
               <w:t xml:space="preserve"> entered a value</w:t>
@@ -3331,7 +3000,6 @@
                 <w:bCs/>
               </w:rPr>
             </w:pPr>
-            <w:proofErr w:type="spellStart"/>
             <w:r>
               <w:rPr>
                 <w:b/>
@@ -3339,7 +3007,6 @@
               </w:rPr>
               <w:t>setupRecycleView</w:t>
             </w:r>
-            <w:proofErr w:type="spellEnd"/>
             <w:r>
               <w:t xml:space="preserve"> – implemented method</w:t>
             </w:r>
@@ -3349,7 +3016,6 @@
             <w:r>
               <w:t xml:space="preserve"> messages </w:t>
             </w:r>
-            <w:proofErr w:type="spellStart"/>
             <w:r>
               <w:rPr>
                 <w:b/>
@@ -3357,7 +3023,6 @@
               </w:rPr>
               <w:t>RecyclerView</w:t>
             </w:r>
-            <w:proofErr w:type="spellEnd"/>
             <w:r>
               <w:rPr>
                 <w:b/>
@@ -3385,7 +3050,25 @@
           </w:tcPr>
           <w:p>
             <w:r>
-              <w:t>Made some minor improvements and moved hardcoded strings to the string resource.</w:t>
+              <w:t>Made some minor improvements</w:t>
+            </w:r>
+            <w:r>
+              <w:t xml:space="preserve">, </w:t>
+            </w:r>
+            <w:r>
+              <w:t>moved hardcoded strings to the string resource</w:t>
+            </w:r>
+            <w:r>
+              <w:t xml:space="preserve"> and fixed some issues</w:t>
+            </w:r>
+            <w:r>
+              <w:t xml:space="preserve"> due to serialization</w:t>
+            </w:r>
+            <w:r>
+              <w:t xml:space="preserve"> which caused the app to crash</w:t>
+            </w:r>
+            <w:r>
+              <w:t>.</w:t>
             </w:r>
           </w:p>
         </w:tc>
@@ -3393,14 +3076,7 @@
           <w:tcPr>
             <w:tcW w:w="1322" w:type="pct"/>
           </w:tcPr>
-          <w:p>
-            <w:pPr>
-              <w:rPr>
-                <w:b/>
-                <w:bCs/>
-              </w:rPr>
-            </w:pPr>
-          </w:p>
+          <w:p/>
         </w:tc>
         <w:tc>
           <w:tcPr>

</xml_diff>

<commit_message>
Added activity to congratulate winner.
</commit_message>
<xml_diff>
--- a/journal/Journal.docx
+++ b/journal/Journal.docx
@@ -3090,6 +3090,172 @@
                 <w:bCs/>
               </w:rPr>
             </w:pPr>
+          </w:p>
+        </w:tc>
+      </w:tr>
+      <w:tr>
+        <w:tc>
+          <w:tcPr>
+            <w:tcW w:w="949" w:type="pct"/>
+          </w:tcPr>
+          <w:p>
+            <w:r>
+              <w:lastRenderedPageBreak/>
+              <w:t>Oct 01, 2022</w:t>
+            </w:r>
+          </w:p>
+        </w:tc>
+        <w:tc>
+          <w:tcPr>
+            <w:tcW w:w="1016" w:type="pct"/>
+          </w:tcPr>
+          <w:p>
+            <w:r>
+              <w:t>Added activity to congratulate winner.</w:t>
+            </w:r>
+          </w:p>
+        </w:tc>
+        <w:tc>
+          <w:tcPr>
+            <w:tcW w:w="1322" w:type="pct"/>
+          </w:tcPr>
+          <w:p>
+            <w:r>
+              <w:rPr>
+                <w:b/>
+                <w:bCs/>
+              </w:rPr>
+              <w:t>EndActivity</w:t>
+            </w:r>
+            <w:r>
+              <w:t xml:space="preserve"> </w:t>
+            </w:r>
+            <w:r>
+              <w:t>– shows congratulatory message to winning player</w:t>
+            </w:r>
+          </w:p>
+          <w:p/>
+          <w:p>
+            <w:r>
+              <w:rPr>
+                <w:b/>
+                <w:bCs/>
+              </w:rPr>
+              <w:t>GameFragment</w:t>
+            </w:r>
+            <w:r>
+              <w:t xml:space="preserve"> </w:t>
+            </w:r>
+            <w:r>
+              <w:t>–</w:t>
+            </w:r>
+            <w:r>
+              <w:t xml:space="preserve"> </w:t>
+            </w:r>
+            <w:r>
+              <w:t>added method.</w:t>
+            </w:r>
+          </w:p>
+          <w:p/>
+          <w:p>
+            <w:r>
+              <w:rPr>
+                <w:b/>
+                <w:bCs/>
+              </w:rPr>
+              <w:t>GameModel</w:t>
+            </w:r>
+            <w:r>
+              <w:t xml:space="preserve"> </w:t>
+            </w:r>
+            <w:r>
+              <w:t>–</w:t>
+            </w:r>
+            <w:r>
+              <w:t xml:space="preserve"> </w:t>
+            </w:r>
+            <w:r>
+              <w:t>added method.</w:t>
+            </w:r>
+          </w:p>
+        </w:tc>
+        <w:tc>
+          <w:tcPr>
+            <w:tcW w:w="1713" w:type="pct"/>
+          </w:tcPr>
+          <w:p>
+            <w:pPr>
+              <w:ind w:left="720" w:hanging="720"/>
+            </w:pPr>
+            <w:r>
+              <w:rPr>
+                <w:b/>
+                <w:bCs/>
+              </w:rPr>
+              <w:t xml:space="preserve">gameFinished </w:t>
+            </w:r>
+            <w:r>
+              <w:rPr>
+                <w:b/>
+                <w:bCs/>
+              </w:rPr>
+              <w:t>–</w:t>
+            </w:r>
+            <w:r>
+              <w:rPr>
+                <w:b/>
+                <w:bCs/>
+              </w:rPr>
+              <w:t xml:space="preserve"> </w:t>
+            </w:r>
+            <w:r>
+              <w:t>starts</w:t>
+            </w:r>
+            <w:r>
+              <w:t xml:space="preserve"> </w:t>
+            </w:r>
+            <w:r>
+              <w:rPr>
+                <w:b/>
+                <w:bCs/>
+              </w:rPr>
+              <w:t>EndActivity</w:t>
+            </w:r>
+            <w:r>
+              <w:t>.</w:t>
+            </w:r>
+          </w:p>
+          <w:p>
+            <w:pPr>
+              <w:ind w:left="720" w:hanging="720"/>
+            </w:pPr>
+            <w:r>
+              <w:rPr>
+                <w:b/>
+                <w:bCs/>
+              </w:rPr>
+              <w:t xml:space="preserve">getWinner </w:t>
+            </w:r>
+            <w:r>
+              <w:rPr>
+                <w:b/>
+                <w:bCs/>
+              </w:rPr>
+              <w:t>–</w:t>
+            </w:r>
+            <w:r>
+              <w:rPr>
+                <w:b/>
+                <w:bCs/>
+              </w:rPr>
+              <w:t xml:space="preserve"> </w:t>
+            </w:r>
+            <w:r>
+              <w:t>gets</w:t>
+            </w:r>
+            <w:r>
+              <w:t xml:space="preserve"> player with the most points.</w:t>
+            </w:r>
           </w:p>
         </w:tc>
       </w:tr>

</xml_diff>

<commit_message>
Improved some animations, dealt for cases of null objects and added special instructions
</commit_message>
<xml_diff>
--- a/journal/Journal.docx
+++ b/journal/Journal.docx
@@ -123,21 +123,12 @@
             <w:tcW w:w="1322" w:type="pct"/>
           </w:tcPr>
           <w:p>
-            <w:proofErr w:type="spellStart"/>
-            <w:r>
-              <w:rPr>
-                <w:b/>
-                <w:bCs/>
-              </w:rPr>
-              <w:t>GameModel</w:t>
-            </w:r>
-            <w:proofErr w:type="spellEnd"/>
-            <w:r>
-              <w:rPr>
-                <w:b/>
-                <w:bCs/>
-              </w:rPr>
-              <w:t xml:space="preserve"> </w:t>
+            <w:r>
+              <w:rPr>
+                <w:b/>
+                <w:bCs/>
+              </w:rPr>
+              <w:t xml:space="preserve">GameModel </w:t>
             </w:r>
             <w:r>
               <w:rPr>
@@ -201,7 +192,6 @@
           </w:p>
           <w:p/>
           <w:p>
-            <w:proofErr w:type="spellStart"/>
             <w:r>
               <w:rPr>
                 <w:b/>
@@ -209,7 +199,6 @@
               </w:rPr>
               <w:t>MainActivity</w:t>
             </w:r>
-            <w:proofErr w:type="spellEnd"/>
             <w:r>
               <w:t xml:space="preserve"> </w:t>
             </w:r>
@@ -232,7 +221,6 @@
             <w:tcW w:w="1713" w:type="pct"/>
           </w:tcPr>
           <w:p>
-            <w:proofErr w:type="spellStart"/>
             <w:r>
               <w:rPr>
                 <w:b/>
@@ -240,494 +228,416 @@
               </w:rPr>
               <w:t>initializeTiles</w:t>
             </w:r>
-            <w:proofErr w:type="spellEnd"/>
-            <w:r>
-              <w:t xml:space="preserve"> – initializes the “tiles” </w:t>
-            </w:r>
-            <w:proofErr w:type="spellStart"/>
+            <w:r>
+              <w:t xml:space="preserve"> – initializes the “tiles” arrayList which represents the total number </w:t>
+            </w:r>
+            <w:r>
+              <w:t>of</w:t>
+            </w:r>
+            <w:r>
+              <w:t xml:space="preserve"> tiles players will draw from.</w:t>
+            </w:r>
+          </w:p>
+          <w:p/>
+          <w:p>
+            <w:r>
+              <w:rPr>
+                <w:b/>
+                <w:bCs/>
+              </w:rPr>
+              <w:t>initializePlayers</w:t>
+            </w:r>
+            <w:r>
+              <w:rPr>
+                <w:b/>
+                <w:bCs/>
+              </w:rPr>
+              <w:t xml:space="preserve"> </w:t>
+            </w:r>
+            <w:r>
+              <w:t>– initializes the “players” arrayList which represents the total number of players that will be playing the game.</w:t>
+            </w:r>
+          </w:p>
+          <w:p/>
+          <w:p>
+            <w:r>
+              <w:rPr>
+                <w:b/>
+                <w:bCs/>
+              </w:rPr>
+              <w:t>initialDraw</w:t>
+            </w:r>
+            <w:r>
+              <w:rPr>
+                <w:b/>
+                <w:bCs/>
+              </w:rPr>
+              <w:t xml:space="preserve"> </w:t>
+            </w:r>
+            <w:r>
+              <w:t>– performs the initial draw of each player</w:t>
+            </w:r>
+            <w:r>
+              <w:t xml:space="preserve"> </w:t>
+            </w:r>
+            <w:r>
+              <w:t>i.e</w:t>
+            </w:r>
+            <w:r>
+              <w:t xml:space="preserve"> inserting tiles</w:t>
+            </w:r>
+            <w:r>
+              <w:t xml:space="preserve"> in</w:t>
+            </w:r>
+            <w:r>
+              <w:t xml:space="preserve"> the players’ array</w:t>
+            </w:r>
+            <w:r>
+              <w:t>List</w:t>
+            </w:r>
+            <w:r>
+              <w:t>.</w:t>
+            </w:r>
+          </w:p>
+          <w:p/>
+          <w:p>
+            <w:r>
+              <w:rPr>
+                <w:b/>
+                <w:bCs/>
+              </w:rPr>
+              <w:t>initialPlayer</w:t>
+            </w:r>
+            <w:r>
+              <w:rPr>
+                <w:b/>
+                <w:bCs/>
+              </w:rPr>
+              <w:t xml:space="preserve"> </w:t>
+            </w:r>
+            <w:r>
+              <w:t xml:space="preserve">– determines the initial player depending on the result of </w:t>
+            </w:r>
+            <w:r>
+              <w:rPr>
+                <w:b/>
+                <w:bCs/>
+              </w:rPr>
+              <w:t xml:space="preserve">initialDraw </w:t>
+            </w:r>
+            <w:r>
+              <w:t>i.e</w:t>
+            </w:r>
+            <w:r>
+              <w:t xml:space="preserve"> the player with</w:t>
+            </w:r>
+            <w:r>
+              <w:t xml:space="preserve"> the</w:t>
+            </w:r>
+            <w:r>
+              <w:t xml:space="preserve"> most playable tiles</w:t>
+            </w:r>
+            <w:r>
+              <w:t xml:space="preserve"> is the initial player</w:t>
+            </w:r>
+            <w:r>
+              <w:t>.</w:t>
+            </w:r>
+          </w:p>
+          <w:p/>
+          <w:p>
+            <w:r>
+              <w:rPr>
+                <w:b/>
+                <w:bCs/>
+              </w:rPr>
+              <w:t>getPlayerHighestCCount</w:t>
+            </w:r>
+            <w:r>
+              <w:t xml:space="preserve"> </w:t>
+            </w:r>
+            <w:r>
+              <w:t>–</w:t>
+            </w:r>
+            <w:r>
+              <w:t xml:space="preserve"> </w:t>
+            </w:r>
+            <w:r>
+              <w:t xml:space="preserve">helper method to the </w:t>
+            </w:r>
+            <w:r>
+              <w:rPr>
+                <w:b/>
+                <w:bCs/>
+              </w:rPr>
+              <w:t xml:space="preserve">initialPlayer </w:t>
+            </w:r>
+            <w:r>
+              <w:t>method that determines</w:t>
+            </w:r>
+            <w:r>
+              <w:t xml:space="preserve"> the player with the highest number of</w:t>
+            </w:r>
+            <w:r>
+              <w:t xml:space="preserve"> tiles with the same </w:t>
+            </w:r>
+            <w:r>
+              <w:t>colour</w:t>
+            </w:r>
+            <w:r>
+              <w:t>.</w:t>
+            </w:r>
+          </w:p>
+          <w:p/>
+          <w:p>
+            <w:r>
+              <w:rPr>
+                <w:b/>
+                <w:bCs/>
+              </w:rPr>
+              <w:t>getPlayerHighestSCount</w:t>
+            </w:r>
+            <w:r>
+              <w:t xml:space="preserve"> - </w:t>
+            </w:r>
+            <w:r>
+              <w:t xml:space="preserve">helper method to the </w:t>
+            </w:r>
+            <w:r>
+              <w:rPr>
+                <w:b/>
+                <w:bCs/>
+              </w:rPr>
+              <w:t xml:space="preserve">initialPlayer </w:t>
+            </w:r>
+            <w:r>
+              <w:t xml:space="preserve">method that determines the player with the highest number of tiles with the same </w:t>
+            </w:r>
+            <w:r>
+              <w:t>shape</w:t>
+            </w:r>
+            <w:r>
+              <w:t>.</w:t>
+            </w:r>
+          </w:p>
+          <w:p/>
+          <w:p>
+            <w:r>
+              <w:rPr>
+                <w:b/>
+                <w:bCs/>
+              </w:rPr>
+              <w:t>draw</w:t>
+            </w:r>
+            <w:r>
+              <w:rPr>
+                <w:b/>
+                <w:bCs/>
+              </w:rPr>
+              <w:t xml:space="preserve"> </w:t>
+            </w:r>
+            <w:r>
+              <w:rPr>
+                <w:b/>
+                <w:bCs/>
+              </w:rPr>
+              <w:t>–</w:t>
+            </w:r>
+            <w:r>
+              <w:rPr>
+                <w:b/>
+                <w:bCs/>
+              </w:rPr>
+              <w:t xml:space="preserve"> </w:t>
+            </w:r>
+            <w:r>
+              <w:t xml:space="preserve">draws tiles from the tiles arrayList into each </w:t>
+            </w:r>
+            <w:r>
+              <w:t>player’s</w:t>
+            </w:r>
+            <w:r>
+              <w:t xml:space="preserve"> </w:t>
+            </w:r>
             <w:r>
               <w:t>arrayList</w:t>
             </w:r>
-            <w:proofErr w:type="spellEnd"/>
-            <w:r>
-              <w:t xml:space="preserve"> which represents the total number </w:t>
-            </w:r>
-            <w:r>
-              <w:t>of</w:t>
-            </w:r>
-            <w:r>
-              <w:t xml:space="preserve"> tiles players will draw from.</w:t>
-            </w:r>
-          </w:p>
-          <w:p/>
-          <w:p>
-            <w:proofErr w:type="spellStart"/>
-            <w:r>
-              <w:rPr>
-                <w:b/>
-                <w:bCs/>
-              </w:rPr>
-              <w:t>initializePlayers</w:t>
-            </w:r>
-            <w:proofErr w:type="spellEnd"/>
-            <w:r>
-              <w:rPr>
-                <w:b/>
-                <w:bCs/>
-              </w:rPr>
-              <w:t xml:space="preserve"> </w:t>
-            </w:r>
-            <w:r>
-              <w:t xml:space="preserve">– initializes the “players” </w:t>
-            </w:r>
-            <w:proofErr w:type="spellStart"/>
-            <w:r>
-              <w:t>arrayList</w:t>
-            </w:r>
-            <w:proofErr w:type="spellEnd"/>
-            <w:r>
-              <w:t xml:space="preserve"> which represents the total number of players that will be playing the game.</w:t>
-            </w:r>
-          </w:p>
-          <w:p/>
-          <w:p>
-            <w:proofErr w:type="spellStart"/>
-            <w:r>
-              <w:rPr>
-                <w:b/>
-                <w:bCs/>
-              </w:rPr>
-              <w:t>initialDraw</w:t>
-            </w:r>
-            <w:proofErr w:type="spellEnd"/>
-            <w:r>
-              <w:rPr>
-                <w:b/>
-                <w:bCs/>
-              </w:rPr>
-              <w:t xml:space="preserve"> </w:t>
-            </w:r>
-            <w:r>
-              <w:t>– performs the initial draw of each player</w:t>
-            </w:r>
-            <w:r>
-              <w:t xml:space="preserve"> </w:t>
-            </w:r>
-            <w:proofErr w:type="spellStart"/>
-            <w:r>
-              <w:t>i.e</w:t>
-            </w:r>
-            <w:proofErr w:type="spellEnd"/>
-            <w:r>
-              <w:t xml:space="preserve"> inserting tiles</w:t>
-            </w:r>
-            <w:r>
-              <w:t xml:space="preserve"> in</w:t>
-            </w:r>
-            <w:r>
-              <w:t xml:space="preserve"> the players’ </w:t>
-            </w:r>
-            <w:proofErr w:type="spellStart"/>
-            <w:r>
-              <w:t>array</w:t>
-            </w:r>
-            <w:r>
-              <w:t>List</w:t>
-            </w:r>
-            <w:proofErr w:type="spellEnd"/>
             <w:r>
               <w:t>.</w:t>
             </w:r>
           </w:p>
           <w:p/>
           <w:p>
-            <w:proofErr w:type="spellStart"/>
-            <w:r>
-              <w:rPr>
-                <w:b/>
-                <w:bCs/>
-              </w:rPr>
-              <w:t>initialPlayer</w:t>
-            </w:r>
-            <w:proofErr w:type="spellEnd"/>
-            <w:r>
-              <w:rPr>
-                <w:b/>
-                <w:bCs/>
-              </w:rPr>
-              <w:t xml:space="preserve"> </w:t>
-            </w:r>
-            <w:r>
-              <w:t xml:space="preserve">– determines the initial player depending on the result of </w:t>
-            </w:r>
-            <w:proofErr w:type="spellStart"/>
-            <w:r>
-              <w:rPr>
-                <w:b/>
-                <w:bCs/>
-              </w:rPr>
-              <w:t>initialDraw</w:t>
-            </w:r>
-            <w:proofErr w:type="spellEnd"/>
-            <w:r>
-              <w:rPr>
-                <w:b/>
-                <w:bCs/>
-              </w:rPr>
-              <w:t xml:space="preserve"> </w:t>
-            </w:r>
-            <w:proofErr w:type="spellStart"/>
-            <w:r>
-              <w:t>i.e</w:t>
-            </w:r>
-            <w:proofErr w:type="spellEnd"/>
-            <w:r>
-              <w:t xml:space="preserve"> the player with</w:t>
+            <w:r>
+              <w:rPr>
+                <w:b/>
+                <w:bCs/>
+              </w:rPr>
+              <w:t>play</w:t>
+            </w:r>
+            <w:r>
+              <w:rPr>
+                <w:b/>
+                <w:bCs/>
+              </w:rPr>
+              <w:t xml:space="preserve"> </w:t>
+            </w:r>
+            <w:r>
+              <w:rPr>
+                <w:b/>
+                <w:bCs/>
+              </w:rPr>
+              <w:t>–</w:t>
+            </w:r>
+            <w:r>
+              <w:rPr>
+                <w:b/>
+                <w:bCs/>
+              </w:rPr>
+              <w:t xml:space="preserve"> </w:t>
+            </w:r>
+            <w:r>
+              <w:t>plays a particular player’s move after determining</w:t>
+            </w:r>
+            <w:r>
+              <w:t xml:space="preserve"> whether the move is legal.</w:t>
+            </w:r>
+          </w:p>
+          <w:p/>
+          <w:p>
+            <w:r>
+              <w:rPr>
+                <w:b/>
+                <w:bCs/>
+              </w:rPr>
+              <w:t>turn</w:t>
+            </w:r>
+            <w:r>
+              <w:rPr>
+                <w:b/>
+                <w:bCs/>
+              </w:rPr>
+              <w:t xml:space="preserve"> </w:t>
+            </w:r>
+            <w:r>
+              <w:rPr>
+                <w:b/>
+                <w:bCs/>
+              </w:rPr>
+              <w:t>–</w:t>
+            </w:r>
+            <w:r>
+              <w:rPr>
+                <w:b/>
+                <w:bCs/>
+              </w:rPr>
+              <w:t xml:space="preserve"> </w:t>
+            </w:r>
+            <w:r>
+              <w:t>changes the current player after</w:t>
+            </w:r>
+            <w:r>
+              <w:t xml:space="preserve"> a player makes a valid move.</w:t>
+            </w:r>
+          </w:p>
+          <w:p/>
+          <w:p>
+            <w:r>
+              <w:rPr>
+                <w:b/>
+                <w:bCs/>
+              </w:rPr>
+              <w:t>legal</w:t>
+            </w:r>
+            <w:r>
+              <w:rPr>
+                <w:b/>
+                <w:bCs/>
+              </w:rPr>
+              <w:t xml:space="preserve"> </w:t>
+            </w:r>
+            <w:r>
+              <w:rPr>
+                <w:b/>
+                <w:bCs/>
+              </w:rPr>
+              <w:t>–</w:t>
+            </w:r>
+            <w:r>
+              <w:rPr>
+                <w:b/>
+                <w:bCs/>
+              </w:rPr>
+              <w:t xml:space="preserve"> </w:t>
+            </w:r>
+            <w:r>
+              <w:t>determines whether a player’s move is valid.</w:t>
+            </w:r>
+          </w:p>
+          <w:p/>
+          <w:p>
+            <w:r>
+              <w:rPr>
+                <w:b/>
+                <w:bCs/>
+              </w:rPr>
+              <w:t xml:space="preserve">equivalent </w:t>
+            </w:r>
+            <w:r>
+              <w:t>–</w:t>
+            </w:r>
+            <w:r>
+              <w:t xml:space="preserve"> </w:t>
+            </w:r>
+            <w:r>
+              <w:t xml:space="preserve">determines if </w:t>
+            </w:r>
+            <w:r>
+              <w:t>a tile a player is about to play is equivalent in</w:t>
             </w:r>
             <w:r>
               <w:t xml:space="preserve"> the</w:t>
             </w:r>
             <w:r>
-              <w:t xml:space="preserve"> most playable tiles</w:t>
-            </w:r>
-            <w:r>
-              <w:t xml:space="preserve"> is the initial player</w:t>
-            </w:r>
-            <w:r>
-              <w:t>.</w:t>
-            </w:r>
-          </w:p>
-          <w:p/>
-          <w:p>
-            <w:proofErr w:type="spellStart"/>
-            <w:r>
-              <w:rPr>
-                <w:b/>
-                <w:bCs/>
-              </w:rPr>
-              <w:t>getPlayerHighestCCount</w:t>
-            </w:r>
-            <w:proofErr w:type="spellEnd"/>
-            <w:r>
-              <w:t xml:space="preserve"> </w:t>
-            </w:r>
-            <w:r>
-              <w:t>–</w:t>
-            </w:r>
-            <w:r>
-              <w:t xml:space="preserve"> </w:t>
-            </w:r>
-            <w:r>
-              <w:t xml:space="preserve">helper method to the </w:t>
-            </w:r>
-            <w:proofErr w:type="spellStart"/>
-            <w:r>
-              <w:rPr>
-                <w:b/>
-                <w:bCs/>
-              </w:rPr>
-              <w:t>initialPlayer</w:t>
-            </w:r>
-            <w:proofErr w:type="spellEnd"/>
-            <w:r>
-              <w:rPr>
-                <w:b/>
-                <w:bCs/>
-              </w:rPr>
-              <w:t xml:space="preserve"> </w:t>
-            </w:r>
-            <w:r>
-              <w:t>method that determines</w:t>
-            </w:r>
-            <w:r>
-              <w:t xml:space="preserve"> the player with the highest number of</w:t>
-            </w:r>
-            <w:r>
-              <w:t xml:space="preserve"> tiles with the same </w:t>
+              <w:t xml:space="preserve"> sense of the game</w:t>
+            </w:r>
+            <w:r>
+              <w:t xml:space="preserve"> i.e</w:t>
+            </w:r>
+            <w:r>
+              <w:t xml:space="preserve"> the tile</w:t>
+            </w:r>
+            <w:r>
+              <w:t xml:space="preserve"> has the necessary characteristics</w:t>
+            </w:r>
+            <w:r>
+              <w:t>,</w:t>
+            </w:r>
+            <w:r>
+              <w:t xml:space="preserve"> </w:t>
+            </w:r>
+            <w:r>
+              <w:t>such as</w:t>
+            </w:r>
+            <w:r>
+              <w:t xml:space="preserve"> the sequence of</w:t>
+            </w:r>
+            <w:r>
+              <w:t xml:space="preserve"> </w:t>
+            </w:r>
+            <w:r>
+              <w:t>equivalent</w:t>
+            </w:r>
+            <w:r>
+              <w:t xml:space="preserve"> </w:t>
+            </w:r>
+            <w:r>
+              <w:t xml:space="preserve">characteristics (for instance </w:t>
             </w:r>
             <w:r>
               <w:t>colour</w:t>
             </w:r>
             <w:r>
-              <w:t>.</w:t>
-            </w:r>
-          </w:p>
-          <w:p/>
-          <w:p>
-            <w:proofErr w:type="spellStart"/>
-            <w:r>
-              <w:rPr>
-                <w:b/>
-                <w:bCs/>
-              </w:rPr>
-              <w:t>getPlayerHighestSCount</w:t>
-            </w:r>
-            <w:proofErr w:type="spellEnd"/>
-            <w:r>
-              <w:t xml:space="preserve"> - </w:t>
-            </w:r>
-            <w:r>
-              <w:t xml:space="preserve">helper method to the </w:t>
-            </w:r>
-            <w:proofErr w:type="spellStart"/>
-            <w:r>
-              <w:rPr>
-                <w:b/>
-                <w:bCs/>
-              </w:rPr>
-              <w:t>initialPlayer</w:t>
-            </w:r>
-            <w:proofErr w:type="spellEnd"/>
-            <w:r>
-              <w:rPr>
-                <w:b/>
-                <w:bCs/>
-              </w:rPr>
-              <w:t xml:space="preserve"> </w:t>
-            </w:r>
-            <w:r>
-              <w:t xml:space="preserve">method that determines the player with the highest number of tiles with the same </w:t>
-            </w:r>
-            <w:r>
-              <w:t>shape</w:t>
-            </w:r>
-            <w:r>
-              <w:t>.</w:t>
-            </w:r>
-          </w:p>
-          <w:p/>
-          <w:p>
-            <w:r>
-              <w:rPr>
-                <w:b/>
-                <w:bCs/>
-              </w:rPr>
-              <w:t>draw</w:t>
-            </w:r>
-            <w:r>
-              <w:rPr>
-                <w:b/>
-                <w:bCs/>
-              </w:rPr>
-              <w:t xml:space="preserve"> </w:t>
-            </w:r>
-            <w:r>
-              <w:rPr>
-                <w:b/>
-                <w:bCs/>
-              </w:rPr>
-              <w:t>–</w:t>
-            </w:r>
-            <w:r>
-              <w:rPr>
-                <w:b/>
-                <w:bCs/>
-              </w:rPr>
-              <w:t xml:space="preserve"> </w:t>
-            </w:r>
-            <w:r>
-              <w:t xml:space="preserve">draws tiles from the tiles </w:t>
-            </w:r>
-            <w:proofErr w:type="spellStart"/>
-            <w:r>
-              <w:t>arrayList</w:t>
-            </w:r>
-            <w:proofErr w:type="spellEnd"/>
-            <w:r>
-              <w:t xml:space="preserve"> into each </w:t>
-            </w:r>
-            <w:r>
-              <w:t>player’s</w:t>
-            </w:r>
-            <w:r>
-              <w:t xml:space="preserve"> </w:t>
-            </w:r>
-            <w:proofErr w:type="spellStart"/>
-            <w:r>
-              <w:t>arrayList</w:t>
-            </w:r>
-            <w:proofErr w:type="spellEnd"/>
-            <w:r>
-              <w:t>.</w:t>
-            </w:r>
-          </w:p>
-          <w:p/>
-          <w:p>
-            <w:r>
-              <w:rPr>
-                <w:b/>
-                <w:bCs/>
-              </w:rPr>
-              <w:t>play</w:t>
-            </w:r>
-            <w:r>
-              <w:rPr>
-                <w:b/>
-                <w:bCs/>
-              </w:rPr>
-              <w:t xml:space="preserve"> </w:t>
-            </w:r>
-            <w:r>
-              <w:rPr>
-                <w:b/>
-                <w:bCs/>
-              </w:rPr>
-              <w:t>–</w:t>
-            </w:r>
-            <w:r>
-              <w:rPr>
-                <w:b/>
-                <w:bCs/>
-              </w:rPr>
-              <w:t xml:space="preserve"> </w:t>
-            </w:r>
-            <w:r>
-              <w:t>plays a particular player’s move after determining</w:t>
-            </w:r>
-            <w:r>
-              <w:t xml:space="preserve"> whether the move is legal.</w:t>
-            </w:r>
-          </w:p>
-          <w:p/>
-          <w:p>
-            <w:r>
-              <w:rPr>
-                <w:b/>
-                <w:bCs/>
-              </w:rPr>
-              <w:t>turn</w:t>
-            </w:r>
-            <w:r>
-              <w:rPr>
-                <w:b/>
-                <w:bCs/>
-              </w:rPr>
-              <w:t xml:space="preserve"> </w:t>
-            </w:r>
-            <w:r>
-              <w:rPr>
-                <w:b/>
-                <w:bCs/>
-              </w:rPr>
-              <w:t>–</w:t>
-            </w:r>
-            <w:r>
-              <w:rPr>
-                <w:b/>
-                <w:bCs/>
-              </w:rPr>
-              <w:t xml:space="preserve"> </w:t>
-            </w:r>
-            <w:r>
-              <w:t>changes the current player after</w:t>
-            </w:r>
-            <w:r>
-              <w:t xml:space="preserve"> a player makes a valid move.</w:t>
-            </w:r>
-          </w:p>
-          <w:p/>
-          <w:p>
-            <w:r>
-              <w:rPr>
-                <w:b/>
-                <w:bCs/>
-              </w:rPr>
-              <w:t>legal</w:t>
-            </w:r>
-            <w:r>
-              <w:rPr>
-                <w:b/>
-                <w:bCs/>
-              </w:rPr>
-              <w:t xml:space="preserve"> </w:t>
-            </w:r>
-            <w:r>
-              <w:rPr>
-                <w:b/>
-                <w:bCs/>
-              </w:rPr>
-              <w:t>–</w:t>
-            </w:r>
-            <w:r>
-              <w:rPr>
-                <w:b/>
-                <w:bCs/>
-              </w:rPr>
-              <w:t xml:space="preserve"> </w:t>
-            </w:r>
-            <w:r>
-              <w:t>determines whether a player’s move is valid.</w:t>
-            </w:r>
-          </w:p>
-          <w:p/>
-          <w:p>
-            <w:r>
-              <w:rPr>
-                <w:b/>
-                <w:bCs/>
-              </w:rPr>
-              <w:t xml:space="preserve">equivalent </w:t>
-            </w:r>
-            <w:r>
-              <w:t>–</w:t>
-            </w:r>
-            <w:r>
-              <w:t xml:space="preserve"> </w:t>
-            </w:r>
-            <w:r>
-              <w:t xml:space="preserve">determines if </w:t>
-            </w:r>
-            <w:r>
-              <w:t>a tile a player is about to play is equivalent in</w:t>
-            </w:r>
-            <w:r>
-              <w:t xml:space="preserve"> the</w:t>
-            </w:r>
-            <w:r>
-              <w:t xml:space="preserve"> sense of the game</w:t>
-            </w:r>
-            <w:r>
-              <w:t xml:space="preserve"> </w:t>
-            </w:r>
-            <w:proofErr w:type="spellStart"/>
-            <w:r>
-              <w:t>i.e</w:t>
-            </w:r>
-            <w:proofErr w:type="spellEnd"/>
-            <w:r>
-              <w:t xml:space="preserve"> the tile</w:t>
-            </w:r>
-            <w:r>
-              <w:t xml:space="preserve"> has the necessary characteristics</w:t>
-            </w:r>
-            <w:r>
-              <w:t>,</w:t>
-            </w:r>
-            <w:r>
-              <w:t xml:space="preserve"> </w:t>
-            </w:r>
-            <w:r>
-              <w:t>such as</w:t>
-            </w:r>
-            <w:r>
-              <w:t xml:space="preserve"> the sequence of</w:t>
-            </w:r>
-            <w:r>
-              <w:t xml:space="preserve"> </w:t>
-            </w:r>
-            <w:r>
-              <w:t>equivalent</w:t>
-            </w:r>
-            <w:r>
-              <w:t xml:space="preserve"> </w:t>
-            </w:r>
-            <w:r>
-              <w:t xml:space="preserve">characteristics (for instance </w:t>
-            </w:r>
-            <w:r>
-              <w:t>colour</w:t>
-            </w:r>
-            <w:r>
               <w:t>),</w:t>
             </w:r>
             <w:r>
@@ -736,21 +646,12 @@
           </w:p>
           <w:p/>
           <w:p>
-            <w:proofErr w:type="spellStart"/>
-            <w:r>
-              <w:rPr>
-                <w:b/>
-                <w:bCs/>
-              </w:rPr>
-              <w:t>nul</w:t>
-            </w:r>
-            <w:proofErr w:type="spellEnd"/>
-            <w:r>
-              <w:rPr>
-                <w:b/>
-                <w:bCs/>
-              </w:rPr>
-              <w:t xml:space="preserve"> </w:t>
+            <w:r>
+              <w:rPr>
+                <w:b/>
+                <w:bCs/>
+              </w:rPr>
+              <w:t xml:space="preserve">nul </w:t>
             </w:r>
             <w:r>
               <w:rPr>
@@ -836,13 +737,8 @@
             <w:tcW w:w="1322" w:type="pct"/>
           </w:tcPr>
           <w:p>
-            <w:proofErr w:type="spellStart"/>
-            <w:r>
-              <w:t>GameModel</w:t>
-            </w:r>
-            <w:proofErr w:type="spellEnd"/>
-            <w:r>
-              <w:t xml:space="preserve"> – modified the game model</w:t>
+            <w:r>
+              <w:t>GameModel – modified the game model</w:t>
             </w:r>
             <w:r>
               <w:t xml:space="preserve"> to</w:t>
@@ -903,21 +799,12 @@
           </w:p>
           <w:p/>
           <w:p>
-            <w:proofErr w:type="spellStart"/>
-            <w:r>
-              <w:rPr>
-                <w:b/>
-                <w:bCs/>
-              </w:rPr>
-              <w:t>nul</w:t>
-            </w:r>
-            <w:proofErr w:type="spellEnd"/>
-            <w:r>
-              <w:rPr>
-                <w:b/>
-                <w:bCs/>
-              </w:rPr>
-              <w:t xml:space="preserve"> </w:t>
+            <w:r>
+              <w:rPr>
+                <w:b/>
+                <w:bCs/>
+              </w:rPr>
+              <w:t xml:space="preserve">nul </w:t>
             </w:r>
             <w:r>
               <w:rPr>
@@ -1043,13 +930,8 @@
             <w:tcW w:w="1322" w:type="pct"/>
           </w:tcPr>
           <w:p>
-            <w:proofErr w:type="spellStart"/>
-            <w:r>
-              <w:t>GameModel</w:t>
-            </w:r>
-            <w:proofErr w:type="spellEnd"/>
-            <w:r>
-              <w:t xml:space="preserve"> – modified the game model to determine parts of the code responsible.</w:t>
+            <w:r>
+              <w:t>GameModel – modified the game model to determine parts of the code responsible.</w:t>
             </w:r>
           </w:p>
         </w:tc>
@@ -1079,13 +961,8 @@
               <w:t xml:space="preserve"> main</w:t>
             </w:r>
             <w:r>
-              <w:t xml:space="preserve"> tiles </w:t>
-            </w:r>
-            <w:proofErr w:type="spellStart"/>
-            <w:r>
-              <w:t>arrayList</w:t>
-            </w:r>
-            <w:proofErr w:type="spellEnd"/>
+              <w:t xml:space="preserve"> tiles arrayList</w:t>
+            </w:r>
             <w:r>
               <w:t>.</w:t>
             </w:r>
@@ -1126,13 +1003,8 @@
             <w:r>
               <w:t xml:space="preserve">to added missing conditions to determine the legality of a player’s move </w:t>
             </w:r>
-            <w:proofErr w:type="spellStart"/>
-            <w:r>
-              <w:t>e.g</w:t>
-            </w:r>
-            <w:proofErr w:type="spellEnd"/>
-            <w:r>
-              <w:t xml:space="preserve"> prevent</w:t>
+            <w:r>
+              <w:t>e.g prevent</w:t>
             </w:r>
             <w:r>
               <w:t xml:space="preserve"> inserting a tile where</w:t>
@@ -1192,15 +1064,7 @@
               <w:t xml:space="preserve"> continue</w:t>
             </w:r>
             <w:r>
-              <w:t xml:space="preserve"> with their move </w:t>
-            </w:r>
-            <w:proofErr w:type="spellStart"/>
-            <w:r>
-              <w:t>i.e</w:t>
-            </w:r>
-            <w:proofErr w:type="spellEnd"/>
-            <w:r>
-              <w:t xml:space="preserve"> to draw mid play.</w:t>
+              <w:t xml:space="preserve"> with their move i.e to draw mid play.</w:t>
             </w:r>
           </w:p>
           <w:p/>
@@ -1243,7 +1107,6 @@
           </w:p>
           <w:p/>
           <w:p>
-            <w:proofErr w:type="spellStart"/>
             <w:r>
               <w:rPr>
                 <w:b/>
@@ -1251,7 +1114,6 @@
               </w:rPr>
               <w:t>withinBounds</w:t>
             </w:r>
-            <w:proofErr w:type="spellEnd"/>
             <w:r>
               <w:rPr>
                 <w:b/>
@@ -1312,13 +1174,8 @@
             <w:tcW w:w="1322" w:type="pct"/>
           </w:tcPr>
           <w:p>
-            <w:proofErr w:type="spellStart"/>
-            <w:r>
-              <w:t>GameModel</w:t>
-            </w:r>
-            <w:proofErr w:type="spellEnd"/>
-            <w:r>
-              <w:t xml:space="preserve"> –</w:t>
+            <w:r>
+              <w:t>GameModel –</w:t>
             </w:r>
             <w:r>
               <w:t xml:space="preserve"> made major</w:t>
@@ -1465,7 +1322,6 @@
             </w:pPr>
           </w:p>
           <w:p>
-            <w:proofErr w:type="spellStart"/>
             <w:r>
               <w:rPr>
                 <w:b/>
@@ -1473,7 +1329,6 @@
               </w:rPr>
               <w:t>adjcEquivalent</w:t>
             </w:r>
-            <w:proofErr w:type="spellEnd"/>
             <w:r>
               <w:rPr>
                 <w:b/>
@@ -1555,13 +1410,8 @@
             <w:tcW w:w="1322" w:type="pct"/>
           </w:tcPr>
           <w:p>
-            <w:proofErr w:type="spellStart"/>
-            <w:r>
-              <w:t>GameModel</w:t>
-            </w:r>
-            <w:proofErr w:type="spellEnd"/>
-            <w:r>
-              <w:t xml:space="preserve"> </w:t>
+            <w:r>
+              <w:t xml:space="preserve">GameModel </w:t>
             </w:r>
             <w:r>
               <w:t>–</w:t>
@@ -1581,7 +1431,6 @@
           </w:p>
           <w:p/>
           <w:p>
-            <w:proofErr w:type="spellStart"/>
             <w:r>
               <w:rPr>
                 <w:b/>
@@ -1589,7 +1438,6 @@
               </w:rPr>
               <w:t>MainActivity</w:t>
             </w:r>
-            <w:proofErr w:type="spellEnd"/>
             <w:r>
               <w:rPr>
                 <w:b/>
@@ -1606,13 +1454,8 @@
           </w:p>
           <w:p/>
           <w:p>
-            <w:proofErr w:type="spellStart"/>
-            <w:r>
-              <w:t>ImageAdapter</w:t>
-            </w:r>
-            <w:proofErr w:type="spellEnd"/>
-            <w:r>
-              <w:t xml:space="preserve"> </w:t>
+            <w:r>
+              <w:t xml:space="preserve">ImageAdapter </w:t>
             </w:r>
             <w:r>
               <w:t>–</w:t>
@@ -1624,30 +1467,14 @@
               <w:t>adapter that connects the</w:t>
             </w:r>
             <w:r>
-              <w:t xml:space="preserve"> </w:t>
-            </w:r>
-            <w:proofErr w:type="spellStart"/>
-            <w:r>
-              <w:t>arraylist</w:t>
-            </w:r>
-            <w:proofErr w:type="spellEnd"/>
-            <w:r>
-              <w:t xml:space="preserve"> of a </w:t>
+              <w:t xml:space="preserve"> arraylist of a </w:t>
             </w:r>
             <w:r>
               <w:lastRenderedPageBreak/>
               <w:t>player’s tiles and</w:t>
             </w:r>
             <w:r>
-              <w:t xml:space="preserve"> the </w:t>
-            </w:r>
-            <w:proofErr w:type="spellStart"/>
-            <w:r>
-              <w:t>recyclerview</w:t>
-            </w:r>
-            <w:proofErr w:type="spellEnd"/>
-            <w:r>
-              <w:t>.</w:t>
+              <w:t xml:space="preserve"> the recyclerview.</w:t>
             </w:r>
           </w:p>
         </w:tc>
@@ -1818,21 +1645,12 @@
           </w:p>
           <w:p/>
           <w:p>
-            <w:proofErr w:type="spellStart"/>
-            <w:r>
-              <w:rPr>
-                <w:b/>
-                <w:bCs/>
-              </w:rPr>
-              <w:t>nullTile</w:t>
-            </w:r>
-            <w:proofErr w:type="spellEnd"/>
-            <w:r>
-              <w:rPr>
-                <w:b/>
-                <w:bCs/>
-              </w:rPr>
-              <w:t xml:space="preserve"> </w:t>
+            <w:r>
+              <w:rPr>
+                <w:b/>
+                <w:bCs/>
+              </w:rPr>
+              <w:t xml:space="preserve">nullTile </w:t>
             </w:r>
             <w:r>
               <w:t>– implemented helper method to determine a tile of a player’s play t</w:t>
@@ -1865,7 +1683,6 @@
           </w:p>
           <w:p/>
           <w:p>
-            <w:proofErr w:type="spellStart"/>
             <w:r>
               <w:rPr>
                 <w:b/>
@@ -1873,7 +1690,6 @@
               </w:rPr>
               <w:t>assignPoints</w:t>
             </w:r>
-            <w:proofErr w:type="spellEnd"/>
             <w:r>
               <w:t xml:space="preserve"> </w:t>
             </w:r>
@@ -1892,7 +1708,6 @@
           </w:p>
           <w:p/>
           <w:p>
-            <w:proofErr w:type="spellStart"/>
             <w:r>
               <w:rPr>
                 <w:b/>
@@ -1900,14 +1715,12 @@
               </w:rPr>
               <w:t>getBagCount</w:t>
             </w:r>
-            <w:proofErr w:type="spellEnd"/>
             <w:r>
               <w:t xml:space="preserve"> – implemented method to determine total number of tiles in the bag.</w:t>
             </w:r>
           </w:p>
           <w:p/>
           <w:p>
-            <w:proofErr w:type="spellStart"/>
             <w:r>
               <w:rPr>
                 <w:b/>
@@ -1915,39 +1728,21 @@
               </w:rPr>
               <w:t>setupRecyclerView</w:t>
             </w:r>
-            <w:proofErr w:type="spellEnd"/>
-            <w:r>
-              <w:t xml:space="preserve"> </w:t>
-            </w:r>
-            <w:r>
-              <w:t>–</w:t>
-            </w:r>
-            <w:r>
-              <w:t xml:space="preserve"> </w:t>
-            </w:r>
-            <w:r>
-              <w:t xml:space="preserve">implemented method to connect the </w:t>
-            </w:r>
-            <w:proofErr w:type="spellStart"/>
-            <w:r>
-              <w:t>arraylist</w:t>
-            </w:r>
-            <w:proofErr w:type="spellEnd"/>
-            <w:r>
-              <w:t xml:space="preserve"> of a player’s tiles and the </w:t>
-            </w:r>
-            <w:proofErr w:type="spellStart"/>
-            <w:r>
-              <w:t>recyclerview</w:t>
-            </w:r>
-            <w:proofErr w:type="spellEnd"/>
-            <w:r>
-              <w:t>.</w:t>
-            </w:r>
-          </w:p>
-          <w:p/>
-          <w:p>
-            <w:proofErr w:type="spellStart"/>
+            <w:r>
+              <w:t xml:space="preserve"> </w:t>
+            </w:r>
+            <w:r>
+              <w:t>–</w:t>
+            </w:r>
+            <w:r>
+              <w:t xml:space="preserve"> </w:t>
+            </w:r>
+            <w:r>
+              <w:t>implemented method to connect the arraylist of a player’s tiles and the recyclerview.</w:t>
+            </w:r>
+          </w:p>
+          <w:p/>
+          <w:p>
             <w:r>
               <w:rPr>
                 <w:b/>
@@ -1955,7 +1750,6 @@
               </w:rPr>
               <w:t>resetWidthExcept</w:t>
             </w:r>
-            <w:proofErr w:type="spellEnd"/>
             <w:r>
               <w:rPr>
                 <w:b/>
@@ -1990,7 +1784,6 @@
           </w:p>
           <w:p/>
           <w:p>
-            <w:proofErr w:type="spellStart"/>
             <w:r>
               <w:rPr>
                 <w:b/>
@@ -1998,7 +1791,6 @@
               </w:rPr>
               <w:t>setupBagCount</w:t>
             </w:r>
-            <w:proofErr w:type="spellEnd"/>
             <w:r>
               <w:rPr>
                 <w:b/>
@@ -2057,13 +1849,8 @@
             <w:tcW w:w="1322" w:type="pct"/>
           </w:tcPr>
           <w:p>
-            <w:proofErr w:type="spellStart"/>
-            <w:r>
-              <w:t>GameModel</w:t>
-            </w:r>
-            <w:proofErr w:type="spellEnd"/>
-            <w:r>
-              <w:t xml:space="preserve"> – added</w:t>
+            <w:r>
+              <w:t>GameModel – added</w:t>
             </w:r>
             <w:r>
               <w:t>/ modified</w:t>
@@ -2074,7 +1861,6 @@
           </w:p>
           <w:p/>
           <w:p>
-            <w:proofErr w:type="spellStart"/>
             <w:r>
               <w:rPr>
                 <w:b/>
@@ -2082,7 +1868,6 @@
               </w:rPr>
               <w:t>MainActivity</w:t>
             </w:r>
-            <w:proofErr w:type="spellEnd"/>
             <w:r>
               <w:rPr>
                 <w:b/>
@@ -2099,7 +1884,6 @@
           </w:p>
           <w:p/>
           <w:p>
-            <w:proofErr w:type="spellStart"/>
             <w:r>
               <w:rPr>
                 <w:b/>
@@ -2107,26 +1891,17 @@
               </w:rPr>
               <w:t>StatusAdapter</w:t>
             </w:r>
-            <w:proofErr w:type="spellEnd"/>
-            <w:r>
-              <w:t xml:space="preserve"> </w:t>
-            </w:r>
-            <w:r>
-              <w:t>–</w:t>
-            </w:r>
-            <w:r>
-              <w:t xml:space="preserve"> </w:t>
-            </w:r>
-            <w:r>
-              <w:t xml:space="preserve">adapter that connects the </w:t>
-            </w:r>
-            <w:proofErr w:type="spellStart"/>
-            <w:r>
-              <w:t>gridview</w:t>
-            </w:r>
-            <w:proofErr w:type="spellEnd"/>
-            <w:r>
-              <w:t xml:space="preserve"> to each player’s</w:t>
+            <w:r>
+              <w:t xml:space="preserve"> </w:t>
+            </w:r>
+            <w:r>
+              <w:t>–</w:t>
+            </w:r>
+            <w:r>
+              <w:t xml:space="preserve"> </w:t>
+            </w:r>
+            <w:r>
+              <w:t>adapter that connects the gridview to each player’s</w:t>
             </w:r>
             <w:r>
               <w:t xml:space="preserve"> status such as scores.</w:t>
@@ -2165,7 +1940,6 @@
           </w:p>
           <w:p/>
           <w:p>
-            <w:proofErr w:type="spellStart"/>
             <w:r>
               <w:rPr>
                 <w:b/>
@@ -2173,7 +1947,6 @@
               </w:rPr>
               <w:t>setupPlayersStatus</w:t>
             </w:r>
-            <w:proofErr w:type="spellEnd"/>
             <w:r>
               <w:t>–</w:t>
             </w:r>
@@ -2186,7 +1959,6 @@
             <w:r>
               <w:t xml:space="preserve">sets up the </w:t>
             </w:r>
-            <w:proofErr w:type="spellStart"/>
             <w:r>
               <w:rPr>
                 <w:b/>
@@ -2194,14 +1966,12 @@
               </w:rPr>
               <w:t>StatusAdapter</w:t>
             </w:r>
-            <w:proofErr w:type="spellEnd"/>
             <w:r>
               <w:t>.</w:t>
             </w:r>
           </w:p>
           <w:p/>
           <w:p>
-            <w:proofErr w:type="spellStart"/>
             <w:r>
               <w:rPr>
                 <w:b/>
@@ -2209,7 +1979,6 @@
               </w:rPr>
               <w:t>setupCurrentPlayer</w:t>
             </w:r>
-            <w:proofErr w:type="spellEnd"/>
             <w:r>
               <w:rPr>
                 <w:b/>
@@ -2229,7 +1998,6 @@
           </w:p>
           <w:p/>
           <w:p>
-            <w:proofErr w:type="spellStart"/>
             <w:r>
               <w:rPr>
                 <w:b/>
@@ -2237,7 +2005,6 @@
               </w:rPr>
               <w:t>setupGridLayout</w:t>
             </w:r>
-            <w:proofErr w:type="spellEnd"/>
             <w:r>
               <w:rPr>
                 <w:b/>
@@ -2254,7 +2021,6 @@
           </w:p>
           <w:p/>
           <w:p>
-            <w:proofErr w:type="spellStart"/>
             <w:r>
               <w:rPr>
                 <w:b/>
@@ -2262,7 +2028,6 @@
               </w:rPr>
               <w:t>updateTags</w:t>
             </w:r>
-            <w:proofErr w:type="spellEnd"/>
             <w:r>
               <w:t xml:space="preserve"> </w:t>
             </w:r>
@@ -2278,14 +2043,9 @@
             <w:r>
               <w:t xml:space="preserve"> updates the tags embedded within </w:t>
             </w:r>
-            <w:proofErr w:type="spellStart"/>
             <w:r>
               <w:lastRenderedPageBreak/>
-              <w:t>imageviews</w:t>
-            </w:r>
-            <w:proofErr w:type="spellEnd"/>
-            <w:r>
-              <w:t xml:space="preserve"> that represents each player’s tile so that</w:t>
+              <w:t>imageviews that represents each player’s tile so that</w:t>
             </w:r>
             <w:r>
               <w:t xml:space="preserve"> if a player for instance</w:t>
@@ -2308,7 +2068,6 @@
           </w:p>
           <w:p/>
           <w:p>
-            <w:proofErr w:type="spellStart"/>
             <w:r>
               <w:rPr>
                 <w:b/>
@@ -2316,7 +2075,6 @@
               </w:rPr>
               <w:t>onTileClicked</w:t>
             </w:r>
-            <w:proofErr w:type="spellEnd"/>
             <w:r>
               <w:t xml:space="preserve"> –</w:t>
             </w:r>
@@ -2335,7 +2093,6 @@
           </w:p>
           <w:p/>
           <w:p>
-            <w:proofErr w:type="spellStart"/>
             <w:r>
               <w:rPr>
                 <w:b/>
@@ -2343,7 +2100,6 @@
               </w:rPr>
               <w:t>getDrawable</w:t>
             </w:r>
-            <w:proofErr w:type="spellEnd"/>
             <w:r>
               <w:rPr>
                 <w:b/>
@@ -2366,7 +2122,6 @@
           </w:p>
           <w:p/>
           <w:p>
-            <w:proofErr w:type="spellStart"/>
             <w:r>
               <w:rPr>
                 <w:b/>
@@ -2374,7 +2129,6 @@
               </w:rPr>
               <w:t>setupRecyclerView</w:t>
             </w:r>
-            <w:proofErr w:type="spellEnd"/>
             <w:r>
               <w:rPr>
                 <w:b/>
@@ -2394,7 +2148,6 @@
           </w:p>
           <w:p/>
           <w:p>
-            <w:proofErr w:type="spellStart"/>
             <w:r>
               <w:rPr>
                 <w:b/>
@@ -2402,7 +2155,6 @@
               </w:rPr>
               <w:t>onPlay</w:t>
             </w:r>
-            <w:proofErr w:type="spellEnd"/>
             <w:r>
               <w:rPr>
                 <w:b/>
@@ -2419,7 +2171,6 @@
           </w:p>
           <w:p/>
           <w:p>
-            <w:proofErr w:type="spellStart"/>
             <w:r>
               <w:rPr>
                 <w:b/>
@@ -2434,7 +2185,6 @@
               </w:rPr>
               <w:t>Draw</w:t>
             </w:r>
-            <w:proofErr w:type="spellEnd"/>
             <w:r>
               <w:rPr>
                 <w:b/>
@@ -2460,7 +2210,6 @@
           </w:p>
           <w:p/>
           <w:p>
-            <w:proofErr w:type="spellStart"/>
             <w:r>
               <w:rPr>
                 <w:b/>
@@ -2468,7 +2217,6 @@
               </w:rPr>
               <w:t>resetMultiSelect</w:t>
             </w:r>
-            <w:proofErr w:type="spellEnd"/>
             <w:r>
               <w:rPr>
                 <w:b/>
@@ -2515,7 +2263,6 @@
           </w:p>
           <w:p/>
           <w:p>
-            <w:proofErr w:type="spellStart"/>
             <w:r>
               <w:rPr>
                 <w:b/>
@@ -2523,7 +2270,6 @@
               </w:rPr>
               <w:t>updatePlayerTiles</w:t>
             </w:r>
-            <w:proofErr w:type="spellEnd"/>
             <w:r>
               <w:rPr>
                 <w:b/>
@@ -2590,18 +2336,12 @@
             <w:tcW w:w="1322" w:type="pct"/>
           </w:tcPr>
           <w:p>
-            <w:proofErr w:type="spellStart"/>
-            <w:r>
-              <w:t>GameModel</w:t>
-            </w:r>
-            <w:proofErr w:type="spellEnd"/>
-            <w:r>
-              <w:t xml:space="preserve"> – added/modified methods.</w:t>
-            </w:r>
-          </w:p>
-          <w:p/>
-          <w:p>
-            <w:proofErr w:type="spellStart"/>
+            <w:r>
+              <w:t>GameModel – added/modified methods.</w:t>
+            </w:r>
+          </w:p>
+          <w:p/>
+          <w:p>
             <w:r>
               <w:rPr>
                 <w:b/>
@@ -2609,7 +2349,6 @@
               </w:rPr>
               <w:t>MainActivity</w:t>
             </w:r>
-            <w:proofErr w:type="spellEnd"/>
             <w:r>
               <w:rPr>
                 <w:b/>
@@ -2628,7 +2367,6 @@
             <w:tcW w:w="1713" w:type="pct"/>
           </w:tcPr>
           <w:p>
-            <w:proofErr w:type="spellStart"/>
             <w:r>
               <w:rPr>
                 <w:b/>
@@ -2636,7 +2374,6 @@
               </w:rPr>
               <w:t>allSidesNull</w:t>
             </w:r>
-            <w:proofErr w:type="spellEnd"/>
             <w:r>
               <w:t xml:space="preserve"> – implemented method to check if</w:t>
             </w:r>
@@ -2658,7 +2395,6 @@
           </w:p>
           <w:p/>
           <w:p>
-            <w:proofErr w:type="spellStart"/>
             <w:r>
               <w:rPr>
                 <w:b/>
@@ -2666,7 +2402,6 @@
               </w:rPr>
               <w:t>assignPoints</w:t>
             </w:r>
-            <w:proofErr w:type="spellEnd"/>
             <w:r>
               <w:t xml:space="preserve"> – completed the method to assign points to</w:t>
             </w:r>
@@ -2721,7 +2456,6 @@
           </w:p>
           <w:p/>
           <w:p>
-            <w:proofErr w:type="spellStart"/>
             <w:r>
               <w:rPr>
                 <w:b/>
@@ -2729,31 +2463,21 @@
               </w:rPr>
               <w:t>isQwirkle</w:t>
             </w:r>
-            <w:proofErr w:type="spellEnd"/>
-            <w:r>
-              <w:t xml:space="preserve"> </w:t>
-            </w:r>
-            <w:r>
-              <w:t>–</w:t>
-            </w:r>
-            <w:r>
-              <w:t xml:space="preserve"> </w:t>
-            </w:r>
-            <w:r>
-              <w:t xml:space="preserve">implemented method to determine if there is a </w:t>
-            </w:r>
-            <w:proofErr w:type="spellStart"/>
-            <w:r>
-              <w:t>qwirkle</w:t>
-            </w:r>
-            <w:proofErr w:type="spellEnd"/>
-            <w:r>
-              <w:t>.</w:t>
-            </w:r>
-          </w:p>
-          <w:p/>
-          <w:p>
-            <w:proofErr w:type="spellStart"/>
+            <w:r>
+              <w:t xml:space="preserve"> </w:t>
+            </w:r>
+            <w:r>
+              <w:t>–</w:t>
+            </w:r>
+            <w:r>
+              <w:t xml:space="preserve"> </w:t>
+            </w:r>
+            <w:r>
+              <w:t>implemented method to determine if there is a qwirkle.</w:t>
+            </w:r>
+          </w:p>
+          <w:p/>
+          <w:p>
             <w:r>
               <w:rPr>
                 <w:b/>
@@ -2761,7 +2485,6 @@
               </w:rPr>
               <w:t>undoTiles</w:t>
             </w:r>
-            <w:proofErr w:type="spellEnd"/>
             <w:r>
               <w:rPr>
                 <w:b/>
@@ -2802,7 +2525,6 @@
           </w:p>
           <w:p/>
           <w:p>
-            <w:proofErr w:type="spellStart"/>
             <w:r>
               <w:rPr>
                 <w:b/>
@@ -2810,7 +2532,6 @@
               </w:rPr>
               <w:t>isBonus</w:t>
             </w:r>
-            <w:proofErr w:type="spellEnd"/>
             <w:r>
               <w:rPr>
                 <w:b/>
@@ -2830,7 +2551,6 @@
           </w:p>
           <w:p/>
           <w:p>
-            <w:proofErr w:type="spellStart"/>
             <w:r>
               <w:rPr>
                 <w:b/>
@@ -2838,7 +2558,6 @@
               </w:rPr>
               <w:t>updatePlayerScore</w:t>
             </w:r>
-            <w:proofErr w:type="spellEnd"/>
             <w:r>
               <w:t xml:space="preserve"> – implemented method to update</w:t>
             </w:r>
@@ -2848,7 +2567,6 @@
           </w:p>
           <w:p/>
           <w:p>
-            <w:proofErr w:type="spellStart"/>
             <w:r>
               <w:rPr>
                 <w:b/>
@@ -2856,7 +2574,6 @@
               </w:rPr>
               <w:t>setOnDraw</w:t>
             </w:r>
-            <w:proofErr w:type="spellEnd"/>
             <w:r>
               <w:rPr>
                 <w:b/>
@@ -2918,7 +2635,6 @@
             <w:tcW w:w="1322" w:type="pct"/>
           </w:tcPr>
           <w:p>
-            <w:proofErr w:type="spellStart"/>
             <w:r>
               <w:rPr>
                 <w:b/>
@@ -2926,7 +2642,6 @@
               </w:rPr>
               <w:t>GameFragment</w:t>
             </w:r>
-            <w:proofErr w:type="spellEnd"/>
             <w:r>
               <w:rPr>
                 <w:b/>
@@ -2967,7 +2682,6 @@
             </w:pPr>
           </w:p>
           <w:p>
-            <w:proofErr w:type="spellStart"/>
             <w:r>
               <w:rPr>
                 <w:b/>
@@ -2975,7 +2689,6 @@
               </w:rPr>
               <w:t>MessagesFragment</w:t>
             </w:r>
-            <w:proofErr w:type="spellEnd"/>
             <w:r>
               <w:rPr>
                 <w:b/>
@@ -2999,7 +2712,6 @@
             </w:pPr>
           </w:p>
           <w:p>
-            <w:proofErr w:type="spellStart"/>
             <w:r>
               <w:rPr>
                 <w:b/>
@@ -3007,7 +2719,6 @@
               </w:rPr>
               <w:t>PagerAdapter</w:t>
             </w:r>
-            <w:proofErr w:type="spellEnd"/>
             <w:r>
               <w:rPr>
                 <w:b/>
@@ -3027,7 +2738,6 @@
             <w:r>
               <w:t xml:space="preserve"> the </w:t>
             </w:r>
-            <w:proofErr w:type="spellStart"/>
             <w:r>
               <w:rPr>
                 <w:b/>
@@ -3035,11 +2745,9 @@
               </w:rPr>
               <w:t>GameFragment</w:t>
             </w:r>
-            <w:proofErr w:type="spellEnd"/>
             <w:r>
               <w:t xml:space="preserve"> and </w:t>
             </w:r>
-            <w:proofErr w:type="spellStart"/>
             <w:r>
               <w:rPr>
                 <w:b/>
@@ -3047,7 +2755,6 @@
               </w:rPr>
               <w:t>MessagesFragment</w:t>
             </w:r>
-            <w:proofErr w:type="spellEnd"/>
             <w:r>
               <w:t>.</w:t>
             </w:r>
@@ -3061,7 +2768,6 @@
             </w:pPr>
           </w:p>
           <w:p>
-            <w:proofErr w:type="spellStart"/>
             <w:r>
               <w:rPr>
                 <w:b/>
@@ -3069,7 +2775,6 @@
               </w:rPr>
               <w:t>PlayerMessage</w:t>
             </w:r>
-            <w:proofErr w:type="spellEnd"/>
             <w:r>
               <w:rPr>
                 <w:b/>
@@ -3099,7 +2804,6 @@
             </w:pPr>
           </w:p>
           <w:p>
-            <w:proofErr w:type="spellStart"/>
             <w:r>
               <w:rPr>
                 <w:b/>
@@ -3107,7 +2811,6 @@
               </w:rPr>
               <w:t>PlayerMessageAdapter</w:t>
             </w:r>
-            <w:proofErr w:type="spellEnd"/>
             <w:r>
               <w:rPr>
                 <w:b/>
@@ -3119,15 +2822,7 @@
               <w:t>– An adapter</w:t>
             </w:r>
             <w:r>
-              <w:t xml:space="preserve"> for the </w:t>
-            </w:r>
-            <w:proofErr w:type="spellStart"/>
-            <w:r>
-              <w:t>RecyclerView</w:t>
-            </w:r>
-            <w:proofErr w:type="spellEnd"/>
-            <w:r>
-              <w:t xml:space="preserve"> </w:t>
+              <w:t xml:space="preserve"> for the RecyclerView </w:t>
             </w:r>
             <w:r>
               <w:t>in the</w:t>
@@ -3135,7 +2830,6 @@
             <w:r>
               <w:t xml:space="preserve"> </w:t>
             </w:r>
-            <w:proofErr w:type="spellStart"/>
             <w:r>
               <w:rPr>
                 <w:b/>
@@ -3143,7 +2837,6 @@
               </w:rPr>
               <w:t>MessagesFragment</w:t>
             </w:r>
-            <w:proofErr w:type="spellEnd"/>
             <w:r>
               <w:rPr>
                 <w:b/>
@@ -3164,7 +2857,6 @@
             </w:pPr>
           </w:p>
           <w:p>
-            <w:proofErr w:type="spellStart"/>
             <w:r>
               <w:rPr>
                 <w:b/>
@@ -3172,7 +2864,6 @@
               </w:rPr>
               <w:t>StartActivity</w:t>
             </w:r>
-            <w:proofErr w:type="spellEnd"/>
             <w:r>
               <w:rPr>
                 <w:b/>
@@ -3198,7 +2889,6 @@
             <w:r>
               <w:t xml:space="preserve"> </w:t>
             </w:r>
-            <w:proofErr w:type="spellStart"/>
             <w:r>
               <w:rPr>
                 <w:b/>
@@ -3206,7 +2896,6 @@
               </w:rPr>
               <w:t>MainActivity</w:t>
             </w:r>
-            <w:proofErr w:type="spellEnd"/>
             <w:r>
               <w:t>.</w:t>
             </w:r>
@@ -3236,7 +2925,6 @@
             <w:pPr>
               <w:ind w:left="720" w:hanging="720"/>
             </w:pPr>
-            <w:proofErr w:type="spellStart"/>
             <w:r>
               <w:rPr>
                 <w:b/>
@@ -3244,7 +2932,6 @@
               </w:rPr>
               <w:t>setupListeners</w:t>
             </w:r>
-            <w:proofErr w:type="spellEnd"/>
             <w:r>
               <w:rPr>
                 <w:b/>
@@ -3270,7 +2957,6 @@
             <w:r>
               <w:t xml:space="preserve"> the </w:t>
             </w:r>
-            <w:proofErr w:type="spellStart"/>
             <w:r>
               <w:rPr>
                 <w:b/>
@@ -3278,7 +2964,6 @@
               </w:rPr>
               <w:t>EditText</w:t>
             </w:r>
-            <w:proofErr w:type="spellEnd"/>
             <w:r>
               <w:rPr>
                 <w:b/>
@@ -3296,15 +2981,7 @@
               <w:t>ble a button</w:t>
             </w:r>
             <w:r>
-              <w:t xml:space="preserve"> </w:t>
-            </w:r>
-            <w:proofErr w:type="spellStart"/>
-            <w:r>
-              <w:t>dependeing</w:t>
-            </w:r>
-            <w:proofErr w:type="spellEnd"/>
-            <w:r>
-              <w:t xml:space="preserve"> on whether a user a</w:t>
+              <w:t xml:space="preserve"> dependeing on whether a user a</w:t>
             </w:r>
             <w:r>
               <w:t xml:space="preserve"> entered a value</w:t>
@@ -3329,7 +3006,6 @@
                 <w:bCs/>
               </w:rPr>
             </w:pPr>
-            <w:proofErr w:type="spellStart"/>
             <w:r>
               <w:rPr>
                 <w:b/>
@@ -3337,7 +3013,6 @@
               </w:rPr>
               <w:t>setupRecycleView</w:t>
             </w:r>
-            <w:proofErr w:type="spellEnd"/>
             <w:r>
               <w:t xml:space="preserve"> – implemented method</w:t>
             </w:r>
@@ -3347,7 +3022,6 @@
             <w:r>
               <w:t xml:space="preserve"> messages </w:t>
             </w:r>
-            <w:proofErr w:type="spellStart"/>
             <w:r>
               <w:rPr>
                 <w:b/>
@@ -3355,7 +3029,6 @@
               </w:rPr>
               <w:t>RecyclerView</w:t>
             </w:r>
-            <w:proofErr w:type="spellEnd"/>
             <w:r>
               <w:rPr>
                 <w:b/>
@@ -3453,7 +3126,6 @@
             <w:tcW w:w="1322" w:type="pct"/>
           </w:tcPr>
           <w:p>
-            <w:proofErr w:type="spellStart"/>
             <w:r>
               <w:rPr>
                 <w:b/>
@@ -3461,7 +3133,6 @@
               </w:rPr>
               <w:t>EndActivity</w:t>
             </w:r>
-            <w:proofErr w:type="spellEnd"/>
             <w:r>
               <w:t xml:space="preserve"> </w:t>
             </w:r>
@@ -3471,7 +3142,6 @@
           </w:p>
           <w:p/>
           <w:p>
-            <w:proofErr w:type="spellStart"/>
             <w:r>
               <w:rPr>
                 <w:b/>
@@ -3479,7 +3149,6 @@
               </w:rPr>
               <w:t>GameFragment</w:t>
             </w:r>
-            <w:proofErr w:type="spellEnd"/>
             <w:r>
               <w:t xml:space="preserve"> </w:t>
             </w:r>
@@ -3495,7 +3164,6 @@
           </w:p>
           <w:p/>
           <w:p>
-            <w:proofErr w:type="spellStart"/>
             <w:r>
               <w:rPr>
                 <w:b/>
@@ -3503,7 +3171,6 @@
               </w:rPr>
               <w:t>GameModel</w:t>
             </w:r>
-            <w:proofErr w:type="spellEnd"/>
             <w:r>
               <w:t xml:space="preserve"> </w:t>
             </w:r>
@@ -3526,21 +3193,12 @@
             <w:pPr>
               <w:ind w:left="720" w:hanging="720"/>
             </w:pPr>
-            <w:proofErr w:type="spellStart"/>
-            <w:r>
-              <w:rPr>
-                <w:b/>
-                <w:bCs/>
-              </w:rPr>
-              <w:t>gameFinished</w:t>
-            </w:r>
-            <w:proofErr w:type="spellEnd"/>
-            <w:r>
-              <w:rPr>
-                <w:b/>
-                <w:bCs/>
-              </w:rPr>
-              <w:t xml:space="preserve"> </w:t>
+            <w:r>
+              <w:rPr>
+                <w:b/>
+                <w:bCs/>
+              </w:rPr>
+              <w:t xml:space="preserve">gameFinished </w:t>
             </w:r>
             <w:r>
               <w:rPr>
@@ -3562,7 +3220,6 @@
             <w:r>
               <w:t xml:space="preserve"> </w:t>
             </w:r>
-            <w:proofErr w:type="spellStart"/>
             <w:r>
               <w:rPr>
                 <w:b/>
@@ -3570,7 +3227,6 @@
               </w:rPr>
               <w:t>EndActivity</w:t>
             </w:r>
-            <w:proofErr w:type="spellEnd"/>
             <w:r>
               <w:t>.</w:t>
             </w:r>
@@ -3579,21 +3235,12 @@
             <w:pPr>
               <w:ind w:left="720" w:hanging="720"/>
             </w:pPr>
-            <w:proofErr w:type="spellStart"/>
-            <w:r>
-              <w:rPr>
-                <w:b/>
-                <w:bCs/>
-              </w:rPr>
-              <w:t>getWinner</w:t>
-            </w:r>
-            <w:proofErr w:type="spellEnd"/>
-            <w:r>
-              <w:rPr>
-                <w:b/>
-                <w:bCs/>
-              </w:rPr>
-              <w:t xml:space="preserve"> </w:t>
+            <w:r>
+              <w:rPr>
+                <w:b/>
+                <w:bCs/>
+              </w:rPr>
+              <w:t xml:space="preserve">getWinner </w:t>
             </w:r>
             <w:r>
               <w:rPr>
@@ -3657,15 +3304,7 @@
               <w:t xml:space="preserve">NB: </w:t>
             </w:r>
             <w:r>
-              <w:t xml:space="preserve">uses </w:t>
-            </w:r>
-            <w:proofErr w:type="spellStart"/>
-            <w:r>
-              <w:t>PubSubBroker</w:t>
-            </w:r>
-            <w:proofErr w:type="spellEnd"/>
-            <w:r>
-              <w:t xml:space="preserve"> pattern</w:t>
+              <w:t>uses PubSubBroker pattern</w:t>
             </w:r>
             <w:r>
               <w:t>.</w:t>
@@ -3887,13 +3526,8 @@
             </w:r>
           </w:p>
           <w:p>
-            <w:proofErr w:type="spellStart"/>
-            <w:r>
-              <w:t>ServerHandler</w:t>
-            </w:r>
-            <w:proofErr w:type="spellEnd"/>
-            <w:r>
-              <w:t xml:space="preserve"> </w:t>
+            <w:r>
+              <w:t xml:space="preserve">ServerHandler </w:t>
             </w:r>
             <w:r>
               <w:t>–</w:t>
@@ -3915,13 +3549,8 @@
             </w:r>
           </w:p>
           <w:p>
-            <w:proofErr w:type="spellStart"/>
-            <w:r>
-              <w:t>ClientHandler</w:t>
-            </w:r>
-            <w:proofErr w:type="spellEnd"/>
-            <w:r>
-              <w:t xml:space="preserve"> – handles client related messages.</w:t>
+            <w:r>
+              <w:t>ClientHandler – handles client related messages.</w:t>
             </w:r>
           </w:p>
           <w:p/>
@@ -3957,31 +3586,13 @@
             <w:pPr>
               <w:ind w:left="720" w:hanging="720"/>
             </w:pPr>
-            <w:proofErr w:type="spellStart"/>
-            <w:proofErr w:type="gramStart"/>
             <w:r>
               <w:rPr>
                 <w:b/>
                 <w:bCs/>
               </w:rPr>
               <w:lastRenderedPageBreak/>
-              <w:t>Game.add</w:t>
-            </w:r>
-            <w:proofErr w:type="spellEnd"/>
-            <w:r>
-              <w:rPr>
-                <w:b/>
-                <w:bCs/>
-              </w:rPr>
-              <w:t>(</w:t>
-            </w:r>
-            <w:proofErr w:type="gramEnd"/>
-            <w:r>
-              <w:rPr>
-                <w:b/>
-                <w:bCs/>
-              </w:rPr>
-              <w:t xml:space="preserve">) </w:t>
+              <w:t xml:space="preserve">Game.add() </w:t>
             </w:r>
             <w:r>
               <w:rPr>
@@ -4030,7 +3641,6 @@
             <w:pPr>
               <w:ind w:left="720" w:hanging="720"/>
             </w:pPr>
-            <w:proofErr w:type="spellStart"/>
             <w:r>
               <w:rPr>
                 <w:b/>
@@ -4039,11 +3649,7 @@
               <w:t>Game.</w:t>
             </w:r>
             <w:r>
-              <w:t>begin</w:t>
-            </w:r>
-            <w:proofErr w:type="spellEnd"/>
-            <w:r>
-              <w:t xml:space="preserve">() </w:t>
+              <w:t xml:space="preserve">begin() </w:t>
             </w:r>
             <w:r>
               <w:t>–</w:t>
@@ -4069,7 +3675,6 @@
             <w:pPr>
               <w:ind w:left="720" w:hanging="720"/>
             </w:pPr>
-            <w:proofErr w:type="spellStart"/>
             <w:r>
               <w:rPr>
                 <w:b/>
@@ -4078,11 +3683,7 @@
               <w:t>Game.</w:t>
             </w:r>
             <w:r>
-              <w:t>remove</w:t>
-            </w:r>
-            <w:proofErr w:type="spellEnd"/>
-            <w:r>
-              <w:t>() – removes a client</w:t>
+              <w:t>remove() – removes a client</w:t>
             </w:r>
             <w:r>
               <w:t xml:space="preserve"> when for instance </w:t>
@@ -4102,7 +3703,6 @@
             <w:pPr>
               <w:ind w:left="720" w:hanging="720"/>
             </w:pPr>
-            <w:proofErr w:type="gramStart"/>
             <w:r>
               <w:rPr>
                 <w:b/>
@@ -4110,12 +3710,9 @@
               </w:rPr>
               <w:t>*.</w:t>
             </w:r>
-            <w:proofErr w:type="spellStart"/>
             <w:r>
               <w:t>runLater</w:t>
             </w:r>
-            <w:proofErr w:type="spellEnd"/>
-            <w:proofErr w:type="gramEnd"/>
             <w:r>
               <w:t xml:space="preserve"> </w:t>
             </w:r>
@@ -4166,46 +3763,19 @@
             <w:pPr>
               <w:ind w:left="720" w:hanging="720"/>
             </w:pPr>
-            <w:proofErr w:type="spellStart"/>
-            <w:proofErr w:type="gramStart"/>
-            <w:r>
-              <w:rPr>
-                <w:b/>
-                <w:bCs/>
-              </w:rPr>
-              <w:t>GameFragment</w:t>
-            </w:r>
-            <w:proofErr w:type="spellEnd"/>
-            <w:r>
-              <w:rPr>
-                <w:b/>
-                <w:bCs/>
-              </w:rPr>
-              <w:t>.</w:t>
-            </w:r>
-            <w:r>
-              <w:rPr>
-                <w:b/>
-                <w:bCs/>
-              </w:rPr>
-              <w:t>*</w:t>
-            </w:r>
-            <w:proofErr w:type="spellStart"/>
-            <w:proofErr w:type="gramEnd"/>
-            <w:r>
-              <w:rPr>
-                <w:b/>
-                <w:bCs/>
-              </w:rPr>
-              <w:t>focusOnView</w:t>
-            </w:r>
-            <w:proofErr w:type="spellEnd"/>
-            <w:r>
-              <w:rPr>
-                <w:b/>
-                <w:bCs/>
-              </w:rPr>
-              <w:t xml:space="preserve"> </w:t>
+            <w:r>
+              <w:rPr>
+                <w:b/>
+                <w:bCs/>
+              </w:rPr>
+              <w:t>GameFragment.</w:t>
+            </w:r>
+            <w:r>
+              <w:rPr>
+                <w:b/>
+                <w:bCs/>
+              </w:rPr>
+              <w:t xml:space="preserve">*focusOnView </w:t>
             </w:r>
             <w:r>
               <w:rPr>
@@ -4234,38 +3804,20 @@
             <w:pPr>
               <w:ind w:left="720" w:hanging="720"/>
             </w:pPr>
-            <w:proofErr w:type="spellStart"/>
-            <w:r>
-              <w:rPr>
-                <w:b/>
-                <w:bCs/>
-              </w:rPr>
-              <w:t>GameModel</w:t>
-            </w:r>
-            <w:proofErr w:type="spellEnd"/>
-            <w:r>
-              <w:rPr>
-                <w:b/>
-                <w:bCs/>
-              </w:rPr>
-              <w:t>.</w:t>
-            </w:r>
-            <w:r>
-              <w:rPr>
-                <w:b/>
-                <w:bCs/>
-              </w:rPr>
-              <w:t xml:space="preserve"> </w:t>
-            </w:r>
-            <w:proofErr w:type="spellStart"/>
-            <w:r>
-              <w:rPr>
-                <w:b/>
-                <w:bCs/>
-              </w:rPr>
-              <w:t>updatePlaterTiles</w:t>
-            </w:r>
-            <w:proofErr w:type="spellEnd"/>
+            <w:r>
+              <w:rPr>
+                <w:b/>
+                <w:bCs/>
+              </w:rPr>
+              <w:t>GameModel.</w:t>
+            </w:r>
+            <w:r>
+              <w:rPr>
+                <w:b/>
+                <w:bCs/>
+              </w:rPr>
+              <w:t xml:space="preserve"> updatePlaterTiles</w:t>
+            </w:r>
             <w:r>
               <w:rPr>
                 <w:b/>
@@ -4312,7 +3864,6 @@
             <w:pPr>
               <w:ind w:left="720" w:hanging="720"/>
             </w:pPr>
-            <w:proofErr w:type="spellStart"/>
             <w:r>
               <w:rPr>
                 <w:b/>
@@ -4321,11 +3872,7 @@
               <w:t>GameModel.</w:t>
             </w:r>
             <w:r>
-              <w:t>isTurn</w:t>
-            </w:r>
-            <w:proofErr w:type="spellEnd"/>
-            <w:r>
-              <w:t xml:space="preserve">() </w:t>
+              <w:t xml:space="preserve">isTurn() </w:t>
             </w:r>
             <w:r>
               <w:t>–</w:t>
@@ -4374,21 +3921,12 @@
             <w:tcW w:w="1322" w:type="pct"/>
           </w:tcPr>
           <w:p>
-            <w:proofErr w:type="spellStart"/>
-            <w:r>
-              <w:rPr>
-                <w:b/>
-                <w:bCs/>
-              </w:rPr>
-              <w:t>Notication</w:t>
-            </w:r>
-            <w:proofErr w:type="spellEnd"/>
-            <w:r>
-              <w:rPr>
-                <w:b/>
-                <w:bCs/>
-              </w:rPr>
-              <w:t xml:space="preserve"> </w:t>
+            <w:r>
+              <w:rPr>
+                <w:b/>
+                <w:bCs/>
+              </w:rPr>
+              <w:t xml:space="preserve">Notication </w:t>
             </w:r>
             <w:r>
               <w:rPr>
@@ -4420,26 +3958,16 @@
             <w:pPr>
               <w:ind w:left="720" w:hanging="720"/>
             </w:pPr>
-            <w:proofErr w:type="spellStart"/>
-            <w:r>
-              <w:rPr>
-                <w:b/>
-                <w:bCs/>
-              </w:rPr>
-              <w:t>GameFragment</w:t>
-            </w:r>
-            <w:proofErr w:type="spellEnd"/>
-            <w:r>
-              <w:rPr>
-                <w:b/>
-                <w:bCs/>
-              </w:rPr>
-              <w:t>.</w:t>
-            </w:r>
-            <w:r>
-              <w:t xml:space="preserve"> </w:t>
-            </w:r>
-            <w:proofErr w:type="spellStart"/>
+            <w:r>
+              <w:rPr>
+                <w:b/>
+                <w:bCs/>
+              </w:rPr>
+              <w:t>GameFragment.</w:t>
+            </w:r>
+            <w:r>
+              <w:t xml:space="preserve"> </w:t>
+            </w:r>
             <w:r>
               <w:rPr>
                 <w:b/>
@@ -4447,7 +3975,6 @@
               </w:rPr>
               <w:t>setOnUndo</w:t>
             </w:r>
-            <w:proofErr w:type="spellEnd"/>
             <w:r>
               <w:rPr>
                 <w:b/>
@@ -4473,7 +4000,6 @@
             <w:pPr>
               <w:ind w:left="720" w:hanging="720"/>
             </w:pPr>
-            <w:proofErr w:type="spellStart"/>
             <w:r>
               <w:rPr>
                 <w:b/>
@@ -4488,7 +4014,6 @@
               </w:rPr>
               <w:t>qwirkleAnimate</w:t>
             </w:r>
-            <w:proofErr w:type="spellEnd"/>
             <w:r>
               <w:rPr>
                 <w:b/>
@@ -4517,22 +4042,13 @@
               <w:t>text to show when</w:t>
             </w:r>
             <w:r>
-              <w:t xml:space="preserve"> a player performs a </w:t>
-            </w:r>
-            <w:proofErr w:type="spellStart"/>
-            <w:r>
-              <w:t>qwirkle</w:t>
-            </w:r>
-            <w:proofErr w:type="spellEnd"/>
-            <w:r>
-              <w:t>.</w:t>
+              <w:t xml:space="preserve"> a player performs a qwirkle.</w:t>
             </w:r>
           </w:p>
           <w:p>
             <w:pPr>
               <w:ind w:left="720" w:hanging="720"/>
             </w:pPr>
-            <w:proofErr w:type="spellStart"/>
             <w:r>
               <w:rPr>
                 <w:b/>
@@ -4547,7 +4063,6 @@
               </w:rPr>
               <w:t>easeInTilePlacement</w:t>
             </w:r>
-            <w:proofErr w:type="spellEnd"/>
             <w:r>
               <w:rPr>
                 <w:b/>
@@ -4575,6 +4090,264 @@
             <w:r>
               <w:t>makes a playing move.</w:t>
             </w:r>
+          </w:p>
+        </w:tc>
+      </w:tr>
+      <w:tr>
+        <w:tc>
+          <w:tcPr>
+            <w:tcW w:w="949" w:type="pct"/>
+          </w:tcPr>
+          <w:p>
+            <w:r>
+              <w:t>Oct 31, 2022</w:t>
+            </w:r>
+          </w:p>
+        </w:tc>
+        <w:tc>
+          <w:tcPr>
+            <w:tcW w:w="1016" w:type="pct"/>
+          </w:tcPr>
+          <w:p>
+            <w:r>
+              <w:t>Included two fragments in BeginActivity</w:t>
+            </w:r>
+            <w:r>
+              <w:t xml:space="preserve"> - GameHistoryFragment and </w:t>
+            </w:r>
+            <w:r>
+              <w:t>BeginFragment.</w:t>
+            </w:r>
+            <w:r>
+              <w:t xml:space="preserve"> Added additional animations</w:t>
+            </w:r>
+            <w:r>
+              <w:t>.</w:t>
+            </w:r>
+            <w:r>
+              <w:t xml:space="preserve"> Implemented in-game walkthroughs.</w:t>
+            </w:r>
+            <w:r>
+              <w:t xml:space="preserve"> Made</w:t>
+            </w:r>
+            <w:r>
+              <w:t xml:space="preserve"> the size of UI objects</w:t>
+            </w:r>
+            <w:r>
+              <w:t xml:space="preserve"> </w:t>
+            </w:r>
+            <w:r>
+              <w:t>–</w:t>
+            </w:r>
+            <w:r>
+              <w:t xml:space="preserve"> </w:t>
+            </w:r>
+            <w:r>
+              <w:t>tiles,</w:t>
+            </w:r>
+            <w:r>
+              <w:t xml:space="preserve"> </w:t>
+            </w:r>
+            <w:r>
+              <w:t>scoreboard etc</w:t>
+            </w:r>
+            <w:r>
+              <w:t xml:space="preserve"> -</w:t>
+            </w:r>
+            <w:r>
+              <w:t xml:space="preserve"> to be dependent on the screen size</w:t>
+            </w:r>
+            <w:r>
+              <w:t>.</w:t>
+            </w:r>
+          </w:p>
+        </w:tc>
+        <w:tc>
+          <w:tcPr>
+            <w:tcW w:w="1322" w:type="pct"/>
+          </w:tcPr>
+          <w:p>
+            <w:r>
+              <w:rPr>
+                <w:b/>
+                <w:bCs/>
+              </w:rPr>
+              <w:t xml:space="preserve">GameHistoryFragment </w:t>
+            </w:r>
+            <w:r>
+              <w:rPr>
+                <w:b/>
+                <w:bCs/>
+              </w:rPr>
+              <w:t>–</w:t>
+            </w:r>
+            <w:r>
+              <w:rPr>
+                <w:b/>
+                <w:bCs/>
+              </w:rPr>
+              <w:t xml:space="preserve"> </w:t>
+            </w:r>
+            <w:r>
+              <w:t>displays</w:t>
+            </w:r>
+            <w:r>
+              <w:t xml:space="preserve"> a player’s</w:t>
+            </w:r>
+            <w:r>
+              <w:t xml:space="preserve"> previously</w:t>
+            </w:r>
+            <w:r>
+              <w:t xml:space="preserve"> played games</w:t>
+            </w:r>
+            <w:r>
+              <w:t>.</w:t>
+            </w:r>
+          </w:p>
+          <w:p/>
+          <w:p>
+            <w:r>
+              <w:t>Begin</w:t>
+            </w:r>
+            <w:r>
+              <w:t>Fragment</w:t>
+            </w:r>
+            <w:r>
+              <w:t xml:space="preserve"> </w:t>
+            </w:r>
+            <w:r>
+              <w:t>– works as the previous</w:t>
+            </w:r>
+            <w:r>
+              <w:t xml:space="preserve"> BeginActivity.</w:t>
+            </w:r>
+          </w:p>
+          <w:p/>
+          <w:p>
+            <w:r>
+              <w:t xml:space="preserve">XMLHandler </w:t>
+            </w:r>
+            <w:r>
+              <w:t>–</w:t>
+            </w:r>
+            <w:r>
+              <w:t xml:space="preserve"> </w:t>
+            </w:r>
+            <w:r>
+              <w:t xml:space="preserve">include methods </w:t>
+            </w:r>
+            <w:r>
+              <w:t>write and load</w:t>
+            </w:r>
+            <w:r>
+              <w:t xml:space="preserve"> </w:t>
+            </w:r>
+            <w:r>
+              <w:t>a player’s previously played games</w:t>
+            </w:r>
+            <w:r>
+              <w:t xml:space="preserve"> </w:t>
+            </w:r>
+            <w:r>
+              <w:t>in xml format.</w:t>
+            </w:r>
+          </w:p>
+          <w:p/>
+          <w:p>
+            <w:r>
+              <w:t xml:space="preserve">Game </w:t>
+            </w:r>
+            <w:r>
+              <w:t>–</w:t>
+            </w:r>
+            <w:r>
+              <w:t xml:space="preserve"> </w:t>
+            </w:r>
+            <w:r>
+              <w:t>stores information about</w:t>
+            </w:r>
+            <w:r>
+              <w:t xml:space="preserve"> </w:t>
+            </w:r>
+            <w:r>
+              <w:t>a player’s previously played game</w:t>
+            </w:r>
+            <w:r>
+              <w:t>.</w:t>
+            </w:r>
+          </w:p>
+          <w:p/>
+          <w:p>
+            <w:r>
+              <w:t xml:space="preserve">GameHistoryAdapter – an adapter for the recyclerview </w:t>
+            </w:r>
+            <w:r>
+              <w:t>used by GameHistoryFragment.</w:t>
+            </w:r>
+          </w:p>
+          <w:p/>
+          <w:p>
+            <w:r>
+              <w:t xml:space="preserve">Helper – has </w:t>
+            </w:r>
+            <w:r>
+              <w:t>functionality</w:t>
+            </w:r>
+            <w:r>
+              <w:t xml:space="preserve"> </w:t>
+            </w:r>
+            <w:r>
+              <w:t>used</w:t>
+            </w:r>
+            <w:r>
+              <w:t xml:space="preserve"> in multiple places within</w:t>
+            </w:r>
+            <w:r>
+              <w:t xml:space="preserve"> the application</w:t>
+            </w:r>
+            <w:r>
+              <w:t xml:space="preserve"> </w:t>
+            </w:r>
+            <w:r>
+              <w:t>such as animations</w:t>
+            </w:r>
+            <w:r>
+              <w:t xml:space="preserve"> and sound</w:t>
+            </w:r>
+            <w:r>
+              <w:t>.</w:t>
+            </w:r>
+          </w:p>
+          <w:p/>
+          <w:p>
+            <w:r>
+              <w:t xml:space="preserve">Helper.AnimateTilePlacement </w:t>
+            </w:r>
+            <w:r>
+              <w:t>–</w:t>
+            </w:r>
+            <w:r>
+              <w:t xml:space="preserve"> </w:t>
+            </w:r>
+            <w:r>
+              <w:t>responsible for</w:t>
+            </w:r>
+            <w:r>
+              <w:t xml:space="preserve"> animating the placement of tiles on the board.</w:t>
+            </w:r>
+          </w:p>
+        </w:tc>
+        <w:tc>
+          <w:tcPr>
+            <w:tcW w:w="1713" w:type="pct"/>
+          </w:tcPr>
+          <w:p>
+            <w:pPr>
+              <w:rPr>
+                <w:b/>
+                <w:bCs/>
+              </w:rPr>
+            </w:pPr>
           </w:p>
         </w:tc>
       </w:tr>
@@ -4585,6 +4358,7 @@
         <w:rPr>
           <w:noProof/>
         </w:rPr>
+        <w:lastRenderedPageBreak/>
         <w:drawing>
           <wp:inline distT="0" distB="0" distL="0" distR="0" wp14:anchorId="377C1B30" wp14:editId="38975A0A">
             <wp:extent cx="6631305" cy="2663249"/>

</xml_diff>